<commit_message>
Opgave 1 færdig + rettet
</commit_message>
<xml_diff>
--- a/Projekt Broer.docx
+++ b/Projekt Broer.docx
@@ -203,7 +203,6 @@
                                       <w:calendar w:val="gregorian"/>
                                     </w:date>
                                   </w:sdtPr>
-                                  <w:sdtEndPr/>
                                   <w:sdtContent>
                                     <w:p>
                                       <w:pPr>
@@ -289,7 +288,6 @@
                                     <w:dataBinding w:prefixMappings="xmlns:ns0='http://schemas.openxmlformats.org/package/2006/metadata/core-properties' xmlns:ns1='http://purl.org/dc/elements/1.1/'" w:xpath="/ns0:coreProperties[1]/ns1:creator[1]" w:storeItemID="{6C3C8BC8-F283-45AE-878A-BAB7291924A1}"/>
                                     <w:text/>
                                   </w:sdtPr>
-                                  <w:sdtEndPr/>
                                   <w:sdtContent>
                                     <w:p>
                                       <w:pPr>
@@ -350,7 +348,6 @@
                                     <w:dataBinding w:prefixMappings="xmlns:ns0='http://schemas.openxmlformats.org/officeDocument/2006/extended-properties'" w:xpath="/ns0:Properties[1]/ns0:Company[1]" w:storeItemID="{6668398D-A668-4E3E-A5EB-62B293D839F1}"/>
                                     <w:text/>
                                   </w:sdtPr>
-                                  <w:sdtEndPr/>
                                   <w:sdtContent>
                                     <w:p>
                                       <w:pPr>
@@ -385,7 +382,6 @@
                                       <w:calendar w:val="gregorian"/>
                                     </w:date>
                                   </w:sdtPr>
-                                  <w:sdtEndPr/>
                                   <w:sdtContent>
                                     <w:p>
                                       <w:pPr>
@@ -688,7 +684,6 @@
                                   <w:dataBinding w:prefixMappings="xmlns:ns0='http://schemas.openxmlformats.org/package/2006/metadata/core-properties' xmlns:ns1='http://purl.org/dc/elements/1.1/'" w:xpath="/ns0:coreProperties[1]/ns1:title[1]" w:storeItemID="{6C3C8BC8-F283-45AE-878A-BAB7291924A1}"/>
                                   <w:text/>
                                 </w:sdtPr>
-                                <w:sdtEndPr/>
                                 <w:sdtContent>
                                   <w:p>
                                     <w:pPr>
@@ -2178,7 +2173,19 @@
         <w:rPr>
           <w:lang w:eastAsia="da-DK"/>
         </w:rPr>
-        <w:t xml:space="preserve">Denne rapport indeholder besvarelser på en række spørgsmål om </w:t>
+        <w:t xml:space="preserve">Denne </w:t>
+      </w:r>
+      <w:r>
+        <w:rPr>
+          <w:lang w:eastAsia="da-DK"/>
+        </w:rPr>
+        <w:t>opgave</w:t>
+      </w:r>
+      <w:r>
+        <w:rPr>
+          <w:lang w:eastAsia="da-DK"/>
+        </w:rPr>
+        <w:t xml:space="preserve"> indeholder besvarelser på en række spørgsmål om </w:t>
       </w:r>
       <w:r>
         <w:rPr>
@@ -2204,7 +2211,19 @@
         <w:rPr>
           <w:lang w:eastAsia="da-DK"/>
         </w:rPr>
-        <w:t xml:space="preserve">over Aarhus Å. Formål med rapporten er at anvende analytisk plangeometri til at besvare de givne </w:t>
+        <w:t>over Aarhus Å. Formål</w:t>
+      </w:r>
+      <w:r>
+        <w:rPr>
+          <w:lang w:eastAsia="da-DK"/>
+        </w:rPr>
+        <w:t>et</w:t>
+      </w:r>
+      <w:r>
+        <w:rPr>
+          <w:lang w:eastAsia="da-DK"/>
+        </w:rPr>
+        <w:t xml:space="preserve"> med rapporten er at anvende analytisk plangeometri til at besvare de givne </w:t>
       </w:r>
       <w:r>
         <w:rPr>
@@ -2217,25 +2236,6 @@
           <w:lang w:eastAsia="da-DK"/>
         </w:rPr>
         <w:t>.</w:t>
-      </w:r>
-    </w:p>
-    <w:p>
-      <w:pPr>
-        <w:rPr>
-          <w:lang w:eastAsia="da-DK"/>
-        </w:rPr>
-      </w:pPr>
-      <w:r>
-        <w:rPr>
-          <w:lang w:eastAsia="da-DK"/>
-        </w:rPr>
-        <w:t>Vi vil bl.a. opstille ligninger, længder og koordinatsæt til dele af broer. Med dette menes at vi vil opstille ligninger og radius for cirkler til broer, bestemme koordinatsæt til punkter på broer, bestemmer længder på broers sider m</w:t>
-      </w:r>
-      <w:r>
-        <w:rPr>
-          <w:lang w:eastAsia="da-DK"/>
-        </w:rPr>
-        <w:t>ed mere.</w:t>
       </w:r>
     </w:p>
     <w:p>
@@ -2636,6 +2636,9 @@
       </w:r>
     </w:p>
     <w:p/>
+    <w:p/>
+    <w:p/>
+    <w:p/>
     <w:p>
       <w:pPr>
         <w:pStyle w:val="Overskrift3"/>
@@ -2646,6 +2649,7 @@
       </w:pPr>
       <w:bookmarkStart w:id="3" w:name="_Toc6760811"/>
       <w:r>
+        <w:lastRenderedPageBreak/>
         <w:t>Bestem en ligning for cirklen, som indeholder buen DE</w:t>
       </w:r>
       <w:bookmarkEnd w:id="3"/>
@@ -2663,7 +2667,6 @@
         <w:rPr>
           <w:noProof/>
         </w:rPr>
-        <w:lastRenderedPageBreak/>
         <w:drawing>
           <wp:inline distT="0" distB="0" distL="0" distR="0" wp14:anchorId="56576F08" wp14:editId="067C5550">
             <wp:extent cx="2766060" cy="2132492"/>
@@ -2964,7 +2967,41 @@
         <w:t>Som det kan aflæses på figur 1</w:t>
       </w:r>
       <w:r>
-        <w:t xml:space="preserve">, ligger centrum på y-aksen. Det vil sige at </w:t>
+        <w:t>, ligger centrum</w:t>
+      </w:r>
+      <w:r>
+        <w:t xml:space="preserve"> </w:t>
+      </w:r>
+      <m:oMath>
+        <m:sSub>
+          <m:sSubPr>
+            <m:ctrlPr>
+              <w:rPr>
+                <w:rFonts w:ascii="Cambria Math" w:hAnsi="Cambria Math"/>
+                <w:i/>
+              </w:rPr>
+            </m:ctrlPr>
+          </m:sSubPr>
+          <m:e>
+            <m:r>
+              <w:rPr>
+                <w:rFonts w:ascii="Cambria Math" w:hAnsi="Cambria Math"/>
+              </w:rPr>
+              <m:t>c</m:t>
+            </m:r>
+          </m:e>
+          <m:sub>
+            <m:r>
+              <w:rPr>
+                <w:rFonts w:ascii="Cambria Math" w:hAnsi="Cambria Math"/>
+              </w:rPr>
+              <m:t>2</m:t>
+            </m:r>
+          </m:sub>
+        </m:sSub>
+      </m:oMath>
+      <w:r>
+        <w:t xml:space="preserve"> på y-aksen. Det vil sige at </w:t>
       </w:r>
       <m:oMath>
         <m:sSub>
@@ -3413,6 +3450,7 @@
         <w:rPr>
           <w:rFonts w:eastAsiaTheme="minorEastAsia"/>
         </w:rPr>
+        <w:lastRenderedPageBreak/>
         <w:t xml:space="preserve">Nu kendes hele centrums y-koordinat </w:t>
       </w:r>
       <m:oMath>
@@ -5021,6 +5059,7 @@
             <w:rPr>
               <w:rFonts w:ascii="Cambria Math" w:eastAsiaTheme="minorEastAsia" w:hAnsi="Cambria Math"/>
             </w:rPr>
+            <w:lastRenderedPageBreak/>
             <m:t>v=</m:t>
           </m:r>
           <m:d>
@@ -5152,7 +5191,6 @@
         <w:rPr>
           <w:rFonts w:eastAsiaTheme="minorEastAsia"/>
         </w:rPr>
-        <w:lastRenderedPageBreak/>
         <w:t xml:space="preserve">Den nyfundne vinkel kan derfor plottes ind i formlen for </w:t>
       </w:r>
       <w:r>
@@ -5160,6 +5198,12 @@
           <w:rFonts w:eastAsiaTheme="minorEastAsia"/>
         </w:rPr>
         <w:t>buestykket</w:t>
+      </w:r>
+      <w:r>
+        <w:rPr>
+          <w:rFonts w:eastAsiaTheme="minorEastAsia"/>
+        </w:rPr>
+        <w:t xml:space="preserve"> og længden af buestykke DE bestemmes</w:t>
       </w:r>
       <w:r>
         <w:rPr>
@@ -5181,7 +5225,19 @@
             <w:rPr>
               <w:rFonts w:ascii="Cambria Math" w:hAnsi="Cambria Math"/>
             </w:rPr>
-            <m:t>I=2·π·8000·</m:t>
+            <m:t>I</m:t>
+          </m:r>
+          <m:r>
+            <w:rPr>
+              <w:rFonts w:ascii="Cambria Math" w:hAnsi="Cambria Math"/>
+            </w:rPr>
+            <m:t>(DE)</m:t>
+          </m:r>
+          <m:r>
+            <w:rPr>
+              <w:rFonts w:ascii="Cambria Math" w:hAnsi="Cambria Math"/>
+            </w:rPr>
+            <m:t>=2·π·8000·</m:t>
           </m:r>
           <m:f>
             <m:fPr>
@@ -6577,6 +6633,7 @@
         <w:rPr>
           <w:rFonts w:eastAsiaTheme="minorEastAsia"/>
         </w:rPr>
+        <w:lastRenderedPageBreak/>
         <w:t>De kendte værdier indsættes i formlen:</w:t>
       </w:r>
     </w:p>
@@ -6645,7 +6702,6 @@
         <w:rPr>
           <w:rFonts w:eastAsiaTheme="minorEastAsia"/>
         </w:rPr>
-        <w:lastRenderedPageBreak/>
         <w:tab/>
       </w:r>
       <m:oMath>
@@ -6916,7 +6972,16 @@
           <w:rPr>
             <w:rFonts w:ascii="Cambria Math" w:eastAsiaTheme="minorEastAsia" w:hAnsi="Cambria Math"/>
           </w:rPr>
-          <m:t>y=-0,03402x+41,42</m:t>
+          <m:t>y=-0,03402</m:t>
+        </m:r>
+        <m:r>
+          <m:rPr>
+            <m:sty m:val="bi"/>
+          </m:rPr>
+          <w:rPr>
+            <w:rFonts w:ascii="Cambria Math" w:eastAsiaTheme="minorEastAsia" w:hAnsi="Cambria Math"/>
+          </w:rPr>
+          <m:t>x+41,42</m:t>
         </m:r>
       </m:oMath>
       <w:r>
@@ -6999,7 +7064,6 @@
         <w:t xml:space="preserve"> kendes, kan x-koordinaten indsættes i forskriften for at finde y-koordinaten. Dermed er F koordinaten bestemt.</w:t>
       </w:r>
     </w:p>
-    <w:p/>
     <w:p>
       <w:pPr>
         <w:rPr>
@@ -7205,6 +7269,7 @@
     </w:p>
     <w:p/>
     <w:p/>
+    <w:p/>
     <w:p>
       <w:pPr>
         <w:pStyle w:val="Overskrift3"/>
@@ -7218,6 +7283,7 @@
       </w:pPr>
       <w:bookmarkStart w:id="19" w:name="_Toc6760816"/>
       <w:r>
+        <w:lastRenderedPageBreak/>
         <w:t>Bestem radius i cirklerne (</w:t>
       </w:r>
       <m:oMath>
@@ -7275,6 +7341,242 @@
           <w:rFonts w:cstheme="minorHAnsi"/>
         </w:rPr>
       </w:pPr>
+      <w:r>
+        <w:rPr>
+          <w:rFonts w:cstheme="minorHAnsi"/>
+        </w:rPr>
+        <w:t xml:space="preserve">For at finde </w:t>
+      </w:r>
+      <m:oMath>
+        <m:sSub>
+          <m:sSubPr>
+            <m:ctrlPr>
+              <w:rPr>
+                <w:rFonts w:ascii="Cambria Math" w:hAnsi="Cambria Math" w:cstheme="minorHAnsi"/>
+                <w:i/>
+              </w:rPr>
+            </m:ctrlPr>
+          </m:sSubPr>
+          <m:e>
+            <m:r>
+              <w:rPr>
+                <w:rFonts w:ascii="Cambria Math" w:hAnsi="Cambria Math" w:cstheme="minorHAnsi"/>
+              </w:rPr>
+              <m:t>r</m:t>
+            </m:r>
+          </m:e>
+          <m:sub>
+            <m:r>
+              <w:rPr>
+                <w:rFonts w:ascii="Cambria Math" w:hAnsi="Cambria Math" w:cstheme="minorHAnsi"/>
+              </w:rPr>
+              <m:t>1</m:t>
+            </m:r>
+          </m:sub>
+        </m:sSub>
+      </m:oMath>
+      <w:r>
+        <w:rPr>
+          <w:rFonts w:eastAsiaTheme="minorEastAsia" w:cstheme="minorHAnsi"/>
+        </w:rPr>
+        <w:t xml:space="preserve"> blev forskriften for </w:t>
+      </w:r>
+      <m:oMath>
+        <m:sSub>
+          <m:sSubPr>
+            <m:ctrlPr>
+              <w:rPr>
+                <w:rFonts w:ascii="Cambria Math" w:eastAsiaTheme="minorEastAsia" w:hAnsi="Cambria Math" w:cstheme="minorHAnsi"/>
+                <w:i/>
+              </w:rPr>
+            </m:ctrlPr>
+          </m:sSubPr>
+          <m:e>
+            <m:r>
+              <w:rPr>
+                <w:rFonts w:ascii="Cambria Math" w:eastAsiaTheme="minorEastAsia" w:hAnsi="Cambria Math" w:cstheme="minorHAnsi"/>
+              </w:rPr>
+              <m:t>r</m:t>
+            </m:r>
+          </m:e>
+          <m:sub>
+            <m:r>
+              <w:rPr>
+                <w:rFonts w:ascii="Cambria Math" w:eastAsiaTheme="minorEastAsia" w:hAnsi="Cambria Math" w:cstheme="minorHAnsi"/>
+              </w:rPr>
+              <m:t>1</m:t>
+            </m:r>
+          </m:sub>
+        </m:sSub>
+      </m:oMath>
+      <w:r>
+        <w:rPr>
+          <w:rFonts w:eastAsiaTheme="minorEastAsia" w:cstheme="minorHAnsi"/>
+        </w:rPr>
+        <w:t xml:space="preserve"> </w:t>
+      </w:r>
+      <w:r>
+        <w:rPr>
+          <w:rFonts w:eastAsiaTheme="minorEastAsia" w:cstheme="minorHAnsi"/>
+        </w:rPr>
+        <w:t xml:space="preserve">i førstekvadranten fundet. Derefter blev </w:t>
+      </w:r>
+      <m:oMath>
+        <m:sSub>
+          <m:sSubPr>
+            <m:ctrlPr>
+              <w:rPr>
+                <w:rFonts w:ascii="Cambria Math" w:eastAsiaTheme="minorEastAsia" w:hAnsi="Cambria Math" w:cstheme="minorHAnsi"/>
+                <w:i/>
+              </w:rPr>
+            </m:ctrlPr>
+          </m:sSubPr>
+          <m:e>
+            <m:r>
+              <w:rPr>
+                <w:rFonts w:ascii="Cambria Math" w:eastAsiaTheme="minorEastAsia" w:hAnsi="Cambria Math" w:cstheme="minorHAnsi"/>
+              </w:rPr>
+              <m:t>C</m:t>
+            </m:r>
+          </m:e>
+          <m:sub>
+            <m:r>
+              <w:rPr>
+                <w:rFonts w:ascii="Cambria Math" w:eastAsiaTheme="minorEastAsia" w:hAnsi="Cambria Math" w:cstheme="minorHAnsi"/>
+              </w:rPr>
+              <m:t>3</m:t>
+            </m:r>
+          </m:sub>
+        </m:sSub>
+        <m:r>
+          <w:rPr>
+            <w:rFonts w:ascii="Cambria Math" w:eastAsiaTheme="minorEastAsia" w:hAnsi="Cambria Math" w:cstheme="minorHAnsi"/>
+          </w:rPr>
+          <m:t>'s</m:t>
+        </m:r>
+      </m:oMath>
+      <w:r>
+        <w:rPr>
+          <w:rFonts w:eastAsiaTheme="minorEastAsia" w:cstheme="minorHAnsi"/>
+        </w:rPr>
+        <w:t xml:space="preserve"> koordinatsæt bestemt vha. forskriften for </w:t>
+      </w:r>
+      <m:oMath>
+        <m:sSub>
+          <m:sSubPr>
+            <m:ctrlPr>
+              <w:rPr>
+                <w:rFonts w:ascii="Cambria Math" w:eastAsiaTheme="minorEastAsia" w:hAnsi="Cambria Math" w:cstheme="minorHAnsi"/>
+                <w:i/>
+              </w:rPr>
+            </m:ctrlPr>
+          </m:sSubPr>
+          <m:e>
+            <m:r>
+              <w:rPr>
+                <w:rFonts w:ascii="Cambria Math" w:eastAsiaTheme="minorEastAsia" w:hAnsi="Cambria Math" w:cstheme="minorHAnsi"/>
+              </w:rPr>
+              <m:t>r</m:t>
+            </m:r>
+          </m:e>
+          <m:sub>
+            <m:r>
+              <w:rPr>
+                <w:rFonts w:ascii="Cambria Math" w:eastAsiaTheme="minorEastAsia" w:hAnsi="Cambria Math" w:cstheme="minorHAnsi"/>
+              </w:rPr>
+              <m:t>1</m:t>
+            </m:r>
+          </m:sub>
+        </m:sSub>
+      </m:oMath>
+      <w:r>
+        <w:rPr>
+          <w:rFonts w:eastAsiaTheme="minorEastAsia" w:cstheme="minorHAnsi"/>
+        </w:rPr>
+        <w:t xml:space="preserve">. Til sidst blev afstanden mellem </w:t>
+      </w:r>
+      <m:oMath>
+        <m:sSub>
+          <m:sSubPr>
+            <m:ctrlPr>
+              <w:rPr>
+                <w:rFonts w:ascii="Cambria Math" w:eastAsiaTheme="minorEastAsia" w:hAnsi="Cambria Math" w:cstheme="minorHAnsi"/>
+                <w:i/>
+              </w:rPr>
+            </m:ctrlPr>
+          </m:sSubPr>
+          <m:e>
+            <m:r>
+              <w:rPr>
+                <w:rFonts w:ascii="Cambria Math" w:eastAsiaTheme="minorEastAsia" w:hAnsi="Cambria Math" w:cstheme="minorHAnsi"/>
+              </w:rPr>
+              <m:t>C</m:t>
+            </m:r>
+          </m:e>
+          <m:sub>
+            <m:r>
+              <w:rPr>
+                <w:rFonts w:ascii="Cambria Math" w:eastAsiaTheme="minorEastAsia" w:hAnsi="Cambria Math" w:cstheme="minorHAnsi"/>
+              </w:rPr>
+              <m:t>3</m:t>
+            </m:r>
+          </m:sub>
+        </m:sSub>
+      </m:oMath>
+      <w:r>
+        <w:rPr>
+          <w:rFonts w:eastAsiaTheme="minorEastAsia" w:cstheme="minorHAnsi"/>
+        </w:rPr>
+        <w:t xml:space="preserve"> og F bestemt, hvilket svarer til </w:t>
+      </w:r>
+      <m:oMath>
+        <m:sSub>
+          <m:sSubPr>
+            <m:ctrlPr>
+              <w:rPr>
+                <w:rFonts w:ascii="Cambria Math" w:eastAsiaTheme="minorEastAsia" w:hAnsi="Cambria Math" w:cstheme="minorHAnsi"/>
+                <w:i/>
+              </w:rPr>
+            </m:ctrlPr>
+          </m:sSubPr>
+          <m:e>
+            <m:r>
+              <w:rPr>
+                <w:rFonts w:ascii="Cambria Math" w:eastAsiaTheme="minorEastAsia" w:hAnsi="Cambria Math" w:cstheme="minorHAnsi"/>
+              </w:rPr>
+              <m:t>r</m:t>
+            </m:r>
+          </m:e>
+          <m:sub>
+            <m:r>
+              <w:rPr>
+                <w:rFonts w:ascii="Cambria Math" w:eastAsiaTheme="minorEastAsia" w:hAnsi="Cambria Math" w:cstheme="minorHAnsi"/>
+              </w:rPr>
+              <m:t>1</m:t>
+            </m:r>
+          </m:sub>
+        </m:sSub>
+      </m:oMath>
+      <w:r>
+        <w:rPr>
+          <w:rFonts w:eastAsiaTheme="minorEastAsia" w:cstheme="minorHAnsi"/>
+        </w:rPr>
+        <w:t>.</w:t>
+      </w:r>
+    </w:p>
+    <w:p>
+      <w:pPr>
+        <w:rPr>
+          <w:rFonts w:cstheme="minorHAnsi"/>
+        </w:rPr>
+      </w:pPr>
+    </w:p>
+    <w:p>
+      <w:pPr>
+        <w:rPr>
+          <w:rFonts w:cstheme="minorHAnsi"/>
+        </w:rPr>
+      </w:pPr>
       <m:oMath>
         <m:d>
           <m:dPr>
@@ -7316,7 +7618,6 @@
             <w:rPr>
               <w:rFonts w:ascii="Cambria Math" w:hAnsi="Cambria Math" w:cstheme="minorHAnsi"/>
             </w:rPr>
-            <w:lastRenderedPageBreak/>
             <m:t>y=-0,03402x+41,42</m:t>
           </m:r>
         </m:oMath>
@@ -8310,7 +8611,19 @@
         <w:rPr>
           <w:rFonts w:eastAsiaTheme="majorEastAsia" w:cstheme="minorHAnsi"/>
         </w:rPr>
-        <w:t>Da distancen mellem punkt F og G kendes, kan midtpunktet mellem F og G bestemmes, da F’s x-koordinat kendes og F og G har samme y-koordinat. Det vil sige at:</w:t>
+        <w:t xml:space="preserve">Da </w:t>
+      </w:r>
+      <w:r>
+        <w:rPr>
+          <w:rFonts w:eastAsiaTheme="majorEastAsia" w:cstheme="minorHAnsi"/>
+        </w:rPr>
+        <w:t>afstand</w:t>
+      </w:r>
+      <w:r>
+        <w:rPr>
+          <w:rFonts w:eastAsiaTheme="majorEastAsia" w:cstheme="minorHAnsi"/>
+        </w:rPr>
+        <w:t xml:space="preserve"> mellem punkt F og G kendes, kan midtpunktet mellem F og G bestemmes, da F’s x-koordinat kendes og F og G har samme y-koordinat. Det vil sige at:</w:t>
       </w:r>
     </w:p>
     <w:p>
@@ -8405,7 +8718,7 @@
                 <w:rPr>
                   <w:rFonts w:ascii="Cambria Math" w:eastAsiaTheme="majorEastAsia" w:hAnsi="Cambria Math" w:cstheme="minorHAnsi"/>
                 </w:rPr>
-                <m:t>dist</m:t>
+                <m:t>afstand</m:t>
               </m:r>
               <m:d>
                 <m:dPr>
@@ -8449,6 +8762,7 @@
         <w:rPr>
           <w:rFonts w:cstheme="minorHAnsi"/>
         </w:rPr>
+        <w:lastRenderedPageBreak/>
         <w:t>De kendte værdier er:</w:t>
       </w:r>
     </w:p>
@@ -8546,7 +8860,19 @@
         <w:rPr>
           <w:rFonts w:eastAsiaTheme="minorEastAsia" w:cstheme="minorHAnsi"/>
         </w:rPr>
-        <w:t>De kendte værdier indsættes i ovenstående formel:</w:t>
+        <w:t xml:space="preserve">De kendte værdier indsættes i </w:t>
+      </w:r>
+      <w:r>
+        <w:rPr>
+          <w:rFonts w:eastAsiaTheme="minorEastAsia" w:cstheme="minorHAnsi"/>
+        </w:rPr>
+        <w:t>førnævnte</w:t>
+      </w:r>
+      <w:r>
+        <w:rPr>
+          <w:rFonts w:eastAsiaTheme="minorEastAsia" w:cstheme="minorHAnsi"/>
+        </w:rPr>
+        <w:t xml:space="preserve"> formel:</w:t>
       </w:r>
     </w:p>
     <w:p>
@@ -8643,7 +8969,6 @@
           <w:rPr>
             <w:rFonts w:ascii="Cambria Math" w:eastAsiaTheme="majorEastAsia" w:hAnsi="Cambria Math" w:cstheme="minorHAnsi"/>
           </w:rPr>
-          <w:lastRenderedPageBreak/>
           <m:t>MidtpunktF</m:t>
         </m:r>
         <m:sSub>
@@ -9478,26 +9803,6 @@
           <w:rFonts w:eastAsiaTheme="minorEastAsia" w:cstheme="minorHAnsi"/>
         </w:rPr>
       </w:pPr>
-      <m:oMathPara>
-        <m:oMath>
-          <m:r>
-            <m:rPr>
-              <m:sty m:val="bi"/>
-            </m:rPr>
-            <w:rPr>
-              <w:rFonts w:ascii="Cambria Math" w:eastAsiaTheme="majorEastAsia" w:hAnsi="Cambria Math" w:cstheme="minorHAnsi"/>
-            </w:rPr>
-            <m:t>F(500;24,41)</m:t>
-          </m:r>
-        </m:oMath>
-      </m:oMathPara>
-    </w:p>
-    <w:p>
-      <w:pPr>
-        <w:rPr>
-          <w:rFonts w:eastAsiaTheme="minorEastAsia" w:cstheme="minorHAnsi"/>
-        </w:rPr>
-      </w:pPr>
       <w:r>
         <w:rPr>
           <w:rFonts w:eastAsiaTheme="minorEastAsia" w:cstheme="minorHAnsi"/>
@@ -9873,7 +10178,13 @@
             <w:rPr>
               <w:rFonts w:ascii="Cambria Math" w:eastAsiaTheme="minorEastAsia" w:hAnsi="Cambria Math" w:cstheme="minorHAnsi"/>
             </w:rPr>
-            <m:t>≈10000</m:t>
+            <m:t>=</m:t>
+          </m:r>
+          <m:r>
+            <w:rPr>
+              <w:rFonts w:ascii="Cambria Math" w:eastAsiaTheme="minorEastAsia" w:hAnsi="Cambria Math" w:cstheme="minorHAnsi"/>
+            </w:rPr>
+            <m:t>10000</m:t>
           </m:r>
         </m:oMath>
       </m:oMathPara>
@@ -9946,7 +10257,16 @@
           <w:rPr>
             <w:rFonts w:ascii="Cambria Math" w:eastAsiaTheme="minorEastAsia" w:hAnsi="Cambria Math"/>
           </w:rPr>
-          <m:t>≈10000</m:t>
+          <m:t>=</m:t>
+        </m:r>
+        <m:r>
+          <m:rPr>
+            <m:sty m:val="bi"/>
+          </m:rPr>
+          <w:rPr>
+            <w:rFonts w:ascii="Cambria Math" w:eastAsiaTheme="minorEastAsia" w:hAnsi="Cambria Math"/>
+          </w:rPr>
+          <m:t>10000</m:t>
         </m:r>
       </m:oMath>
     </w:p>
@@ -10453,7 +10773,6 @@
           <w:szCs w:val="24"/>
           <w:lang w:eastAsia="da-DK"/>
         </w:rPr>
-        <w:lastRenderedPageBreak/>
         <w:t>For at finde afstanden mellem punkterne, anvendes afstandsformlen:</w:t>
       </w:r>
     </w:p>
@@ -11111,6 +11430,7 @@
       <w:pPr>
         <w:rPr>
           <w:rFonts w:ascii="Times New Roman" w:eastAsiaTheme="minorEastAsia" w:hAnsi="Times New Roman" w:cs="Times New Roman"/>
+          <w:i/>
           <w:color w:val="000000"/>
           <w:sz w:val="24"/>
           <w:szCs w:val="24"/>
@@ -11120,12 +11440,35 @@
       <w:r>
         <w:rPr>
           <w:rFonts w:ascii="Times New Roman" w:eastAsiaTheme="minorEastAsia" w:hAnsi="Times New Roman" w:cs="Times New Roman"/>
+          <w:i/>
           <w:color w:val="000000"/>
           <w:sz w:val="24"/>
           <w:szCs w:val="24"/>
           <w:lang w:eastAsia="da-DK"/>
         </w:rPr>
-        <w:t>(Samme som i opgave c)</w:t>
+        <w:t>(Samme</w:t>
+      </w:r>
+      <w:r>
+        <w:rPr>
+          <w:rFonts w:ascii="Times New Roman" w:eastAsiaTheme="minorEastAsia" w:hAnsi="Times New Roman" w:cs="Times New Roman"/>
+          <w:i/>
+          <w:color w:val="000000"/>
+          <w:sz w:val="24"/>
+          <w:szCs w:val="24"/>
+          <w:lang w:eastAsia="da-DK"/>
+        </w:rPr>
+        <w:t xml:space="preserve"> metode</w:t>
+      </w:r>
+      <w:r>
+        <w:rPr>
+          <w:rFonts w:ascii="Times New Roman" w:eastAsiaTheme="minorEastAsia" w:hAnsi="Times New Roman" w:cs="Times New Roman"/>
+          <w:i/>
+          <w:color w:val="000000"/>
+          <w:sz w:val="24"/>
+          <w:szCs w:val="24"/>
+          <w:lang w:eastAsia="da-DK"/>
+        </w:rPr>
+        <w:t xml:space="preserve"> som i opgave c)</w:t>
       </w:r>
     </w:p>
     <w:p>
@@ -11206,6 +11549,12 @@
           <w:rFonts w:eastAsiaTheme="minorEastAsia"/>
         </w:rPr>
         <w:t>, vinklen kendes ikke. Vinklen fås ved at omskrive formlen for kordelængden</w:t>
+      </w:r>
+      <w:r>
+        <w:rPr>
+          <w:rFonts w:eastAsiaTheme="minorEastAsia"/>
+        </w:rPr>
+        <w:t>:</w:t>
       </w:r>
     </w:p>
     <w:p>
@@ -11712,14 +12061,1981 @@
     <w:p>
       <w:pPr>
         <w:rPr>
+          <w:rFonts w:ascii="Times New Roman" w:eastAsiaTheme="minorEastAsia" w:hAnsi="Times New Roman" w:cs="Times New Roman"/>
+          <w:color w:val="000000"/>
+          <w:sz w:val="24"/>
+          <w:szCs w:val="24"/>
+          <w:lang w:eastAsia="da-DK"/>
+        </w:rPr>
+      </w:pPr>
+      <w:r>
+        <w:rPr>
           <w:rFonts w:ascii="Times New Roman" w:hAnsi="Times New Roman" w:cs="Times New Roman"/>
           <w:color w:val="000000"/>
           <w:sz w:val="24"/>
           <w:szCs w:val="24"/>
           <w:lang w:eastAsia="da-DK"/>
         </w:rPr>
-      </w:pPr>
-    </w:p>
+        <w:lastRenderedPageBreak/>
+        <w:t>For at finde |GH|, skal begge punkter kendes. Lige nu kendes kun G. Men da |</w:t>
+      </w:r>
+      <m:oMath>
+        <m:sSub>
+          <m:sSubPr>
+            <m:ctrlPr>
+              <w:rPr>
+                <w:rFonts w:ascii="Cambria Math" w:hAnsi="Cambria Math" w:cs="Times New Roman"/>
+                <w:i/>
+                <w:color w:val="000000"/>
+                <w:sz w:val="24"/>
+                <w:szCs w:val="24"/>
+                <w:lang w:eastAsia="da-DK"/>
+              </w:rPr>
+            </m:ctrlPr>
+          </m:sSubPr>
+          <m:e>
+            <m:r>
+              <w:rPr>
+                <w:rFonts w:ascii="Cambria Math" w:hAnsi="Cambria Math" w:cs="Times New Roman"/>
+                <w:color w:val="000000"/>
+                <w:sz w:val="24"/>
+                <w:szCs w:val="24"/>
+                <w:lang w:eastAsia="da-DK"/>
+              </w:rPr>
+              <m:t>C</m:t>
+            </m:r>
+          </m:e>
+          <m:sub>
+            <m:r>
+              <w:rPr>
+                <w:rFonts w:ascii="Cambria Math" w:hAnsi="Cambria Math" w:cs="Times New Roman"/>
+                <w:color w:val="000000"/>
+                <w:sz w:val="24"/>
+                <w:szCs w:val="24"/>
+                <w:lang w:eastAsia="da-DK"/>
+              </w:rPr>
+              <m:t>3</m:t>
+            </m:r>
+          </m:sub>
+        </m:sSub>
+        <m:r>
+          <w:rPr>
+            <w:rFonts w:ascii="Cambria Math" w:hAnsi="Cambria Math" w:cs="Times New Roman"/>
+            <w:color w:val="000000"/>
+            <w:sz w:val="24"/>
+            <w:szCs w:val="24"/>
+            <w:lang w:eastAsia="da-DK"/>
+          </w:rPr>
+          <m:t>G</m:t>
+        </m:r>
+      </m:oMath>
+      <w:r>
+        <w:rPr>
+          <w:rFonts w:ascii="Times New Roman" w:hAnsi="Times New Roman" w:cs="Times New Roman"/>
+          <w:color w:val="000000"/>
+          <w:sz w:val="24"/>
+          <w:szCs w:val="24"/>
+          <w:lang w:eastAsia="da-DK"/>
+        </w:rPr>
+        <w:t xml:space="preserve">| står ortogonalt ind på |GH|, og både </w:t>
+      </w:r>
+      <m:oMath>
+        <m:sSub>
+          <m:sSubPr>
+            <m:ctrlPr>
+              <w:rPr>
+                <w:rFonts w:ascii="Cambria Math" w:hAnsi="Cambria Math" w:cs="Times New Roman"/>
+                <w:i/>
+                <w:color w:val="000000"/>
+                <w:sz w:val="24"/>
+                <w:szCs w:val="24"/>
+                <w:lang w:eastAsia="da-DK"/>
+              </w:rPr>
+            </m:ctrlPr>
+          </m:sSubPr>
+          <m:e>
+            <m:r>
+              <w:rPr>
+                <w:rFonts w:ascii="Cambria Math" w:hAnsi="Cambria Math" w:cs="Times New Roman"/>
+                <w:color w:val="000000"/>
+                <w:sz w:val="24"/>
+                <w:szCs w:val="24"/>
+                <w:lang w:eastAsia="da-DK"/>
+              </w:rPr>
+              <m:t>C</m:t>
+            </m:r>
+          </m:e>
+          <m:sub>
+            <m:r>
+              <w:rPr>
+                <w:rFonts w:ascii="Cambria Math" w:hAnsi="Cambria Math" w:cs="Times New Roman"/>
+                <w:color w:val="000000"/>
+                <w:sz w:val="24"/>
+                <w:szCs w:val="24"/>
+                <w:lang w:eastAsia="da-DK"/>
+              </w:rPr>
+              <m:t>3</m:t>
+            </m:r>
+          </m:sub>
+        </m:sSub>
+      </m:oMath>
+      <w:r>
+        <w:rPr>
+          <w:rFonts w:ascii="Times New Roman" w:eastAsiaTheme="minorEastAsia" w:hAnsi="Times New Roman" w:cs="Times New Roman"/>
+          <w:color w:val="000000"/>
+          <w:sz w:val="24"/>
+          <w:szCs w:val="24"/>
+          <w:lang w:eastAsia="da-DK"/>
+        </w:rPr>
+        <w:t xml:space="preserve"> og G kendes, kan både hældningskoefficienten til |GH| og |</w:t>
+      </w:r>
+      <m:oMath>
+        <m:sSub>
+          <m:sSubPr>
+            <m:ctrlPr>
+              <w:rPr>
+                <w:rFonts w:ascii="Cambria Math" w:eastAsiaTheme="minorEastAsia" w:hAnsi="Cambria Math" w:cs="Times New Roman"/>
+                <w:i/>
+                <w:color w:val="000000"/>
+                <w:sz w:val="24"/>
+                <w:szCs w:val="24"/>
+                <w:lang w:eastAsia="da-DK"/>
+              </w:rPr>
+            </m:ctrlPr>
+          </m:sSubPr>
+          <m:e>
+            <m:r>
+              <w:rPr>
+                <w:rFonts w:ascii="Cambria Math" w:eastAsiaTheme="minorEastAsia" w:hAnsi="Cambria Math" w:cs="Times New Roman"/>
+                <w:color w:val="000000"/>
+                <w:sz w:val="24"/>
+                <w:szCs w:val="24"/>
+                <w:lang w:eastAsia="da-DK"/>
+              </w:rPr>
+              <m:t>C</m:t>
+            </m:r>
+          </m:e>
+          <m:sub>
+            <m:r>
+              <w:rPr>
+                <w:rFonts w:ascii="Cambria Math" w:eastAsiaTheme="minorEastAsia" w:hAnsi="Cambria Math" w:cs="Times New Roman"/>
+                <w:color w:val="000000"/>
+                <w:sz w:val="24"/>
+                <w:szCs w:val="24"/>
+                <w:lang w:eastAsia="da-DK"/>
+              </w:rPr>
+              <m:t>3</m:t>
+            </m:r>
+          </m:sub>
+        </m:sSub>
+        <m:r>
+          <w:rPr>
+            <w:rFonts w:ascii="Cambria Math" w:eastAsiaTheme="minorEastAsia" w:hAnsi="Cambria Math" w:cs="Times New Roman"/>
+            <w:color w:val="000000"/>
+            <w:sz w:val="24"/>
+            <w:szCs w:val="24"/>
+            <w:lang w:eastAsia="da-DK"/>
+          </w:rPr>
+          <m:t>G</m:t>
+        </m:r>
+      </m:oMath>
+      <w:r>
+        <w:rPr>
+          <w:rFonts w:ascii="Times New Roman" w:eastAsiaTheme="minorEastAsia" w:hAnsi="Times New Roman" w:cs="Times New Roman"/>
+          <w:color w:val="000000"/>
+          <w:sz w:val="24"/>
+          <w:szCs w:val="24"/>
+          <w:lang w:eastAsia="da-DK"/>
+        </w:rPr>
+        <w:t>| findes</w:t>
+      </w:r>
+      <w:r>
+        <w:rPr>
+          <w:rFonts w:ascii="Times New Roman" w:eastAsiaTheme="minorEastAsia" w:hAnsi="Times New Roman" w:cs="Times New Roman"/>
+          <w:color w:val="000000"/>
+          <w:sz w:val="24"/>
+          <w:szCs w:val="24"/>
+          <w:lang w:eastAsia="da-DK"/>
+        </w:rPr>
+        <w:t>:</w:t>
+      </w:r>
+    </w:p>
+    <w:p>
+      <w:pPr>
+        <w:rPr>
+          <w:rFonts w:ascii="Times New Roman" w:eastAsiaTheme="minorEastAsia" w:hAnsi="Times New Roman" w:cs="Times New Roman"/>
+          <w:color w:val="000000"/>
+          <w:sz w:val="24"/>
+          <w:szCs w:val="24"/>
+          <w:lang w:eastAsia="da-DK"/>
+        </w:rPr>
+      </w:pPr>
+      <m:oMathPara>
+        <m:oMath>
+          <m:sSub>
+            <m:sSubPr>
+              <m:ctrlPr>
+                <w:rPr>
+                  <w:rFonts w:ascii="Cambria Math" w:eastAsiaTheme="minorEastAsia" w:hAnsi="Cambria Math" w:cs="Times New Roman"/>
+                  <w:i/>
+                  <w:color w:val="000000"/>
+                  <w:sz w:val="24"/>
+                  <w:szCs w:val="24"/>
+                  <w:lang w:eastAsia="da-DK"/>
+                </w:rPr>
+              </m:ctrlPr>
+            </m:sSubPr>
+            <m:e>
+              <m:r>
+                <w:rPr>
+                  <w:rFonts w:ascii="Cambria Math" w:eastAsiaTheme="minorEastAsia" w:hAnsi="Cambria Math" w:cs="Times New Roman"/>
+                  <w:color w:val="000000"/>
+                  <w:sz w:val="24"/>
+                  <w:szCs w:val="24"/>
+                  <w:lang w:eastAsia="da-DK"/>
+                </w:rPr>
+                <m:t>C</m:t>
+              </m:r>
+            </m:e>
+            <m:sub>
+              <m:r>
+                <w:rPr>
+                  <w:rFonts w:ascii="Cambria Math" w:eastAsiaTheme="minorEastAsia" w:hAnsi="Cambria Math" w:cs="Times New Roman"/>
+                  <w:color w:val="000000"/>
+                  <w:sz w:val="24"/>
+                  <w:szCs w:val="24"/>
+                  <w:lang w:eastAsia="da-DK"/>
+                </w:rPr>
+                <m:t>3</m:t>
+              </m:r>
+            </m:sub>
+          </m:sSub>
+          <m:r>
+            <w:rPr>
+              <w:rFonts w:ascii="Cambria Math" w:eastAsiaTheme="minorEastAsia" w:hAnsi="Cambria Math" w:cs="Times New Roman"/>
+              <w:color w:val="000000"/>
+              <w:sz w:val="24"/>
+              <w:szCs w:val="24"/>
+              <w:lang w:eastAsia="da-DK"/>
+            </w:rPr>
+            <m:t>=(</m:t>
+          </m:r>
+          <m:sSub>
+            <m:sSubPr>
+              <m:ctrlPr>
+                <w:rPr>
+                  <w:rFonts w:ascii="Cambria Math" w:eastAsiaTheme="minorEastAsia" w:hAnsi="Cambria Math" w:cs="Times New Roman"/>
+                  <w:i/>
+                  <w:color w:val="000000"/>
+                  <w:sz w:val="24"/>
+                  <w:szCs w:val="24"/>
+                  <w:lang w:eastAsia="da-DK"/>
+                </w:rPr>
+              </m:ctrlPr>
+            </m:sSubPr>
+            <m:e>
+              <m:r>
+                <w:rPr>
+                  <w:rFonts w:ascii="Cambria Math" w:eastAsiaTheme="minorEastAsia" w:hAnsi="Cambria Math" w:cs="Times New Roman"/>
+                  <w:color w:val="000000"/>
+                  <w:sz w:val="24"/>
+                  <w:szCs w:val="24"/>
+                  <w:lang w:eastAsia="da-DK"/>
+                </w:rPr>
+                <m:t>x</m:t>
+              </m:r>
+            </m:e>
+            <m:sub>
+              <m:r>
+                <w:rPr>
+                  <w:rFonts w:ascii="Cambria Math" w:eastAsiaTheme="minorEastAsia" w:hAnsi="Cambria Math" w:cs="Times New Roman"/>
+                  <w:color w:val="000000"/>
+                  <w:sz w:val="24"/>
+                  <w:szCs w:val="24"/>
+                  <w:lang w:eastAsia="da-DK"/>
+                </w:rPr>
+                <m:t>1</m:t>
+              </m:r>
+            </m:sub>
+          </m:sSub>
+          <m:r>
+            <w:rPr>
+              <w:rFonts w:ascii="Cambria Math" w:eastAsiaTheme="minorEastAsia" w:hAnsi="Cambria Math" w:cs="Times New Roman"/>
+              <w:color w:val="000000"/>
+              <w:sz w:val="24"/>
+              <w:szCs w:val="24"/>
+              <w:lang w:eastAsia="da-DK"/>
+            </w:rPr>
+            <m:t xml:space="preserve"> ; </m:t>
+          </m:r>
+          <m:sSub>
+            <m:sSubPr>
+              <m:ctrlPr>
+                <w:rPr>
+                  <w:rFonts w:ascii="Cambria Math" w:eastAsiaTheme="minorEastAsia" w:hAnsi="Cambria Math" w:cs="Times New Roman"/>
+                  <w:i/>
+                  <w:color w:val="000000"/>
+                  <w:sz w:val="24"/>
+                  <w:szCs w:val="24"/>
+                  <w:lang w:eastAsia="da-DK"/>
+                </w:rPr>
+              </m:ctrlPr>
+            </m:sSubPr>
+            <m:e>
+              <m:r>
+                <w:rPr>
+                  <w:rFonts w:ascii="Cambria Math" w:eastAsiaTheme="minorEastAsia" w:hAnsi="Cambria Math" w:cs="Times New Roman"/>
+                  <w:color w:val="000000"/>
+                  <w:sz w:val="24"/>
+                  <w:szCs w:val="24"/>
+                  <w:lang w:eastAsia="da-DK"/>
+                </w:rPr>
+                <m:t>y</m:t>
+              </m:r>
+            </m:e>
+            <m:sub>
+              <m:r>
+                <w:rPr>
+                  <w:rFonts w:ascii="Cambria Math" w:eastAsiaTheme="minorEastAsia" w:hAnsi="Cambria Math" w:cs="Times New Roman"/>
+                  <w:color w:val="000000"/>
+                  <w:sz w:val="24"/>
+                  <w:szCs w:val="24"/>
+                  <w:lang w:eastAsia="da-DK"/>
+                </w:rPr>
+                <m:t>1</m:t>
+              </m:r>
+            </m:sub>
+          </m:sSub>
+          <m:r>
+            <w:rPr>
+              <w:rFonts w:ascii="Cambria Math" w:eastAsiaTheme="minorEastAsia" w:hAnsi="Cambria Math" w:cs="Times New Roman"/>
+              <w:color w:val="000000"/>
+              <w:sz w:val="24"/>
+              <w:szCs w:val="24"/>
+              <w:lang w:eastAsia="da-DK"/>
+            </w:rPr>
+            <m:t>)=(840 ;10018.53)</m:t>
+          </m:r>
+        </m:oMath>
+      </m:oMathPara>
+    </w:p>
+    <w:p>
+      <w:pPr>
+        <w:rPr>
+          <w:rFonts w:ascii="Times New Roman" w:eastAsiaTheme="minorEastAsia" w:hAnsi="Times New Roman" w:cs="Times New Roman"/>
+          <w:color w:val="000000"/>
+          <w:sz w:val="24"/>
+          <w:szCs w:val="24"/>
+          <w:lang w:eastAsia="da-DK"/>
+        </w:rPr>
+      </w:pPr>
+      <m:oMathPara>
+        <m:oMath>
+          <m:r>
+            <w:rPr>
+              <w:rFonts w:ascii="Cambria Math" w:eastAsiaTheme="minorEastAsia" w:hAnsi="Cambria Math" w:cs="Times New Roman"/>
+              <w:color w:val="000000"/>
+              <w:sz w:val="24"/>
+              <w:szCs w:val="24"/>
+              <w:lang w:eastAsia="da-DK"/>
+            </w:rPr>
+            <m:t>G=(</m:t>
+          </m:r>
+          <m:sSub>
+            <m:sSubPr>
+              <m:ctrlPr>
+                <w:rPr>
+                  <w:rFonts w:ascii="Cambria Math" w:eastAsiaTheme="minorEastAsia" w:hAnsi="Cambria Math" w:cs="Times New Roman"/>
+                  <w:i/>
+                  <w:color w:val="000000"/>
+                  <w:sz w:val="24"/>
+                  <w:szCs w:val="24"/>
+                  <w:lang w:eastAsia="da-DK"/>
+                </w:rPr>
+              </m:ctrlPr>
+            </m:sSubPr>
+            <m:e>
+              <m:r>
+                <w:rPr>
+                  <w:rFonts w:ascii="Cambria Math" w:eastAsiaTheme="minorEastAsia" w:hAnsi="Cambria Math" w:cs="Times New Roman"/>
+                  <w:color w:val="000000"/>
+                  <w:sz w:val="24"/>
+                  <w:szCs w:val="24"/>
+                  <w:lang w:eastAsia="da-DK"/>
+                </w:rPr>
+                <m:t>x</m:t>
+              </m:r>
+            </m:e>
+            <m:sub>
+              <m:r>
+                <w:rPr>
+                  <w:rFonts w:ascii="Cambria Math" w:eastAsiaTheme="minorEastAsia" w:hAnsi="Cambria Math" w:cs="Times New Roman"/>
+                  <w:color w:val="000000"/>
+                  <w:sz w:val="24"/>
+                  <w:szCs w:val="24"/>
+                  <w:lang w:eastAsia="da-DK"/>
+                </w:rPr>
+                <m:t>2</m:t>
+              </m:r>
+            </m:sub>
+          </m:sSub>
+          <m:r>
+            <w:rPr>
+              <w:rFonts w:ascii="Cambria Math" w:eastAsiaTheme="minorEastAsia" w:hAnsi="Cambria Math" w:cs="Times New Roman"/>
+              <w:color w:val="000000"/>
+              <w:sz w:val="24"/>
+              <w:szCs w:val="24"/>
+              <w:lang w:eastAsia="da-DK"/>
+            </w:rPr>
+            <m:t xml:space="preserve"> ;</m:t>
+          </m:r>
+          <m:sSub>
+            <m:sSubPr>
+              <m:ctrlPr>
+                <w:rPr>
+                  <w:rFonts w:ascii="Cambria Math" w:eastAsiaTheme="minorEastAsia" w:hAnsi="Cambria Math" w:cs="Times New Roman"/>
+                  <w:i/>
+                  <w:color w:val="000000"/>
+                  <w:sz w:val="24"/>
+                  <w:szCs w:val="24"/>
+                  <w:lang w:eastAsia="da-DK"/>
+                </w:rPr>
+              </m:ctrlPr>
+            </m:sSubPr>
+            <m:e>
+              <m:r>
+                <w:rPr>
+                  <w:rFonts w:ascii="Cambria Math" w:eastAsiaTheme="minorEastAsia" w:hAnsi="Cambria Math" w:cs="Times New Roman"/>
+                  <w:color w:val="000000"/>
+                  <w:sz w:val="24"/>
+                  <w:szCs w:val="24"/>
+                  <w:lang w:eastAsia="da-DK"/>
+                </w:rPr>
+                <m:t>y</m:t>
+              </m:r>
+            </m:e>
+            <m:sub>
+              <m:r>
+                <w:rPr>
+                  <w:rFonts w:ascii="Cambria Math" w:eastAsiaTheme="minorEastAsia" w:hAnsi="Cambria Math" w:cs="Times New Roman"/>
+                  <w:color w:val="000000"/>
+                  <w:sz w:val="24"/>
+                  <w:szCs w:val="24"/>
+                  <w:lang w:eastAsia="da-DK"/>
+                </w:rPr>
+                <m:t>2</m:t>
+              </m:r>
+            </m:sub>
+          </m:sSub>
+          <m:r>
+            <w:rPr>
+              <w:rFonts w:ascii="Cambria Math" w:eastAsiaTheme="minorEastAsia" w:hAnsi="Cambria Math" w:cs="Times New Roman"/>
+              <w:color w:val="000000"/>
+              <w:sz w:val="24"/>
+              <w:szCs w:val="24"/>
+              <w:lang w:eastAsia="da-DK"/>
+            </w:rPr>
+            <m:t>)=(1180 ;24.41)</m:t>
+          </m:r>
+        </m:oMath>
+      </m:oMathPara>
+    </w:p>
+    <w:bookmarkStart w:id="29" w:name="_Hlk6833329"/>
+    <w:p>
+      <w:pPr>
+        <w:rPr>
+          <w:rFonts w:ascii="Times New Roman" w:eastAsiaTheme="minorEastAsia" w:hAnsi="Times New Roman" w:cs="Times New Roman"/>
+          <w:color w:val="000000"/>
+          <w:sz w:val="24"/>
+          <w:szCs w:val="24"/>
+          <w:lang w:eastAsia="da-DK"/>
+        </w:rPr>
+      </w:pPr>
+      <m:oMathPara>
+        <m:oMath>
+          <m:sSub>
+            <m:sSubPr>
+              <m:ctrlPr>
+                <w:rPr>
+                  <w:rFonts w:ascii="Cambria Math" w:eastAsiaTheme="minorEastAsia" w:hAnsi="Cambria Math" w:cs="Times New Roman"/>
+                  <w:i/>
+                  <w:color w:val="000000"/>
+                  <w:sz w:val="24"/>
+                  <w:szCs w:val="24"/>
+                  <w:lang w:eastAsia="da-DK"/>
+                </w:rPr>
+              </m:ctrlPr>
+            </m:sSubPr>
+            <m:e>
+              <m:r>
+                <w:rPr>
+                  <w:rFonts w:ascii="Cambria Math" w:eastAsiaTheme="minorEastAsia" w:hAnsi="Cambria Math" w:cs="Times New Roman"/>
+                  <w:color w:val="000000"/>
+                  <w:sz w:val="24"/>
+                  <w:szCs w:val="24"/>
+                  <w:lang w:eastAsia="da-DK"/>
+                </w:rPr>
+                <m:t>a</m:t>
+              </m:r>
+            </m:e>
+            <m:sub>
+              <m:d>
+                <m:dPr>
+                  <m:begChr m:val="|"/>
+                  <m:endChr m:val="|"/>
+                  <m:ctrlPr>
+                    <w:rPr>
+                      <w:rFonts w:ascii="Cambria Math" w:eastAsiaTheme="minorEastAsia" w:hAnsi="Cambria Math" w:cs="Times New Roman"/>
+                      <w:i/>
+                      <w:color w:val="000000"/>
+                      <w:sz w:val="24"/>
+                      <w:szCs w:val="24"/>
+                      <w:lang w:eastAsia="da-DK"/>
+                    </w:rPr>
+                  </m:ctrlPr>
+                </m:dPr>
+                <m:e>
+                  <m:sSub>
+                    <m:sSubPr>
+                      <m:ctrlPr>
+                        <w:rPr>
+                          <w:rFonts w:ascii="Cambria Math" w:eastAsiaTheme="minorEastAsia" w:hAnsi="Cambria Math" w:cs="Times New Roman"/>
+                          <w:i/>
+                          <w:color w:val="000000"/>
+                          <w:sz w:val="24"/>
+                          <w:szCs w:val="24"/>
+                          <w:lang w:eastAsia="da-DK"/>
+                        </w:rPr>
+                      </m:ctrlPr>
+                    </m:sSubPr>
+                    <m:e>
+                      <m:r>
+                        <w:rPr>
+                          <w:rFonts w:ascii="Cambria Math" w:eastAsiaTheme="minorEastAsia" w:hAnsi="Cambria Math" w:cs="Times New Roman"/>
+                          <w:color w:val="000000"/>
+                          <w:sz w:val="24"/>
+                          <w:szCs w:val="24"/>
+                          <w:lang w:eastAsia="da-DK"/>
+                        </w:rPr>
+                        <m:t>C</m:t>
+                      </m:r>
+                    </m:e>
+                    <m:sub>
+                      <m:r>
+                        <w:rPr>
+                          <w:rFonts w:ascii="Cambria Math" w:eastAsiaTheme="minorEastAsia" w:hAnsi="Cambria Math" w:cs="Times New Roman"/>
+                          <w:color w:val="000000"/>
+                          <w:sz w:val="24"/>
+                          <w:szCs w:val="24"/>
+                          <w:lang w:eastAsia="da-DK"/>
+                        </w:rPr>
+                        <m:t>3</m:t>
+                      </m:r>
+                    </m:sub>
+                  </m:sSub>
+                  <m:r>
+                    <w:rPr>
+                      <w:rFonts w:ascii="Cambria Math" w:eastAsiaTheme="minorEastAsia" w:hAnsi="Cambria Math" w:cs="Times New Roman"/>
+                      <w:color w:val="000000"/>
+                      <w:sz w:val="24"/>
+                      <w:szCs w:val="24"/>
+                      <w:lang w:eastAsia="da-DK"/>
+                    </w:rPr>
+                    <m:t>G</m:t>
+                  </m:r>
+                </m:e>
+              </m:d>
+            </m:sub>
+          </m:sSub>
+          <m:r>
+            <w:rPr>
+              <w:rFonts w:ascii="Cambria Math" w:eastAsiaTheme="minorEastAsia" w:hAnsi="Cambria Math" w:cs="Times New Roman"/>
+              <w:color w:val="000000"/>
+              <w:sz w:val="24"/>
+              <w:szCs w:val="24"/>
+              <w:lang w:eastAsia="da-DK"/>
+            </w:rPr>
+            <m:t>=</m:t>
+          </m:r>
+          <m:f>
+            <m:fPr>
+              <m:ctrlPr>
+                <w:rPr>
+                  <w:rFonts w:ascii="Cambria Math" w:eastAsiaTheme="minorEastAsia" w:hAnsi="Cambria Math" w:cs="Times New Roman"/>
+                  <w:i/>
+                  <w:color w:val="000000"/>
+                  <w:sz w:val="24"/>
+                  <w:szCs w:val="24"/>
+                  <w:lang w:eastAsia="da-DK"/>
+                </w:rPr>
+              </m:ctrlPr>
+            </m:fPr>
+            <m:num>
+              <m:sSub>
+                <m:sSubPr>
+                  <m:ctrlPr>
+                    <w:rPr>
+                      <w:rFonts w:ascii="Cambria Math" w:eastAsiaTheme="minorEastAsia" w:hAnsi="Cambria Math" w:cs="Times New Roman"/>
+                      <w:i/>
+                      <w:color w:val="000000"/>
+                      <w:sz w:val="24"/>
+                      <w:szCs w:val="24"/>
+                      <w:lang w:eastAsia="da-DK"/>
+                    </w:rPr>
+                  </m:ctrlPr>
+                </m:sSubPr>
+                <m:e>
+                  <m:r>
+                    <w:rPr>
+                      <w:rFonts w:ascii="Cambria Math" w:eastAsiaTheme="minorEastAsia" w:hAnsi="Cambria Math" w:cs="Times New Roman"/>
+                      <w:color w:val="000000"/>
+                      <w:sz w:val="24"/>
+                      <w:szCs w:val="24"/>
+                      <w:lang w:eastAsia="da-DK"/>
+                    </w:rPr>
+                    <m:t>y</m:t>
+                  </m:r>
+                </m:e>
+                <m:sub>
+                  <m:r>
+                    <w:rPr>
+                      <w:rFonts w:ascii="Cambria Math" w:eastAsiaTheme="minorEastAsia" w:hAnsi="Cambria Math" w:cs="Times New Roman"/>
+                      <w:color w:val="000000"/>
+                      <w:sz w:val="24"/>
+                      <w:szCs w:val="24"/>
+                      <w:lang w:eastAsia="da-DK"/>
+                    </w:rPr>
+                    <m:t>2</m:t>
+                  </m:r>
+                </m:sub>
+              </m:sSub>
+              <m:r>
+                <w:rPr>
+                  <w:rFonts w:ascii="Cambria Math" w:eastAsiaTheme="minorEastAsia" w:hAnsi="Cambria Math" w:cs="Times New Roman"/>
+                  <w:color w:val="000000"/>
+                  <w:sz w:val="24"/>
+                  <w:szCs w:val="24"/>
+                  <w:lang w:eastAsia="da-DK"/>
+                </w:rPr>
+                <m:t>-</m:t>
+              </m:r>
+              <m:sSub>
+                <m:sSubPr>
+                  <m:ctrlPr>
+                    <w:rPr>
+                      <w:rFonts w:ascii="Cambria Math" w:eastAsiaTheme="minorEastAsia" w:hAnsi="Cambria Math" w:cs="Times New Roman"/>
+                      <w:i/>
+                      <w:color w:val="000000"/>
+                      <w:sz w:val="24"/>
+                      <w:szCs w:val="24"/>
+                      <w:lang w:eastAsia="da-DK"/>
+                    </w:rPr>
+                  </m:ctrlPr>
+                </m:sSubPr>
+                <m:e>
+                  <m:r>
+                    <w:rPr>
+                      <w:rFonts w:ascii="Cambria Math" w:eastAsiaTheme="minorEastAsia" w:hAnsi="Cambria Math" w:cs="Times New Roman"/>
+                      <w:color w:val="000000"/>
+                      <w:sz w:val="24"/>
+                      <w:szCs w:val="24"/>
+                      <w:lang w:eastAsia="da-DK"/>
+                    </w:rPr>
+                    <m:t>y</m:t>
+                  </m:r>
+                </m:e>
+                <m:sub>
+                  <m:r>
+                    <w:rPr>
+                      <w:rFonts w:ascii="Cambria Math" w:eastAsiaTheme="minorEastAsia" w:hAnsi="Cambria Math" w:cs="Times New Roman"/>
+                      <w:color w:val="000000"/>
+                      <w:sz w:val="24"/>
+                      <w:szCs w:val="24"/>
+                      <w:lang w:eastAsia="da-DK"/>
+                    </w:rPr>
+                    <m:t>1</m:t>
+                  </m:r>
+                </m:sub>
+              </m:sSub>
+            </m:num>
+            <m:den>
+              <m:sSub>
+                <m:sSubPr>
+                  <m:ctrlPr>
+                    <w:rPr>
+                      <w:rFonts w:ascii="Cambria Math" w:eastAsiaTheme="minorEastAsia" w:hAnsi="Cambria Math" w:cs="Times New Roman"/>
+                      <w:i/>
+                      <w:color w:val="000000"/>
+                      <w:sz w:val="24"/>
+                      <w:szCs w:val="24"/>
+                      <w:lang w:eastAsia="da-DK"/>
+                    </w:rPr>
+                  </m:ctrlPr>
+                </m:sSubPr>
+                <m:e>
+                  <m:r>
+                    <w:rPr>
+                      <w:rFonts w:ascii="Cambria Math" w:eastAsiaTheme="minorEastAsia" w:hAnsi="Cambria Math" w:cs="Times New Roman"/>
+                      <w:color w:val="000000"/>
+                      <w:sz w:val="24"/>
+                      <w:szCs w:val="24"/>
+                      <w:lang w:eastAsia="da-DK"/>
+                    </w:rPr>
+                    <m:t>x</m:t>
+                  </m:r>
+                </m:e>
+                <m:sub>
+                  <m:r>
+                    <w:rPr>
+                      <w:rFonts w:ascii="Cambria Math" w:eastAsiaTheme="minorEastAsia" w:hAnsi="Cambria Math" w:cs="Times New Roman"/>
+                      <w:color w:val="000000"/>
+                      <w:sz w:val="24"/>
+                      <w:szCs w:val="24"/>
+                      <w:lang w:eastAsia="da-DK"/>
+                    </w:rPr>
+                    <m:t>2</m:t>
+                  </m:r>
+                </m:sub>
+              </m:sSub>
+              <m:r>
+                <w:rPr>
+                  <w:rFonts w:ascii="Cambria Math" w:eastAsiaTheme="minorEastAsia" w:hAnsi="Cambria Math" w:cs="Times New Roman"/>
+                  <w:color w:val="000000"/>
+                  <w:sz w:val="24"/>
+                  <w:szCs w:val="24"/>
+                  <w:lang w:eastAsia="da-DK"/>
+                </w:rPr>
+                <m:t>-</m:t>
+              </m:r>
+              <m:sSub>
+                <m:sSubPr>
+                  <m:ctrlPr>
+                    <w:rPr>
+                      <w:rFonts w:ascii="Cambria Math" w:eastAsiaTheme="minorEastAsia" w:hAnsi="Cambria Math" w:cs="Times New Roman"/>
+                      <w:i/>
+                      <w:color w:val="000000"/>
+                      <w:sz w:val="24"/>
+                      <w:szCs w:val="24"/>
+                      <w:lang w:eastAsia="da-DK"/>
+                    </w:rPr>
+                  </m:ctrlPr>
+                </m:sSubPr>
+                <m:e>
+                  <m:r>
+                    <w:rPr>
+                      <w:rFonts w:ascii="Cambria Math" w:eastAsiaTheme="minorEastAsia" w:hAnsi="Cambria Math" w:cs="Times New Roman"/>
+                      <w:color w:val="000000"/>
+                      <w:sz w:val="24"/>
+                      <w:szCs w:val="24"/>
+                      <w:lang w:eastAsia="da-DK"/>
+                    </w:rPr>
+                    <m:t>x</m:t>
+                  </m:r>
+                </m:e>
+                <m:sub>
+                  <m:r>
+                    <w:rPr>
+                      <w:rFonts w:ascii="Cambria Math" w:eastAsiaTheme="minorEastAsia" w:hAnsi="Cambria Math" w:cs="Times New Roman"/>
+                      <w:color w:val="000000"/>
+                      <w:sz w:val="24"/>
+                      <w:szCs w:val="24"/>
+                      <w:lang w:eastAsia="da-DK"/>
+                    </w:rPr>
+                    <m:t>1</m:t>
+                  </m:r>
+                </m:sub>
+              </m:sSub>
+            </m:den>
+          </m:f>
+          <m:r>
+            <w:rPr>
+              <w:rFonts w:ascii="Cambria Math" w:eastAsiaTheme="minorEastAsia" w:hAnsi="Cambria Math" w:cs="Times New Roman"/>
+              <w:color w:val="000000"/>
+              <w:sz w:val="24"/>
+              <w:szCs w:val="24"/>
+              <w:lang w:eastAsia="da-DK"/>
+            </w:rPr>
+            <m:t>=</m:t>
+          </m:r>
+          <m:f>
+            <m:fPr>
+              <m:ctrlPr>
+                <w:rPr>
+                  <w:rFonts w:ascii="Cambria Math" w:eastAsiaTheme="minorEastAsia" w:hAnsi="Cambria Math" w:cs="Times New Roman"/>
+                  <w:i/>
+                  <w:color w:val="000000"/>
+                  <w:sz w:val="24"/>
+                  <w:szCs w:val="24"/>
+                  <w:lang w:eastAsia="da-DK"/>
+                </w:rPr>
+              </m:ctrlPr>
+            </m:fPr>
+            <m:num>
+              <m:r>
+                <w:rPr>
+                  <w:rFonts w:ascii="Cambria Math" w:eastAsiaTheme="minorEastAsia" w:hAnsi="Cambria Math" w:cs="Times New Roman"/>
+                  <w:color w:val="000000"/>
+                  <w:sz w:val="24"/>
+                  <w:szCs w:val="24"/>
+                  <w:lang w:eastAsia="da-DK"/>
+                </w:rPr>
+                <m:t>24.41-10018.53</m:t>
+              </m:r>
+            </m:num>
+            <m:den>
+              <m:r>
+                <w:rPr>
+                  <w:rFonts w:ascii="Cambria Math" w:eastAsiaTheme="minorEastAsia" w:hAnsi="Cambria Math" w:cs="Times New Roman"/>
+                  <w:color w:val="000000"/>
+                  <w:sz w:val="24"/>
+                  <w:szCs w:val="24"/>
+                  <w:lang w:eastAsia="da-DK"/>
+                </w:rPr>
+                <m:t>1180-840</m:t>
+              </m:r>
+            </m:den>
+          </m:f>
+          <w:bookmarkEnd w:id="29"/>
+          <m:r>
+            <w:rPr>
+              <w:rFonts w:ascii="Cambria Math" w:eastAsiaTheme="minorEastAsia" w:hAnsi="Cambria Math" w:cs="Times New Roman"/>
+              <w:color w:val="000000"/>
+              <w:sz w:val="24"/>
+              <w:szCs w:val="24"/>
+              <w:lang w:eastAsia="da-DK"/>
+            </w:rPr>
+            <m:t>=-29,39</m:t>
+          </m:r>
+        </m:oMath>
+      </m:oMathPara>
+    </w:p>
+    <w:p>
+      <w:pPr>
+        <w:rPr>
+          <w:rFonts w:ascii="Times New Roman" w:eastAsiaTheme="minorEastAsia" w:hAnsi="Times New Roman" w:cs="Times New Roman"/>
+          <w:color w:val="000000"/>
+          <w:sz w:val="24"/>
+          <w:szCs w:val="24"/>
+          <w:lang w:eastAsia="da-DK"/>
+        </w:rPr>
+      </w:pPr>
+      <w:r>
+        <w:rPr>
+          <w:rFonts w:ascii="Times New Roman" w:eastAsiaTheme="minorEastAsia" w:hAnsi="Times New Roman" w:cs="Times New Roman"/>
+          <w:color w:val="000000"/>
+          <w:sz w:val="24"/>
+          <w:szCs w:val="24"/>
+          <w:lang w:eastAsia="da-DK"/>
+        </w:rPr>
+        <w:t>Ved ortogonale linjer</w:t>
+      </w:r>
+      <w:r>
+        <w:rPr>
+          <w:rFonts w:ascii="Times New Roman" w:eastAsiaTheme="minorEastAsia" w:hAnsi="Times New Roman" w:cs="Times New Roman"/>
+          <w:color w:val="000000"/>
+          <w:sz w:val="24"/>
+          <w:szCs w:val="24"/>
+          <w:lang w:eastAsia="da-DK"/>
+        </w:rPr>
+        <w:t xml:space="preserve"> gælder det at</w:t>
+      </w:r>
+      <w:r>
+        <w:rPr>
+          <w:rFonts w:ascii="Times New Roman" w:eastAsiaTheme="minorEastAsia" w:hAnsi="Times New Roman" w:cs="Times New Roman"/>
+          <w:color w:val="000000"/>
+          <w:sz w:val="24"/>
+          <w:szCs w:val="24"/>
+          <w:lang w:eastAsia="da-DK"/>
+        </w:rPr>
+        <w:t>:</w:t>
+      </w:r>
+    </w:p>
+    <w:p>
+      <w:pPr>
+        <w:rPr>
+          <w:rFonts w:ascii="Times New Roman" w:eastAsiaTheme="minorEastAsia" w:hAnsi="Times New Roman" w:cs="Times New Roman"/>
+          <w:color w:val="000000"/>
+          <w:sz w:val="24"/>
+          <w:szCs w:val="24"/>
+          <w:lang w:eastAsia="da-DK"/>
+        </w:rPr>
+      </w:pPr>
+      <m:oMathPara>
+        <m:oMath>
+          <m:sSub>
+            <m:sSubPr>
+              <m:ctrlPr>
+                <w:rPr>
+                  <w:rFonts w:ascii="Cambria Math" w:eastAsiaTheme="minorEastAsia" w:hAnsi="Cambria Math" w:cs="Times New Roman"/>
+                  <w:i/>
+                  <w:color w:val="000000"/>
+                  <w:sz w:val="24"/>
+                  <w:szCs w:val="24"/>
+                  <w:lang w:eastAsia="da-DK"/>
+                </w:rPr>
+              </m:ctrlPr>
+            </m:sSubPr>
+            <m:e>
+              <m:r>
+                <w:rPr>
+                  <w:rFonts w:ascii="Cambria Math" w:eastAsiaTheme="minorEastAsia" w:hAnsi="Cambria Math" w:cs="Times New Roman"/>
+                  <w:color w:val="000000"/>
+                  <w:sz w:val="24"/>
+                  <w:szCs w:val="24"/>
+                  <w:lang w:eastAsia="da-DK"/>
+                </w:rPr>
+                <m:t>a</m:t>
+              </m:r>
+            </m:e>
+            <m:sub>
+              <m:d>
+                <m:dPr>
+                  <m:begChr m:val="|"/>
+                  <m:endChr m:val="|"/>
+                  <m:ctrlPr>
+                    <w:rPr>
+                      <w:rFonts w:ascii="Cambria Math" w:eastAsiaTheme="minorEastAsia" w:hAnsi="Cambria Math" w:cs="Times New Roman"/>
+                      <w:i/>
+                      <w:color w:val="000000"/>
+                      <w:sz w:val="24"/>
+                      <w:szCs w:val="24"/>
+                      <w:lang w:eastAsia="da-DK"/>
+                    </w:rPr>
+                  </m:ctrlPr>
+                </m:dPr>
+                <m:e>
+                  <m:sSub>
+                    <m:sSubPr>
+                      <m:ctrlPr>
+                        <w:rPr>
+                          <w:rFonts w:ascii="Cambria Math" w:eastAsiaTheme="minorEastAsia" w:hAnsi="Cambria Math" w:cs="Times New Roman"/>
+                          <w:i/>
+                          <w:color w:val="000000"/>
+                          <w:sz w:val="24"/>
+                          <w:szCs w:val="24"/>
+                          <w:lang w:eastAsia="da-DK"/>
+                        </w:rPr>
+                      </m:ctrlPr>
+                    </m:sSubPr>
+                    <m:e>
+                      <m:r>
+                        <w:rPr>
+                          <w:rFonts w:ascii="Cambria Math" w:eastAsiaTheme="minorEastAsia" w:hAnsi="Cambria Math" w:cs="Times New Roman"/>
+                          <w:color w:val="000000"/>
+                          <w:sz w:val="24"/>
+                          <w:szCs w:val="24"/>
+                          <w:lang w:eastAsia="da-DK"/>
+                        </w:rPr>
+                        <m:t>C</m:t>
+                      </m:r>
+                    </m:e>
+                    <m:sub>
+                      <m:r>
+                        <w:rPr>
+                          <w:rFonts w:ascii="Cambria Math" w:eastAsiaTheme="minorEastAsia" w:hAnsi="Cambria Math" w:cs="Times New Roman"/>
+                          <w:color w:val="000000"/>
+                          <w:sz w:val="24"/>
+                          <w:szCs w:val="24"/>
+                          <w:lang w:eastAsia="da-DK"/>
+                        </w:rPr>
+                        <m:t>3</m:t>
+                      </m:r>
+                    </m:sub>
+                  </m:sSub>
+                  <m:r>
+                    <w:rPr>
+                      <w:rFonts w:ascii="Cambria Math" w:eastAsiaTheme="minorEastAsia" w:hAnsi="Cambria Math" w:cs="Times New Roman"/>
+                      <w:color w:val="000000"/>
+                      <w:sz w:val="24"/>
+                      <w:szCs w:val="24"/>
+                      <w:lang w:eastAsia="da-DK"/>
+                    </w:rPr>
+                    <m:t>G</m:t>
+                  </m:r>
+                </m:e>
+              </m:d>
+            </m:sub>
+          </m:sSub>
+          <m:r>
+            <w:rPr>
+              <w:rFonts w:ascii="Cambria Math" w:eastAsiaTheme="minorEastAsia" w:hAnsi="Cambria Math" w:cs="Times New Roman"/>
+              <w:color w:val="000000"/>
+              <w:sz w:val="24"/>
+              <w:szCs w:val="24"/>
+              <w:lang w:eastAsia="da-DK"/>
+            </w:rPr>
+            <m:t>·</m:t>
+          </m:r>
+          <m:sSub>
+            <m:sSubPr>
+              <m:ctrlPr>
+                <w:rPr>
+                  <w:rFonts w:ascii="Cambria Math" w:eastAsiaTheme="minorEastAsia" w:hAnsi="Cambria Math" w:cs="Times New Roman"/>
+                  <w:i/>
+                  <w:color w:val="000000"/>
+                  <w:sz w:val="24"/>
+                  <w:szCs w:val="24"/>
+                  <w:lang w:eastAsia="da-DK"/>
+                </w:rPr>
+              </m:ctrlPr>
+            </m:sSubPr>
+            <m:e>
+              <m:r>
+                <w:rPr>
+                  <w:rFonts w:ascii="Cambria Math" w:eastAsiaTheme="minorEastAsia" w:hAnsi="Cambria Math" w:cs="Times New Roman"/>
+                  <w:color w:val="000000"/>
+                  <w:sz w:val="24"/>
+                  <w:szCs w:val="24"/>
+                  <w:lang w:eastAsia="da-DK"/>
+                </w:rPr>
+                <m:t>a</m:t>
+              </m:r>
+            </m:e>
+            <m:sub>
+              <m:d>
+                <m:dPr>
+                  <m:begChr m:val="|"/>
+                  <m:endChr m:val="|"/>
+                  <m:ctrlPr>
+                    <w:rPr>
+                      <w:rFonts w:ascii="Cambria Math" w:eastAsiaTheme="minorEastAsia" w:hAnsi="Cambria Math" w:cs="Times New Roman"/>
+                      <w:i/>
+                      <w:color w:val="000000"/>
+                      <w:sz w:val="24"/>
+                      <w:szCs w:val="24"/>
+                      <w:lang w:eastAsia="da-DK"/>
+                    </w:rPr>
+                  </m:ctrlPr>
+                </m:dPr>
+                <m:e>
+                  <m:r>
+                    <w:rPr>
+                      <w:rFonts w:ascii="Cambria Math" w:eastAsiaTheme="minorEastAsia" w:hAnsi="Cambria Math" w:cs="Times New Roman"/>
+                      <w:color w:val="000000"/>
+                      <w:sz w:val="24"/>
+                      <w:szCs w:val="24"/>
+                      <w:lang w:eastAsia="da-DK"/>
+                    </w:rPr>
+                    <m:t>GH</m:t>
+                  </m:r>
+                </m:e>
+              </m:d>
+            </m:sub>
+          </m:sSub>
+          <m:r>
+            <w:rPr>
+              <w:rFonts w:ascii="Cambria Math" w:eastAsiaTheme="minorEastAsia" w:hAnsi="Cambria Math" w:cs="Times New Roman"/>
+              <w:color w:val="000000"/>
+              <w:sz w:val="24"/>
+              <w:szCs w:val="24"/>
+              <w:lang w:eastAsia="da-DK"/>
+            </w:rPr>
+            <m:t>=-1</m:t>
+          </m:r>
+        </m:oMath>
+      </m:oMathPara>
+    </w:p>
+    <w:p>
+      <w:pPr>
+        <w:rPr>
+          <w:rFonts w:ascii="Times New Roman" w:eastAsiaTheme="minorEastAsia" w:hAnsi="Times New Roman" w:cs="Times New Roman"/>
+          <w:color w:val="000000"/>
+          <w:sz w:val="24"/>
+          <w:szCs w:val="24"/>
+          <w:lang w:eastAsia="da-DK"/>
+        </w:rPr>
+      </w:pPr>
+      <w:bookmarkStart w:id="30" w:name="_Hlk6833434"/>
+      <m:oMathPara>
+        <m:oMath>
+          <m:r>
+            <w:rPr>
+              <w:rFonts w:ascii="Cambria Math" w:eastAsiaTheme="minorEastAsia" w:hAnsi="Cambria Math" w:cs="Times New Roman"/>
+              <w:color w:val="000000"/>
+              <w:sz w:val="24"/>
+              <w:szCs w:val="24"/>
+              <w:lang w:eastAsia="da-DK"/>
+            </w:rPr>
+            <m:t>-29.39·</m:t>
+          </m:r>
+          <m:sSub>
+            <m:sSubPr>
+              <m:ctrlPr>
+                <w:rPr>
+                  <w:rFonts w:ascii="Cambria Math" w:eastAsiaTheme="minorEastAsia" w:hAnsi="Cambria Math" w:cs="Times New Roman"/>
+                  <w:i/>
+                  <w:color w:val="000000"/>
+                  <w:sz w:val="24"/>
+                  <w:szCs w:val="24"/>
+                  <w:lang w:eastAsia="da-DK"/>
+                </w:rPr>
+              </m:ctrlPr>
+            </m:sSubPr>
+            <m:e>
+              <m:r>
+                <w:rPr>
+                  <w:rFonts w:ascii="Cambria Math" w:eastAsiaTheme="minorEastAsia" w:hAnsi="Cambria Math" w:cs="Times New Roman"/>
+                  <w:color w:val="000000"/>
+                  <w:sz w:val="24"/>
+                  <w:szCs w:val="24"/>
+                  <w:lang w:eastAsia="da-DK"/>
+                </w:rPr>
+                <m:t>a</m:t>
+              </m:r>
+            </m:e>
+            <m:sub>
+              <m:d>
+                <m:dPr>
+                  <m:begChr m:val="|"/>
+                  <m:endChr m:val="|"/>
+                  <m:ctrlPr>
+                    <w:rPr>
+                      <w:rFonts w:ascii="Cambria Math" w:eastAsiaTheme="minorEastAsia" w:hAnsi="Cambria Math" w:cs="Times New Roman"/>
+                      <w:i/>
+                      <w:color w:val="000000"/>
+                      <w:sz w:val="24"/>
+                      <w:szCs w:val="24"/>
+                      <w:lang w:eastAsia="da-DK"/>
+                    </w:rPr>
+                  </m:ctrlPr>
+                </m:dPr>
+                <m:e>
+                  <m:r>
+                    <w:rPr>
+                      <w:rFonts w:ascii="Cambria Math" w:eastAsiaTheme="minorEastAsia" w:hAnsi="Cambria Math" w:cs="Times New Roman"/>
+                      <w:color w:val="000000"/>
+                      <w:sz w:val="24"/>
+                      <w:szCs w:val="24"/>
+                      <w:lang w:eastAsia="da-DK"/>
+                    </w:rPr>
+                    <m:t>GH</m:t>
+                  </m:r>
+                </m:e>
+              </m:d>
+            </m:sub>
+          </m:sSub>
+          <m:r>
+            <w:rPr>
+              <w:rFonts w:ascii="Cambria Math" w:eastAsiaTheme="minorEastAsia" w:hAnsi="Cambria Math" w:cs="Times New Roman"/>
+              <w:color w:val="000000"/>
+              <w:sz w:val="24"/>
+              <w:szCs w:val="24"/>
+              <w:lang w:eastAsia="da-DK"/>
+            </w:rPr>
+            <m:t>=-1</m:t>
+          </m:r>
+        </m:oMath>
+      </m:oMathPara>
+      <w:bookmarkEnd w:id="30"/>
+    </w:p>
+    <w:p>
+      <w:pPr>
+        <w:spacing w:after="40"/>
+        <w:rPr>
+          <w:rFonts w:ascii="Times New Roman" w:eastAsiaTheme="minorEastAsia" w:hAnsi="Times New Roman" w:cs="Times New Roman"/>
+          <w:i/>
+          <w:color w:val="808080"/>
+          <w:sz w:val="16"/>
+          <w:szCs w:val="24"/>
+          <w:lang w:eastAsia="da-DK"/>
+        </w:rPr>
+      </w:pPr>
+      <w:r>
+        <w:rPr>
+          <w:rFonts w:ascii="Times New Roman" w:eastAsiaTheme="minorEastAsia" w:hAnsi="Times New Roman" w:cs="Times New Roman"/>
+          <w:color w:val="000000"/>
+          <w:sz w:val="24"/>
+          <w:szCs w:val="24"/>
+          <w:lang w:eastAsia="da-DK"/>
+        </w:rPr>
+        <w:tab/>
+      </w:r>
+      <m:oMath>
+        <m:r>
+          <w:rPr>
+            <w:rFonts w:ascii="Cambria Math" w:eastAsiaTheme="minorEastAsia" w:hAnsi="Cambria Math" w:cs="Times New Roman"/>
+            <w:color w:val="000000"/>
+            <w:sz w:val="32"/>
+            <w:szCs w:val="24"/>
+            <w:lang w:eastAsia="da-DK"/>
+          </w:rPr>
+          <m:t>⇕</m:t>
+        </m:r>
+      </m:oMath>
+      <w:r>
+        <w:rPr>
+          <w:rFonts w:ascii="Times New Roman" w:eastAsiaTheme="minorEastAsia" w:hAnsi="Times New Roman" w:cs="Times New Roman"/>
+          <w:color w:val="000000"/>
+          <w:sz w:val="32"/>
+          <w:szCs w:val="24"/>
+          <w:lang w:eastAsia="da-DK"/>
+        </w:rPr>
+        <w:tab/>
+      </w:r>
+      <w:r>
+        <w:rPr>
+          <w:rFonts w:ascii="Times New Roman" w:eastAsiaTheme="minorEastAsia" w:hAnsi="Times New Roman" w:cs="Times New Roman"/>
+          <w:i/>
+          <w:color w:val="808080"/>
+          <w:sz w:val="16"/>
+          <w:szCs w:val="24"/>
+          <w:lang w:eastAsia="da-DK"/>
+        </w:rPr>
+        <w:t xml:space="preserve">Ligningen løses for a vha. CAS-værktøjet </w:t>
+      </w:r>
+      <w:proofErr w:type="spellStart"/>
+      <w:r>
+        <w:rPr>
+          <w:rFonts w:ascii="Times New Roman" w:eastAsiaTheme="minorEastAsia" w:hAnsi="Times New Roman" w:cs="Times New Roman"/>
+          <w:i/>
+          <w:color w:val="808080"/>
+          <w:sz w:val="16"/>
+          <w:szCs w:val="24"/>
+          <w:lang w:eastAsia="da-DK"/>
+        </w:rPr>
+        <w:t>WordMat</w:t>
+      </w:r>
+      <w:proofErr w:type="spellEnd"/>
+      <w:r>
+        <w:rPr>
+          <w:rFonts w:ascii="Times New Roman" w:eastAsiaTheme="minorEastAsia" w:hAnsi="Times New Roman" w:cs="Times New Roman"/>
+          <w:i/>
+          <w:color w:val="808080"/>
+          <w:sz w:val="16"/>
+          <w:szCs w:val="24"/>
+          <w:lang w:eastAsia="da-DK"/>
+        </w:rPr>
+        <w:t xml:space="preserve">. </w:t>
+      </w:r>
+    </w:p>
+    <w:p>
+      <w:pPr>
+        <w:rPr>
+          <w:rFonts w:ascii="Times New Roman" w:eastAsiaTheme="minorEastAsia" w:hAnsi="Times New Roman" w:cs="Times New Roman"/>
+          <w:color w:val="000000"/>
+          <w:sz w:val="24"/>
+          <w:szCs w:val="24"/>
+          <w:lang w:eastAsia="da-DK"/>
+        </w:rPr>
+      </w:pPr>
+      <m:oMathPara>
+        <m:oMath>
+          <m:sSub>
+            <m:sSubPr>
+              <m:ctrlPr>
+                <w:rPr>
+                  <w:rFonts w:ascii="Cambria Math" w:eastAsiaTheme="minorEastAsia" w:hAnsi="Cambria Math" w:cs="Times New Roman"/>
+                  <w:i/>
+                  <w:color w:val="000000"/>
+                  <w:sz w:val="24"/>
+                  <w:szCs w:val="24"/>
+                  <w:lang w:eastAsia="da-DK"/>
+                </w:rPr>
+              </m:ctrlPr>
+            </m:sSubPr>
+            <m:e>
+              <m:r>
+                <w:rPr>
+                  <w:rFonts w:ascii="Cambria Math" w:eastAsiaTheme="minorEastAsia" w:hAnsi="Cambria Math" w:cs="Times New Roman"/>
+                  <w:color w:val="000000"/>
+                  <w:sz w:val="24"/>
+                  <w:szCs w:val="24"/>
+                  <w:lang w:eastAsia="da-DK"/>
+                </w:rPr>
+                <m:t>a</m:t>
+              </m:r>
+            </m:e>
+            <m:sub>
+              <m:d>
+                <m:dPr>
+                  <m:begChr m:val="|"/>
+                  <m:endChr m:val="|"/>
+                  <m:ctrlPr>
+                    <w:rPr>
+                      <w:rFonts w:ascii="Cambria Math" w:eastAsiaTheme="minorEastAsia" w:hAnsi="Cambria Math" w:cs="Times New Roman"/>
+                      <w:i/>
+                      <w:color w:val="000000"/>
+                      <w:sz w:val="24"/>
+                      <w:szCs w:val="24"/>
+                      <w:lang w:eastAsia="da-DK"/>
+                    </w:rPr>
+                  </m:ctrlPr>
+                </m:dPr>
+                <m:e>
+                  <m:r>
+                    <w:rPr>
+                      <w:rFonts w:ascii="Cambria Math" w:eastAsiaTheme="minorEastAsia" w:hAnsi="Cambria Math" w:cs="Times New Roman"/>
+                      <w:color w:val="000000"/>
+                      <w:sz w:val="24"/>
+                      <w:szCs w:val="24"/>
+                      <w:lang w:eastAsia="da-DK"/>
+                    </w:rPr>
+                    <m:t>GH</m:t>
+                  </m:r>
+                </m:e>
+              </m:d>
+            </m:sub>
+          </m:sSub>
+          <m:r>
+            <w:rPr>
+              <w:rFonts w:ascii="Cambria Math" w:eastAsiaTheme="minorEastAsia" w:hAnsi="Cambria Math" w:cs="Times New Roman"/>
+              <w:color w:val="000000"/>
+              <w:sz w:val="24"/>
+              <w:szCs w:val="24"/>
+              <w:lang w:eastAsia="da-DK"/>
+            </w:rPr>
+            <m:t>=0,03403</m:t>
+          </m:r>
+        </m:oMath>
+      </m:oMathPara>
+    </w:p>
+    <w:p>
+      <w:pPr>
+        <w:rPr>
+          <w:rFonts w:ascii="Times New Roman" w:eastAsiaTheme="minorEastAsia" w:hAnsi="Times New Roman" w:cs="Times New Roman"/>
+          <w:color w:val="000000"/>
+          <w:sz w:val="24"/>
+          <w:szCs w:val="24"/>
+          <w:lang w:eastAsia="da-DK"/>
+        </w:rPr>
+      </w:pPr>
+    </w:p>
+    <w:p>
+      <w:pPr>
+        <w:rPr>
+          <w:rFonts w:ascii="Times New Roman" w:eastAsiaTheme="minorEastAsia" w:hAnsi="Times New Roman" w:cs="Times New Roman"/>
+          <w:color w:val="000000"/>
+          <w:sz w:val="24"/>
+          <w:szCs w:val="24"/>
+          <w:lang w:eastAsia="da-DK"/>
+        </w:rPr>
+      </w:pPr>
+      <w:r>
+        <w:rPr>
+          <w:rFonts w:ascii="Times New Roman" w:eastAsiaTheme="minorEastAsia" w:hAnsi="Times New Roman" w:cs="Times New Roman"/>
+          <w:color w:val="000000"/>
+          <w:sz w:val="24"/>
+          <w:szCs w:val="24"/>
+          <w:lang w:eastAsia="da-DK"/>
+        </w:rPr>
+        <w:t>Da der kendes</w:t>
+      </w:r>
+      <w:r>
+        <w:rPr>
+          <w:rFonts w:ascii="Times New Roman" w:eastAsiaTheme="minorEastAsia" w:hAnsi="Times New Roman" w:cs="Times New Roman"/>
+          <w:color w:val="000000"/>
+          <w:sz w:val="24"/>
+          <w:szCs w:val="24"/>
+          <w:lang w:eastAsia="da-DK"/>
+        </w:rPr>
+        <w:t xml:space="preserve"> både</w:t>
+      </w:r>
+      <w:r>
+        <w:rPr>
+          <w:rFonts w:ascii="Times New Roman" w:eastAsiaTheme="minorEastAsia" w:hAnsi="Times New Roman" w:cs="Times New Roman"/>
+          <w:color w:val="000000"/>
+          <w:sz w:val="24"/>
+          <w:szCs w:val="24"/>
+          <w:lang w:eastAsia="da-DK"/>
+        </w:rPr>
+        <w:t xml:space="preserve"> et punkt på |GH|</w:t>
+      </w:r>
+      <w:r>
+        <w:rPr>
+          <w:rFonts w:ascii="Times New Roman" w:eastAsiaTheme="minorEastAsia" w:hAnsi="Times New Roman" w:cs="Times New Roman"/>
+          <w:color w:val="000000"/>
+          <w:sz w:val="24"/>
+          <w:szCs w:val="24"/>
+          <w:lang w:eastAsia="da-DK"/>
+        </w:rPr>
+        <w:t xml:space="preserve"> (G) og |</w:t>
+      </w:r>
+      <w:proofErr w:type="spellStart"/>
+      <w:r>
+        <w:rPr>
+          <w:rFonts w:ascii="Times New Roman" w:eastAsiaTheme="minorEastAsia" w:hAnsi="Times New Roman" w:cs="Times New Roman"/>
+          <w:color w:val="000000"/>
+          <w:sz w:val="24"/>
+          <w:szCs w:val="24"/>
+          <w:lang w:eastAsia="da-DK"/>
+        </w:rPr>
+        <w:t>GH|’s</w:t>
+      </w:r>
+      <w:proofErr w:type="spellEnd"/>
+      <w:r>
+        <w:rPr>
+          <w:rFonts w:ascii="Times New Roman" w:eastAsiaTheme="minorEastAsia" w:hAnsi="Times New Roman" w:cs="Times New Roman"/>
+          <w:color w:val="000000"/>
+          <w:sz w:val="24"/>
+          <w:szCs w:val="24"/>
+          <w:lang w:eastAsia="da-DK"/>
+        </w:rPr>
+        <w:t xml:space="preserve"> hældningskoefficient</w:t>
+      </w:r>
+      <w:r>
+        <w:rPr>
+          <w:rFonts w:ascii="Times New Roman" w:eastAsiaTheme="minorEastAsia" w:hAnsi="Times New Roman" w:cs="Times New Roman"/>
+          <w:color w:val="000000"/>
+          <w:sz w:val="24"/>
+          <w:szCs w:val="24"/>
+          <w:lang w:eastAsia="da-DK"/>
+        </w:rPr>
+        <w:t xml:space="preserve">, kan </w:t>
+      </w:r>
+      <w:r>
+        <w:rPr>
+          <w:rFonts w:ascii="Times New Roman" w:eastAsiaTheme="minorEastAsia" w:hAnsi="Times New Roman" w:cs="Times New Roman"/>
+          <w:color w:val="000000"/>
+          <w:sz w:val="24"/>
+          <w:szCs w:val="24"/>
+          <w:lang w:eastAsia="da-DK"/>
+        </w:rPr>
+        <w:t>|</w:t>
+      </w:r>
+      <w:proofErr w:type="spellStart"/>
+      <w:r>
+        <w:rPr>
+          <w:rFonts w:ascii="Times New Roman" w:eastAsiaTheme="minorEastAsia" w:hAnsi="Times New Roman" w:cs="Times New Roman"/>
+          <w:color w:val="000000"/>
+          <w:sz w:val="24"/>
+          <w:szCs w:val="24"/>
+          <w:lang w:eastAsia="da-DK"/>
+        </w:rPr>
+        <w:t>GH|’s</w:t>
+      </w:r>
+      <w:proofErr w:type="spellEnd"/>
+      <w:r>
+        <w:rPr>
+          <w:rFonts w:ascii="Times New Roman" w:eastAsiaTheme="minorEastAsia" w:hAnsi="Times New Roman" w:cs="Times New Roman"/>
+          <w:color w:val="000000"/>
+          <w:sz w:val="24"/>
+          <w:szCs w:val="24"/>
+          <w:lang w:eastAsia="da-DK"/>
+        </w:rPr>
+        <w:t xml:space="preserve"> skæring med y-aksen findes. De kendte værdier er:</w:t>
+      </w:r>
+    </w:p>
+    <w:p>
+      <w:pPr>
+        <w:rPr>
+          <w:rFonts w:ascii="Times New Roman" w:eastAsiaTheme="minorEastAsia" w:hAnsi="Times New Roman" w:cs="Times New Roman"/>
+          <w:color w:val="000000"/>
+          <w:sz w:val="24"/>
+          <w:szCs w:val="24"/>
+          <w:lang w:eastAsia="da-DK"/>
+        </w:rPr>
+      </w:pPr>
+      <m:oMathPara>
+        <m:oMath>
+          <m:sSub>
+            <m:sSubPr>
+              <m:ctrlPr>
+                <w:rPr>
+                  <w:rFonts w:ascii="Cambria Math" w:eastAsiaTheme="minorEastAsia" w:hAnsi="Cambria Math" w:cs="Times New Roman"/>
+                  <w:i/>
+                  <w:color w:val="000000"/>
+                  <w:sz w:val="24"/>
+                  <w:szCs w:val="24"/>
+                  <w:lang w:eastAsia="da-DK"/>
+                </w:rPr>
+              </m:ctrlPr>
+            </m:sSubPr>
+            <m:e>
+              <m:r>
+                <w:rPr>
+                  <w:rFonts w:ascii="Cambria Math" w:eastAsiaTheme="minorEastAsia" w:hAnsi="Cambria Math" w:cs="Times New Roman"/>
+                  <w:color w:val="000000"/>
+                  <w:sz w:val="24"/>
+                  <w:szCs w:val="24"/>
+                  <w:lang w:eastAsia="da-DK"/>
+                </w:rPr>
+                <m:t>a</m:t>
+              </m:r>
+            </m:e>
+            <m:sub>
+              <m:d>
+                <m:dPr>
+                  <m:begChr m:val="|"/>
+                  <m:endChr m:val="|"/>
+                  <m:ctrlPr>
+                    <w:rPr>
+                      <w:rFonts w:ascii="Cambria Math" w:eastAsiaTheme="minorEastAsia" w:hAnsi="Cambria Math" w:cs="Times New Roman"/>
+                      <w:i/>
+                      <w:color w:val="000000"/>
+                      <w:sz w:val="24"/>
+                      <w:szCs w:val="24"/>
+                      <w:lang w:eastAsia="da-DK"/>
+                    </w:rPr>
+                  </m:ctrlPr>
+                </m:dPr>
+                <m:e>
+                  <m:r>
+                    <w:rPr>
+                      <w:rFonts w:ascii="Cambria Math" w:eastAsiaTheme="minorEastAsia" w:hAnsi="Cambria Math" w:cs="Times New Roman"/>
+                      <w:color w:val="000000"/>
+                      <w:sz w:val="24"/>
+                      <w:szCs w:val="24"/>
+                      <w:lang w:eastAsia="da-DK"/>
+                    </w:rPr>
+                    <m:t>GH</m:t>
+                  </m:r>
+                </m:e>
+              </m:d>
+            </m:sub>
+          </m:sSub>
+          <m:r>
+            <w:rPr>
+              <w:rFonts w:ascii="Cambria Math" w:eastAsiaTheme="minorEastAsia" w:hAnsi="Cambria Math" w:cs="Times New Roman"/>
+              <w:color w:val="000000"/>
+              <w:sz w:val="24"/>
+              <w:szCs w:val="24"/>
+              <w:lang w:eastAsia="da-DK"/>
+            </w:rPr>
+            <m:t>=0,0340</m:t>
+          </m:r>
+          <m:r>
+            <w:rPr>
+              <w:rFonts w:ascii="Cambria Math" w:eastAsiaTheme="minorEastAsia" w:hAnsi="Cambria Math" w:cs="Times New Roman"/>
+              <w:color w:val="000000"/>
+              <w:sz w:val="24"/>
+              <w:szCs w:val="24"/>
+              <w:lang w:eastAsia="da-DK"/>
+            </w:rPr>
+            <m:t>2</m:t>
+          </m:r>
+        </m:oMath>
+      </m:oMathPara>
+    </w:p>
+    <w:p>
+      <w:pPr>
+        <w:rPr>
+          <w:rFonts w:ascii="Times New Roman" w:eastAsiaTheme="minorEastAsia" w:hAnsi="Times New Roman" w:cs="Times New Roman"/>
+          <w:color w:val="000000"/>
+          <w:sz w:val="24"/>
+          <w:szCs w:val="24"/>
+          <w:lang w:eastAsia="da-DK"/>
+        </w:rPr>
+      </w:pPr>
+      <m:oMathPara>
+        <m:oMath>
+          <m:r>
+            <w:rPr>
+              <w:rFonts w:ascii="Cambria Math" w:eastAsiaTheme="minorEastAsia" w:hAnsi="Cambria Math" w:cs="Times New Roman"/>
+              <w:color w:val="000000"/>
+              <w:sz w:val="24"/>
+              <w:szCs w:val="24"/>
+              <w:lang w:eastAsia="da-DK"/>
+            </w:rPr>
+            <m:t>G=</m:t>
+          </m:r>
+          <m:r>
+            <w:rPr>
+              <w:rFonts w:ascii="Cambria Math" w:eastAsiaTheme="minorEastAsia" w:hAnsi="Cambria Math" w:cs="Times New Roman"/>
+              <w:color w:val="000000"/>
+              <w:sz w:val="24"/>
+              <w:szCs w:val="24"/>
+              <w:lang w:eastAsia="da-DK"/>
+            </w:rPr>
+            <m:t>(x ;y)=</m:t>
+          </m:r>
+          <m:r>
+            <w:rPr>
+              <w:rFonts w:ascii="Cambria Math" w:eastAsiaTheme="minorEastAsia" w:hAnsi="Cambria Math" w:cs="Times New Roman"/>
+              <w:color w:val="000000"/>
+              <w:sz w:val="24"/>
+              <w:szCs w:val="24"/>
+              <w:lang w:eastAsia="da-DK"/>
+            </w:rPr>
+            <m:t>(1180 ;24.41)</m:t>
+          </m:r>
+        </m:oMath>
+      </m:oMathPara>
+    </w:p>
+    <w:p>
+      <w:pPr>
+        <w:rPr>
+          <w:rFonts w:ascii="Times New Roman" w:eastAsiaTheme="minorEastAsia" w:hAnsi="Times New Roman" w:cs="Times New Roman"/>
+          <w:color w:val="000000"/>
+          <w:sz w:val="24"/>
+          <w:szCs w:val="24"/>
+          <w:lang w:eastAsia="da-DK"/>
+        </w:rPr>
+      </w:pPr>
+      <w:r>
+        <w:rPr>
+          <w:rFonts w:ascii="Times New Roman" w:eastAsiaTheme="minorEastAsia" w:hAnsi="Times New Roman" w:cs="Times New Roman"/>
+          <w:color w:val="000000"/>
+          <w:sz w:val="24"/>
+          <w:szCs w:val="24"/>
+          <w:lang w:eastAsia="da-DK"/>
+        </w:rPr>
+        <w:t>De kendte værdier indsættes i forskriften for den rette linje, og skæringspunktet med y-aksen, b, findes:</w:t>
+      </w:r>
+    </w:p>
+    <w:p>
+      <w:pPr>
+        <w:rPr>
+          <w:rFonts w:ascii="Times New Roman" w:eastAsiaTheme="minorEastAsia" w:hAnsi="Times New Roman" w:cs="Times New Roman"/>
+          <w:color w:val="000000"/>
+          <w:sz w:val="24"/>
+          <w:szCs w:val="24"/>
+          <w:lang w:eastAsia="da-DK"/>
+        </w:rPr>
+      </w:pPr>
+      <m:oMathPara>
+        <m:oMath>
+          <m:r>
+            <w:rPr>
+              <w:rFonts w:ascii="Cambria Math" w:eastAsiaTheme="minorEastAsia" w:hAnsi="Cambria Math" w:cs="Times New Roman"/>
+              <w:color w:val="000000"/>
+              <w:sz w:val="24"/>
+              <w:szCs w:val="24"/>
+              <w:lang w:eastAsia="da-DK"/>
+            </w:rPr>
+            <m:t>y=a·x+b</m:t>
+          </m:r>
+        </m:oMath>
+      </m:oMathPara>
+    </w:p>
+    <w:p>
+      <w:pPr>
+        <w:rPr>
+          <w:rFonts w:ascii="Times New Roman" w:eastAsiaTheme="minorEastAsia" w:hAnsi="Times New Roman" w:cs="Times New Roman"/>
+          <w:color w:val="000000"/>
+          <w:sz w:val="24"/>
+          <w:szCs w:val="24"/>
+          <w:lang w:eastAsia="da-DK"/>
+        </w:rPr>
+      </w:pPr>
+      <w:bookmarkStart w:id="31" w:name="_Hlk6833769"/>
+      <m:oMathPara>
+        <m:oMath>
+          <m:r>
+            <w:rPr>
+              <w:rFonts w:ascii="Cambria Math" w:eastAsiaTheme="minorEastAsia" w:hAnsi="Cambria Math" w:cs="Times New Roman"/>
+              <w:color w:val="000000"/>
+              <w:sz w:val="24"/>
+              <w:szCs w:val="24"/>
+              <w:lang w:eastAsia="da-DK"/>
+            </w:rPr>
+            <m:t>24,41=0.03402·1180+b</m:t>
+          </m:r>
+        </m:oMath>
+      </m:oMathPara>
+      <w:bookmarkEnd w:id="31"/>
+    </w:p>
+    <w:p>
+      <w:pPr>
+        <w:spacing w:after="40"/>
+        <w:rPr>
+          <w:rFonts w:ascii="Times New Roman" w:eastAsiaTheme="minorEastAsia" w:hAnsi="Times New Roman" w:cs="Times New Roman"/>
+          <w:i/>
+          <w:color w:val="808080"/>
+          <w:sz w:val="16"/>
+          <w:szCs w:val="24"/>
+          <w:lang w:eastAsia="da-DK"/>
+        </w:rPr>
+      </w:pPr>
+      <w:r>
+        <w:rPr>
+          <w:rFonts w:ascii="Times New Roman" w:eastAsiaTheme="minorEastAsia" w:hAnsi="Times New Roman" w:cs="Times New Roman"/>
+          <w:color w:val="000000"/>
+          <w:sz w:val="24"/>
+          <w:szCs w:val="24"/>
+          <w:lang w:eastAsia="da-DK"/>
+        </w:rPr>
+        <w:tab/>
+      </w:r>
+      <m:oMath>
+        <m:r>
+          <w:rPr>
+            <w:rFonts w:ascii="Cambria Math" w:eastAsiaTheme="minorEastAsia" w:hAnsi="Cambria Math" w:cs="Times New Roman"/>
+            <w:color w:val="000000"/>
+            <w:sz w:val="32"/>
+            <w:szCs w:val="24"/>
+            <w:lang w:eastAsia="da-DK"/>
+          </w:rPr>
+          <m:t>⇕</m:t>
+        </m:r>
+      </m:oMath>
+      <w:r>
+        <w:rPr>
+          <w:rFonts w:ascii="Times New Roman" w:eastAsiaTheme="minorEastAsia" w:hAnsi="Times New Roman" w:cs="Times New Roman"/>
+          <w:color w:val="000000"/>
+          <w:sz w:val="32"/>
+          <w:szCs w:val="24"/>
+          <w:lang w:eastAsia="da-DK"/>
+        </w:rPr>
+        <w:tab/>
+      </w:r>
+      <w:r>
+        <w:rPr>
+          <w:rFonts w:ascii="Times New Roman" w:eastAsiaTheme="minorEastAsia" w:hAnsi="Times New Roman" w:cs="Times New Roman"/>
+          <w:i/>
+          <w:color w:val="808080"/>
+          <w:sz w:val="16"/>
+          <w:szCs w:val="24"/>
+          <w:lang w:eastAsia="da-DK"/>
+        </w:rPr>
+        <w:t xml:space="preserve">Ligningen løses for b vha. CAS-værktøjet </w:t>
+      </w:r>
+      <w:proofErr w:type="spellStart"/>
+      <w:r>
+        <w:rPr>
+          <w:rFonts w:ascii="Times New Roman" w:eastAsiaTheme="minorEastAsia" w:hAnsi="Times New Roman" w:cs="Times New Roman"/>
+          <w:i/>
+          <w:color w:val="808080"/>
+          <w:sz w:val="16"/>
+          <w:szCs w:val="24"/>
+          <w:lang w:eastAsia="da-DK"/>
+        </w:rPr>
+        <w:t>WordMat</w:t>
+      </w:r>
+      <w:proofErr w:type="spellEnd"/>
+      <w:r>
+        <w:rPr>
+          <w:rFonts w:ascii="Times New Roman" w:eastAsiaTheme="minorEastAsia" w:hAnsi="Times New Roman" w:cs="Times New Roman"/>
+          <w:i/>
+          <w:color w:val="808080"/>
+          <w:sz w:val="16"/>
+          <w:szCs w:val="24"/>
+          <w:lang w:eastAsia="da-DK"/>
+        </w:rPr>
+        <w:t xml:space="preserve">. </w:t>
+      </w:r>
+    </w:p>
+    <w:p>
+      <w:pPr>
+        <w:rPr>
+          <w:rFonts w:ascii="Times New Roman" w:eastAsiaTheme="minorEastAsia" w:hAnsi="Times New Roman" w:cs="Times New Roman"/>
+          <w:color w:val="000000"/>
+          <w:sz w:val="24"/>
+          <w:szCs w:val="24"/>
+          <w:lang w:eastAsia="da-DK"/>
+        </w:rPr>
+      </w:pPr>
+      <m:oMathPara>
+        <m:oMath>
+          <m:r>
+            <w:rPr>
+              <w:rFonts w:ascii="Cambria Math" w:eastAsiaTheme="minorEastAsia" w:hAnsi="Cambria Math" w:cs="Times New Roman"/>
+              <w:color w:val="000000"/>
+              <w:sz w:val="24"/>
+              <w:szCs w:val="24"/>
+              <w:lang w:eastAsia="da-DK"/>
+            </w:rPr>
+            <m:t>b=-15,73</m:t>
+          </m:r>
+          <m:r>
+            <w:rPr>
+              <w:rFonts w:ascii="Cambria Math" w:eastAsiaTheme="minorEastAsia" w:hAnsi="Cambria Math" w:cs="Times New Roman"/>
+              <w:color w:val="000000"/>
+              <w:sz w:val="24"/>
+              <w:szCs w:val="24"/>
+              <w:lang w:eastAsia="da-DK"/>
+            </w:rPr>
+            <m:t>36</m:t>
+          </m:r>
+        </m:oMath>
+      </m:oMathPara>
+    </w:p>
+    <w:p>
+      <w:pPr>
+        <w:rPr>
+          <w:rFonts w:ascii="Times New Roman" w:eastAsiaTheme="minorEastAsia" w:hAnsi="Times New Roman" w:cs="Times New Roman"/>
+          <w:color w:val="000000"/>
+          <w:sz w:val="24"/>
+          <w:szCs w:val="24"/>
+          <w:lang w:eastAsia="da-DK"/>
+        </w:rPr>
+      </w:pPr>
+    </w:p>
+    <w:p>
+      <w:pPr>
+        <w:rPr>
+          <w:rFonts w:ascii="Times New Roman" w:eastAsiaTheme="minorEastAsia" w:hAnsi="Times New Roman" w:cs="Times New Roman"/>
+          <w:color w:val="000000"/>
+          <w:sz w:val="24"/>
+          <w:szCs w:val="24"/>
+          <w:lang w:eastAsia="da-DK"/>
+        </w:rPr>
+      </w:pPr>
+      <w:r>
+        <w:rPr>
+          <w:rFonts w:ascii="Times New Roman" w:eastAsiaTheme="minorEastAsia" w:hAnsi="Times New Roman" w:cs="Times New Roman"/>
+          <w:color w:val="000000"/>
+          <w:sz w:val="24"/>
+          <w:szCs w:val="24"/>
+          <w:lang w:eastAsia="da-DK"/>
+        </w:rPr>
+        <w:t>Dermed kendes hele forskriften for |GH|:</w:t>
+      </w:r>
+    </w:p>
+    <w:p>
+      <w:pPr>
+        <w:rPr>
+          <w:rFonts w:ascii="Times New Roman" w:eastAsiaTheme="minorEastAsia" w:hAnsi="Times New Roman" w:cs="Times New Roman"/>
+          <w:color w:val="000000"/>
+          <w:sz w:val="24"/>
+          <w:szCs w:val="24"/>
+          <w:lang w:eastAsia="da-DK"/>
+        </w:rPr>
+      </w:pPr>
+      <m:oMathPara>
+        <m:oMath>
+          <m:r>
+            <w:rPr>
+              <w:rFonts w:ascii="Cambria Math" w:eastAsiaTheme="minorEastAsia" w:hAnsi="Cambria Math" w:cs="Times New Roman"/>
+              <w:color w:val="000000"/>
+              <w:sz w:val="24"/>
+              <w:szCs w:val="24"/>
+              <w:lang w:eastAsia="da-DK"/>
+            </w:rPr>
+            <m:t>y=0.03402x-15.7336</m:t>
+          </m:r>
+        </m:oMath>
+      </m:oMathPara>
+    </w:p>
+    <w:p>
+      <w:pPr>
+        <w:rPr>
+          <w:rFonts w:ascii="Times New Roman" w:eastAsiaTheme="minorEastAsia" w:hAnsi="Times New Roman" w:cs="Times New Roman"/>
+          <w:color w:val="000000"/>
+          <w:sz w:val="24"/>
+          <w:szCs w:val="24"/>
+          <w:lang w:eastAsia="da-DK"/>
+        </w:rPr>
+      </w:pPr>
+      <w:r>
+        <w:rPr>
+          <w:rFonts w:ascii="Times New Roman" w:eastAsiaTheme="minorEastAsia" w:hAnsi="Times New Roman" w:cs="Times New Roman"/>
+          <w:color w:val="000000"/>
+          <w:sz w:val="24"/>
+          <w:szCs w:val="24"/>
+          <w:lang w:eastAsia="da-DK"/>
+        </w:rPr>
+        <w:t>Dernæst kan punkt H findes da dens x-koordinat er kendt</w:t>
+      </w:r>
+      <w:r>
+        <w:rPr>
+          <w:rFonts w:ascii="Times New Roman" w:eastAsiaTheme="minorEastAsia" w:hAnsi="Times New Roman" w:cs="Times New Roman"/>
+          <w:color w:val="000000"/>
+          <w:sz w:val="24"/>
+          <w:szCs w:val="24"/>
+          <w:lang w:eastAsia="da-DK"/>
+        </w:rPr>
+        <w:t xml:space="preserve"> og forskriften for |GH| kendes:</w:t>
+      </w:r>
+    </w:p>
+    <w:p>
+      <w:pPr>
+        <w:rPr>
+          <w:rFonts w:ascii="Times New Roman" w:eastAsiaTheme="minorEastAsia" w:hAnsi="Times New Roman" w:cs="Times New Roman"/>
+          <w:color w:val="000000"/>
+          <w:sz w:val="24"/>
+          <w:szCs w:val="24"/>
+          <w:lang w:eastAsia="da-DK"/>
+        </w:rPr>
+      </w:pPr>
+      <m:oMathPara>
+        <m:oMath>
+          <m:r>
+            <w:rPr>
+              <w:rFonts w:ascii="Cambria Math" w:eastAsiaTheme="minorEastAsia" w:hAnsi="Cambria Math" w:cs="Times New Roman"/>
+              <w:color w:val="000000"/>
+              <w:sz w:val="24"/>
+              <w:szCs w:val="24"/>
+              <w:lang w:eastAsia="da-DK"/>
+            </w:rPr>
+            <m:t>H=(1400 ;y)</m:t>
+          </m:r>
+        </m:oMath>
+      </m:oMathPara>
+    </w:p>
+    <w:p>
+      <w:pPr>
+        <w:rPr>
+          <w:rFonts w:ascii="Times New Roman" w:eastAsiaTheme="minorEastAsia" w:hAnsi="Times New Roman" w:cs="Times New Roman"/>
+          <w:color w:val="000000"/>
+          <w:sz w:val="24"/>
+          <w:szCs w:val="24"/>
+          <w:lang w:eastAsia="da-DK"/>
+        </w:rPr>
+      </w:pPr>
+      <w:bookmarkStart w:id="32" w:name="_Hlk6834091"/>
+      <m:oMathPara>
+        <m:oMath>
+          <m:r>
+            <w:rPr>
+              <w:rFonts w:ascii="Cambria Math" w:eastAsiaTheme="minorEastAsia" w:hAnsi="Cambria Math" w:cs="Times New Roman"/>
+              <w:color w:val="000000"/>
+              <w:sz w:val="24"/>
+              <w:szCs w:val="24"/>
+              <w:lang w:eastAsia="da-DK"/>
+            </w:rPr>
+            <m:t>y=0.03402·1400-15.7336</m:t>
+          </m:r>
+          <w:bookmarkEnd w:id="32"/>
+          <m:r>
+            <w:rPr>
+              <w:rFonts w:ascii="Cambria Math" w:eastAsiaTheme="minorEastAsia" w:hAnsi="Cambria Math" w:cs="Times New Roman"/>
+              <w:color w:val="000000"/>
+              <w:sz w:val="24"/>
+              <w:szCs w:val="24"/>
+              <w:lang w:eastAsia="da-DK"/>
+            </w:rPr>
+            <m:t>≈31,89</m:t>
+          </m:r>
+        </m:oMath>
+      </m:oMathPara>
+    </w:p>
+    <w:p>
+      <w:pPr>
+        <w:rPr>
+          <w:rFonts w:ascii="Times New Roman" w:eastAsiaTheme="minorEastAsia" w:hAnsi="Times New Roman" w:cs="Times New Roman"/>
+          <w:color w:val="000000"/>
+          <w:sz w:val="24"/>
+          <w:szCs w:val="24"/>
+          <w:lang w:eastAsia="da-DK"/>
+        </w:rPr>
+      </w:pPr>
+      <m:oMathPara>
+        <m:oMath>
+          <m:r>
+            <w:rPr>
+              <w:rFonts w:ascii="Cambria Math" w:eastAsiaTheme="minorEastAsia" w:hAnsi="Cambria Math" w:cs="Times New Roman"/>
+              <w:color w:val="000000"/>
+              <w:sz w:val="24"/>
+              <w:szCs w:val="24"/>
+              <w:lang w:eastAsia="da-DK"/>
+            </w:rPr>
+            <m:t>H=(1400 ;31.89)</m:t>
+          </m:r>
+        </m:oMath>
+      </m:oMathPara>
+    </w:p>
+    <w:p>
+      <w:pPr>
+        <w:rPr>
+          <w:rFonts w:ascii="Times New Roman" w:hAnsi="Times New Roman" w:cs="Times New Roman"/>
+          <w:color w:val="000000"/>
+          <w:sz w:val="24"/>
+          <w:szCs w:val="24"/>
+          <w:lang w:eastAsia="da-DK"/>
+        </w:rPr>
+      </w:pPr>
+      <w:r>
+        <w:rPr>
+          <w:rFonts w:ascii="Times New Roman" w:eastAsiaTheme="minorEastAsia" w:hAnsi="Times New Roman" w:cs="Times New Roman"/>
+          <w:color w:val="000000"/>
+          <w:sz w:val="24"/>
+          <w:szCs w:val="24"/>
+          <w:lang w:eastAsia="da-DK"/>
+        </w:rPr>
+        <w:t>Sidst kan afstandsformlen anvendes da både punkt G og H kendes.</w:t>
+      </w:r>
+    </w:p>
+    <w:bookmarkStart w:id="33" w:name="_Hlk6834169"/>
     <w:p>
       <w:pPr>
         <w:rPr>
@@ -11768,6 +14084,206 @@
               <w:szCs w:val="24"/>
               <w:lang w:eastAsia="da-DK"/>
             </w:rPr>
+            <m:t>=</m:t>
+          </m:r>
+          <m:rad>
+            <m:radPr>
+              <m:degHide m:val="1"/>
+              <m:ctrlPr>
+                <w:rPr>
+                  <w:rFonts w:ascii="Cambria Math" w:hAnsi="Cambria Math" w:cs="Times New Roman"/>
+                  <w:i/>
+                  <w:color w:val="000000"/>
+                  <w:sz w:val="24"/>
+                  <w:szCs w:val="24"/>
+                  <w:lang w:eastAsia="da-DK"/>
+                </w:rPr>
+              </m:ctrlPr>
+            </m:radPr>
+            <m:deg/>
+            <m:e>
+              <m:sSup>
+                <m:sSupPr>
+                  <m:ctrlPr>
+                    <w:rPr>
+                      <w:rFonts w:ascii="Cambria Math" w:hAnsi="Cambria Math" w:cs="Times New Roman"/>
+                      <w:i/>
+                      <w:color w:val="000000"/>
+                      <w:sz w:val="24"/>
+                      <w:szCs w:val="24"/>
+                      <w:lang w:eastAsia="da-DK"/>
+                    </w:rPr>
+                  </m:ctrlPr>
+                </m:sSupPr>
+                <m:e>
+                  <m:d>
+                    <m:dPr>
+                      <m:ctrlPr>
+                        <w:rPr>
+                          <w:rFonts w:ascii="Cambria Math" w:hAnsi="Cambria Math" w:cs="Times New Roman"/>
+                          <w:i/>
+                          <w:color w:val="000000"/>
+                          <w:sz w:val="24"/>
+                          <w:szCs w:val="24"/>
+                          <w:lang w:eastAsia="da-DK"/>
+                        </w:rPr>
+                      </m:ctrlPr>
+                    </m:dPr>
+                    <m:e>
+                      <m:r>
+                        <w:rPr>
+                          <w:rFonts w:ascii="Cambria Math" w:hAnsi="Cambria Math" w:cs="Times New Roman"/>
+                          <w:color w:val="000000"/>
+                          <w:sz w:val="24"/>
+                          <w:szCs w:val="24"/>
+                          <w:lang w:eastAsia="da-DK"/>
+                        </w:rPr>
+                        <m:t>1400-1180</m:t>
+                      </m:r>
+                    </m:e>
+                  </m:d>
+                </m:e>
+                <m:sup>
+                  <m:r>
+                    <w:rPr>
+                      <w:rFonts w:ascii="Cambria Math" w:hAnsi="Cambria Math" w:cs="Times New Roman"/>
+                      <w:color w:val="000000"/>
+                      <w:sz w:val="24"/>
+                      <w:szCs w:val="24"/>
+                      <w:lang w:eastAsia="da-DK"/>
+                    </w:rPr>
+                    <m:t>2</m:t>
+                  </m:r>
+                </m:sup>
+              </m:sSup>
+              <m:r>
+                <w:rPr>
+                  <w:rFonts w:ascii="Cambria Math" w:hAnsi="Cambria Math" w:cs="Times New Roman"/>
+                  <w:color w:val="000000"/>
+                  <w:sz w:val="24"/>
+                  <w:szCs w:val="24"/>
+                  <w:lang w:eastAsia="da-DK"/>
+                </w:rPr>
+                <m:t>+</m:t>
+              </m:r>
+              <m:sSup>
+                <m:sSupPr>
+                  <m:ctrlPr>
+                    <w:rPr>
+                      <w:rFonts w:ascii="Cambria Math" w:hAnsi="Cambria Math" w:cs="Times New Roman"/>
+                      <w:i/>
+                      <w:color w:val="000000"/>
+                      <w:sz w:val="24"/>
+                      <w:szCs w:val="24"/>
+                      <w:lang w:eastAsia="da-DK"/>
+                    </w:rPr>
+                  </m:ctrlPr>
+                </m:sSupPr>
+                <m:e>
+                  <m:d>
+                    <m:dPr>
+                      <m:ctrlPr>
+                        <w:rPr>
+                          <w:rFonts w:ascii="Cambria Math" w:hAnsi="Cambria Math" w:cs="Times New Roman"/>
+                          <w:i/>
+                          <w:color w:val="000000"/>
+                          <w:sz w:val="24"/>
+                          <w:szCs w:val="24"/>
+                          <w:lang w:eastAsia="da-DK"/>
+                        </w:rPr>
+                      </m:ctrlPr>
+                    </m:dPr>
+                    <m:e>
+                      <m:r>
+                        <w:rPr>
+                          <w:rFonts w:ascii="Cambria Math" w:hAnsi="Cambria Math" w:cs="Times New Roman"/>
+                          <w:color w:val="000000"/>
+                          <w:sz w:val="24"/>
+                          <w:szCs w:val="24"/>
+                          <w:lang w:eastAsia="da-DK"/>
+                        </w:rPr>
+                        <m:t>31.89-24.41</m:t>
+                      </m:r>
+                    </m:e>
+                  </m:d>
+                </m:e>
+                <m:sup>
+                  <m:r>
+                    <w:rPr>
+                      <w:rFonts w:ascii="Cambria Math" w:hAnsi="Cambria Math" w:cs="Times New Roman"/>
+                      <w:color w:val="000000"/>
+                      <w:sz w:val="24"/>
+                      <w:szCs w:val="24"/>
+                      <w:lang w:eastAsia="da-DK"/>
+                    </w:rPr>
+                    <m:t>2</m:t>
+                  </m:r>
+                </m:sup>
+              </m:sSup>
+            </m:e>
+          </m:rad>
+          <w:bookmarkEnd w:id="33"/>
+          <m:r>
+            <w:rPr>
+              <w:rFonts w:ascii="Cambria Math" w:hAnsi="Cambria Math" w:cs="Times New Roman"/>
+              <w:color w:val="000000"/>
+              <w:sz w:val="24"/>
+              <w:szCs w:val="24"/>
+              <w:lang w:eastAsia="da-DK"/>
+            </w:rPr>
+            <m:t>=220,13</m:t>
+          </m:r>
+        </m:oMath>
+      </m:oMathPara>
+    </w:p>
+    <w:p>
+      <w:pPr>
+        <w:rPr>
+          <w:rFonts w:ascii="Times New Roman" w:hAnsi="Times New Roman" w:cs="Times New Roman"/>
+          <w:color w:val="000000"/>
+          <w:sz w:val="24"/>
+          <w:szCs w:val="24"/>
+          <w:lang w:eastAsia="da-DK"/>
+        </w:rPr>
+      </w:pPr>
+      <m:oMathPara>
+        <m:oMath>
+          <m:d>
+            <m:dPr>
+              <m:begChr m:val="|"/>
+              <m:endChr m:val="|"/>
+              <m:ctrlPr>
+                <w:rPr>
+                  <w:rFonts w:ascii="Cambria Math" w:hAnsi="Cambria Math" w:cs="Times New Roman"/>
+                  <w:i/>
+                  <w:color w:val="000000"/>
+                  <w:sz w:val="24"/>
+                  <w:szCs w:val="24"/>
+                  <w:lang w:eastAsia="da-DK"/>
+                </w:rPr>
+              </m:ctrlPr>
+            </m:dPr>
+            <m:e>
+              <m:r>
+                <w:rPr>
+                  <w:rFonts w:ascii="Cambria Math" w:hAnsi="Cambria Math" w:cs="Times New Roman"/>
+                  <w:color w:val="000000"/>
+                  <w:sz w:val="24"/>
+                  <w:szCs w:val="24"/>
+                  <w:lang w:eastAsia="da-DK"/>
+                </w:rPr>
+                <m:t>GH</m:t>
+              </m:r>
+            </m:e>
+          </m:d>
+          <m:r>
+            <w:rPr>
+              <w:rFonts w:ascii="Cambria Math" w:hAnsi="Cambria Math" w:cs="Times New Roman"/>
+              <w:color w:val="000000"/>
+              <w:sz w:val="24"/>
+              <w:szCs w:val="24"/>
+              <w:lang w:eastAsia="da-DK"/>
+            </w:rPr>
             <m:t>=220,13</m:t>
           </m:r>
         </m:oMath>
@@ -11848,7 +14364,6 @@
               <w:szCs w:val="24"/>
               <w:lang w:eastAsia="da-DK"/>
             </w:rPr>
-            <w:lastRenderedPageBreak/>
             <m:t>længdeVejlinjeAH=</m:t>
           </m:r>
           <m:d>
@@ -12045,7 +14560,27 @@
               <w:szCs w:val="24"/>
               <w:lang w:eastAsia="da-DK"/>
             </w:rPr>
-            <m:t>=544,1</m:t>
+            <m:t>=544</m:t>
+          </m:r>
+          <m:r>
+            <w:rPr>
+              <w:rFonts w:ascii="Cambria Math" w:eastAsiaTheme="minorEastAsia" w:hAnsi="Cambria Math" w:cs="Times New Roman"/>
+              <w:color w:val="000000"/>
+              <w:sz w:val="24"/>
+              <w:szCs w:val="24"/>
+              <w:lang w:eastAsia="da-DK"/>
+            </w:rPr>
+            <m:t>.</m:t>
+          </m:r>
+          <m:r>
+            <w:rPr>
+              <w:rFonts w:ascii="Cambria Math" w:eastAsiaTheme="minorEastAsia" w:hAnsi="Cambria Math" w:cs="Times New Roman"/>
+              <w:color w:val="000000"/>
+              <w:sz w:val="24"/>
+              <w:szCs w:val="24"/>
+              <w:lang w:eastAsia="da-DK"/>
+            </w:rPr>
+            <m:t>1</m:t>
           </m:r>
         </m:oMath>
       </m:oMathPara>
@@ -12115,7 +14650,19 @@
             <w:rPr>
               <w:rFonts w:ascii="Cambria Math" w:eastAsiaTheme="minorEastAsia" w:hAnsi="Cambria Math"/>
             </w:rPr>
-            <m:t>Buestykke FG=680,2</m:t>
+            <m:t>Buestykke FG=680</m:t>
+          </m:r>
+          <m:r>
+            <w:rPr>
+              <w:rFonts w:ascii="Cambria Math" w:eastAsiaTheme="minorEastAsia" w:hAnsi="Cambria Math"/>
+            </w:rPr>
+            <m:t>.</m:t>
+          </m:r>
+          <m:r>
+            <w:rPr>
+              <w:rFonts w:ascii="Cambria Math" w:eastAsiaTheme="minorEastAsia" w:hAnsi="Cambria Math"/>
+            </w:rPr>
+            <m:t>2</m:t>
           </m:r>
         </m:oMath>
       </m:oMathPara>
@@ -12168,7 +14715,27 @@
               <w:szCs w:val="24"/>
               <w:lang w:eastAsia="da-DK"/>
             </w:rPr>
-            <m:t>=220,13</m:t>
+            <m:t>=220</m:t>
+          </m:r>
+          <m:r>
+            <w:rPr>
+              <w:rFonts w:ascii="Cambria Math" w:eastAsiaTheme="minorEastAsia" w:hAnsi="Cambria Math" w:cs="Times New Roman"/>
+              <w:color w:val="000000"/>
+              <w:sz w:val="24"/>
+              <w:szCs w:val="24"/>
+              <w:lang w:eastAsia="da-DK"/>
+            </w:rPr>
+            <m:t>.</m:t>
+          </m:r>
+          <m:r>
+            <w:rPr>
+              <w:rFonts w:ascii="Cambria Math" w:eastAsiaTheme="minorEastAsia" w:hAnsi="Cambria Math" w:cs="Times New Roman"/>
+              <w:color w:val="000000"/>
+              <w:sz w:val="24"/>
+              <w:szCs w:val="24"/>
+              <w:lang w:eastAsia="da-DK"/>
+            </w:rPr>
+            <m:t>13</m:t>
           </m:r>
         </m:oMath>
       </m:oMathPara>
@@ -12193,6 +14760,8 @@
         </w:rPr>
         <w:t>De kendte værdier indsættes i formlen:</w:t>
       </w:r>
+      <w:bookmarkStart w:id="34" w:name="_GoBack"/>
+      <w:bookmarkEnd w:id="34"/>
     </w:p>
     <w:p>
       <w:pPr>
@@ -12204,7 +14773,7 @@
           <w:lang w:eastAsia="da-DK"/>
         </w:rPr>
       </w:pPr>
-      <w:bookmarkStart w:id="29" w:name="_Hlk6761212"/>
+      <w:bookmarkStart w:id="35" w:name="_Hlk6761212"/>
       <m:oMathPara>
         <m:oMath>
           <m:r>
@@ -12291,7 +14860,7 @@
             </w:rPr>
             <m:t xml:space="preserve">·2 </m:t>
           </m:r>
-          <w:bookmarkEnd w:id="29"/>
+          <w:bookmarkEnd w:id="35"/>
           <m:r>
             <w:rPr>
               <w:rFonts w:ascii="Cambria Math" w:hAnsi="Cambria Math" w:cs="Times New Roman"/>
@@ -12372,8 +14941,6 @@
         </w:rPr>
         <w:t>Opgave 2 - Bro i Aarhus</w:t>
       </w:r>
-      <w:bookmarkStart w:id="30" w:name="_GoBack"/>
-      <w:bookmarkEnd w:id="30"/>
     </w:p>
     <w:p>
       <w:pPr>
@@ -12706,19 +15273,22 @@
           <w:lang w:eastAsia="da-DK"/>
         </w:rPr>
       </w:pPr>
-      <w:bookmarkStart w:id="31" w:name="_Toc6760818"/>
-      <w:r>
-        <w:rPr>
-          <w:lang w:eastAsia="da-DK"/>
-        </w:rPr>
-        <w:lastRenderedPageBreak/>
+      <w:bookmarkStart w:id="36" w:name="_Toc6760818"/>
+      <w:r>
+        <w:rPr>
+          <w:lang w:eastAsia="da-DK"/>
+        </w:rPr>
         <w:t>Formeloversigt</w:t>
       </w:r>
-      <w:bookmarkEnd w:id="31"/>
-    </w:p>
-    <w:p>
-      <w:pPr>
-        <w:rPr>
+      <w:bookmarkEnd w:id="36"/>
+    </w:p>
+    <w:p>
+      <w:pPr>
+        <w:rPr>
+          <w:rFonts w:ascii="Times New Roman" w:hAnsi="Times New Roman" w:cs="Times New Roman"/>
+          <w:color w:val="000000"/>
+          <w:sz w:val="24"/>
+          <w:szCs w:val="24"/>
           <w:lang w:eastAsia="da-DK"/>
         </w:rPr>
       </w:pPr>
@@ -12815,19 +15385,113 @@
     </w:p>
     <w:p>
       <w:pPr>
+        <w:rPr>
+          <w:lang w:eastAsia="da-DK"/>
+        </w:rPr>
+      </w:pPr>
+      <w:r>
+        <w:rPr>
+          <w:noProof/>
+        </w:rPr>
+        <w:drawing>
+          <wp:inline distT="0" distB="0" distL="0" distR="0" wp14:anchorId="4E2B1839" wp14:editId="0E982C53">
+            <wp:extent cx="3514725" cy="962025"/>
+            <wp:effectExtent l="0" t="0" r="9525" b="9525"/>
+            <wp:docPr id="2" name="Billede 2"/>
+            <wp:cNvGraphicFramePr>
+              <a:graphicFrameLocks xmlns:a="http://schemas.openxmlformats.org/drawingml/2006/main" noChangeAspect="1"/>
+            </wp:cNvGraphicFramePr>
+            <a:graphic xmlns:a="http://schemas.openxmlformats.org/drawingml/2006/main">
+              <a:graphicData uri="http://schemas.openxmlformats.org/drawingml/2006/picture">
+                <pic:pic xmlns:pic="http://schemas.openxmlformats.org/drawingml/2006/picture">
+                  <pic:nvPicPr>
+                    <pic:cNvPr id="1" name=""/>
+                    <pic:cNvPicPr/>
+                  </pic:nvPicPr>
+                  <pic:blipFill>
+                    <a:blip r:embed="rId16"/>
+                    <a:stretch>
+                      <a:fillRect/>
+                    </a:stretch>
+                  </pic:blipFill>
+                  <pic:spPr>
+                    <a:xfrm>
+                      <a:off x="0" y="0"/>
+                      <a:ext cx="3514725" cy="962025"/>
+                    </a:xfrm>
+                    <a:prstGeom prst="rect">
+                      <a:avLst/>
+                    </a:prstGeom>
+                  </pic:spPr>
+                </pic:pic>
+              </a:graphicData>
+            </a:graphic>
+          </wp:inline>
+        </w:drawing>
+      </w:r>
+    </w:p>
+    <w:p>
+      <w:pPr>
+        <w:rPr>
+          <w:lang w:eastAsia="da-DK"/>
+        </w:rPr>
+      </w:pPr>
+      <w:r>
+        <w:rPr>
+          <w:noProof/>
+        </w:rPr>
+        <w:drawing>
+          <wp:inline distT="0" distB="0" distL="0" distR="0" wp14:anchorId="005B7FCC" wp14:editId="53BCAC9E">
+            <wp:extent cx="3028950" cy="1057275"/>
+            <wp:effectExtent l="0" t="0" r="0" b="9525"/>
+            <wp:docPr id="8" name="Billede 8"/>
+            <wp:cNvGraphicFramePr>
+              <a:graphicFrameLocks xmlns:a="http://schemas.openxmlformats.org/drawingml/2006/main" noChangeAspect="1"/>
+            </wp:cNvGraphicFramePr>
+            <a:graphic xmlns:a="http://schemas.openxmlformats.org/drawingml/2006/main">
+              <a:graphicData uri="http://schemas.openxmlformats.org/drawingml/2006/picture">
+                <pic:pic xmlns:pic="http://schemas.openxmlformats.org/drawingml/2006/picture">
+                  <pic:nvPicPr>
+                    <pic:cNvPr id="1" name=""/>
+                    <pic:cNvPicPr/>
+                  </pic:nvPicPr>
+                  <pic:blipFill>
+                    <a:blip r:embed="rId17"/>
+                    <a:stretch>
+                      <a:fillRect/>
+                    </a:stretch>
+                  </pic:blipFill>
+                  <pic:spPr>
+                    <a:xfrm>
+                      <a:off x="0" y="0"/>
+                      <a:ext cx="3028950" cy="1057275"/>
+                    </a:xfrm>
+                    <a:prstGeom prst="rect">
+                      <a:avLst/>
+                    </a:prstGeom>
+                  </pic:spPr>
+                </pic:pic>
+              </a:graphicData>
+            </a:graphic>
+          </wp:inline>
+        </w:drawing>
+      </w:r>
+    </w:p>
+    <w:p>
+      <w:pPr>
         <w:pStyle w:val="Overskrift1"/>
         <w:rPr>
           <w:lang w:eastAsia="da-DK"/>
         </w:rPr>
       </w:pPr>
-      <w:bookmarkStart w:id="32" w:name="_Toc6760819"/>
+      <w:bookmarkStart w:id="37" w:name="_Toc6760819"/>
       <w:r>
         <w:rPr>
           <w:lang w:eastAsia="da-DK"/>
         </w:rPr>
         <w:t>Litteraturliste</w:t>
       </w:r>
-      <w:bookmarkEnd w:id="32"/>
+      <w:bookmarkEnd w:id="37"/>
     </w:p>
     <w:p>
       <w:pPr>
@@ -12843,7 +15507,7 @@
       </w:r>
     </w:p>
     <w:sectPr>
-      <w:headerReference w:type="default" r:id="rId16"/>
+      <w:headerReference w:type="default" r:id="rId18"/>
       <w:pgSz w:w="11906" w:h="16838"/>
       <w:pgMar w:top="1440" w:right="1440" w:bottom="1440" w:left="1440" w:header="708" w:footer="708" w:gutter="0"/>
       <w:pgNumType w:start="0"/>
@@ -12915,7 +15579,6 @@
         <w:docPartUnique/>
       </w:docPartObj>
     </w:sdtPr>
-    <w:sdtEndPr/>
     <w:sdtContent>
       <w:p>
         <w:pPr>
@@ -14348,7 +17011,7 @@
 </file>
 
 <file path=customXml/itemProps2.xml><?xml version="1.0" encoding="utf-8"?>
-<ds:datastoreItem xmlns:ds="http://schemas.openxmlformats.org/officeDocument/2006/customXml" ds:itemID="{C81B9F31-78B6-4DFF-BFAE-66668766A6C9}">
+<ds:datastoreItem xmlns:ds="http://schemas.openxmlformats.org/officeDocument/2006/customXml" ds:itemID="{A974845C-FC37-4461-8D12-9C52D411F00E}">
   <ds:schemaRefs>
     <ds:schemaRef ds:uri="http://schemas.openxmlformats.org/officeDocument/2006/bibliography"/>
   </ds:schemaRefs>

</xml_diff>

<commit_message>
startet på opg 2
hej kenny
</commit_message>
<xml_diff>
--- a/Projekt Broer.docx
+++ b/Projekt Broer.docx
@@ -2503,32 +2503,20 @@
         <w:rPr>
           <w:i/>
         </w:rPr>
-        <w:t>Højden af broen (y-koordinaten)</w:t>
-      </w:r>
-      <w:r>
+        <w:t>Højden af broen (y-koordinaten) er 36.8 meter</w:t>
+      </w:r>
+    </w:p>
+    <w:p>
+      <w:pPr>
         <w:rPr>
           <w:i/>
         </w:rPr>
-        <w:t xml:space="preserve"> er 36.8 meter</w:t>
-      </w:r>
-    </w:p>
-    <w:p>
-      <w:pPr>
+      </w:pPr>
+      <w:r>
         <w:rPr>
           <w:i/>
         </w:rPr>
-      </w:pPr>
-      <w:r>
-        <w:rPr>
-          <w:i/>
-        </w:rPr>
-        <w:t>AB, CD, EF og GH er rette linjesty</w:t>
-      </w:r>
-      <w:r>
-        <w:rPr>
-          <w:i/>
-        </w:rPr>
-        <w:t>kker.</w:t>
+        <w:t>AB, CD, EF og GH er rette linjestykker.</w:t>
       </w:r>
     </w:p>
     <w:p>
@@ -2618,21 +2606,7 @@
           <w:rFonts w:eastAsiaTheme="minorEastAsia"/>
           <w:i/>
         </w:rPr>
-        <w:t>I overgangen mellem linje og cirkel er linjen en tangent til cir</w:t>
-      </w:r>
-      <w:r>
-        <w:rPr>
-          <w:rFonts w:eastAsiaTheme="minorEastAsia"/>
-          <w:i/>
-        </w:rPr>
-        <w:t>k</w:t>
-      </w:r>
-      <w:r>
-        <w:rPr>
-          <w:rFonts w:eastAsiaTheme="minorEastAsia"/>
-          <w:i/>
-        </w:rPr>
-        <w:t>len</w:t>
+        <w:t>I overgangen mellem linje og cirkel er linjen en tangent til cirklen</w:t>
       </w:r>
     </w:p>
     <w:p/>
@@ -4284,14 +4258,7 @@
           <w:rFonts w:eastAsiaTheme="minorEastAsia"/>
           <w:b/>
         </w:rPr>
-        <w:t>Det kan på baggrund af ovenstående beregninger konkluderes at</w:t>
-      </w:r>
-      <w:r>
-        <w:rPr>
-          <w:rFonts w:eastAsiaTheme="minorEastAsia"/>
-          <w:b/>
-        </w:rPr>
-        <w:t xml:space="preserve"> punkt </w:t>
+        <w:t xml:space="preserve">Det kan på baggrund af ovenstående beregninger konkluderes at punkt </w:t>
       </w:r>
       <m:oMath>
         <m:r>
@@ -5225,19 +5192,7 @@
             <w:rPr>
               <w:rFonts w:ascii="Cambria Math" w:hAnsi="Cambria Math"/>
             </w:rPr>
-            <m:t>I</m:t>
-          </m:r>
-          <m:r>
-            <w:rPr>
-              <w:rFonts w:ascii="Cambria Math" w:hAnsi="Cambria Math"/>
-            </w:rPr>
-            <m:t>(DE)</m:t>
-          </m:r>
-          <m:r>
-            <w:rPr>
-              <w:rFonts w:ascii="Cambria Math" w:hAnsi="Cambria Math"/>
-            </w:rPr>
-            <m:t>=2·π·8000·</m:t>
+            <m:t>I(DE)=2·π·8000·</m:t>
           </m:r>
           <m:f>
             <m:fPr>
@@ -5287,14 +5242,7 @@
           <w:rFonts w:eastAsiaTheme="minorEastAsia"/>
           <w:b/>
         </w:rPr>
-        <w:t xml:space="preserve">Det kan på baggrund af ovenstående beregninger </w:t>
-      </w:r>
-      <w:r>
-        <w:rPr>
-          <w:rFonts w:eastAsiaTheme="minorEastAsia"/>
-          <w:b/>
-        </w:rPr>
-        <w:t>konkluderes at længden af buestykket DE er 544.1 meter</w:t>
+        <w:t>Det kan på baggrund af ovenstående beregninger konkluderes at længden af buestykket DE er 544.1 meter</w:t>
       </w:r>
     </w:p>
     <w:p/>
@@ -7228,14 +7176,7 @@
           <w:rFonts w:eastAsiaTheme="minorEastAsia"/>
           <w:b/>
         </w:rPr>
-        <w:t xml:space="preserve">Det kan på baggrund af ovenstående beregninger </w:t>
-      </w:r>
-      <w:r>
-        <w:rPr>
-          <w:rFonts w:eastAsiaTheme="minorEastAsia"/>
-          <w:b/>
-        </w:rPr>
-        <w:t xml:space="preserve">konkluderes at </w:t>
+        <w:t xml:space="preserve">Det kan på baggrund af ovenstående beregninger konkluderes at </w:t>
       </w:r>
       <m:oMath>
         <m:r>
@@ -7633,13 +7574,7 @@
         <w:rPr>
           <w:rFonts w:eastAsiaTheme="majorEastAsia" w:cstheme="minorHAnsi"/>
         </w:rPr>
-        <w:t>I opgaven er</w:t>
-      </w:r>
-      <w:r>
-        <w:rPr>
-          <w:rFonts w:eastAsiaTheme="majorEastAsia" w:cstheme="minorHAnsi"/>
-        </w:rPr>
-        <w:t xml:space="preserve"> det givet at </w:t>
+        <w:t xml:space="preserve">I opgaven er det givet at </w:t>
       </w:r>
       <m:oMath>
         <m:sSub>
@@ -8136,21 +8071,7 @@
         <w:rPr>
           <w:rFonts w:eastAsiaTheme="majorEastAsia" w:cstheme="minorHAnsi"/>
         </w:rPr>
-        <w:t xml:space="preserve">’s skæring med y-aksen findes, da det er den eneste ting, der mangler i forskriften for en </w:t>
-      </w:r>
-      <w:proofErr w:type="spellStart"/>
-      <w:r>
-        <w:rPr>
-          <w:rFonts w:eastAsiaTheme="majorEastAsia" w:cstheme="minorHAnsi"/>
-        </w:rPr>
-        <w:t>linær</w:t>
-      </w:r>
-      <w:proofErr w:type="spellEnd"/>
-      <w:r>
-        <w:rPr>
-          <w:rFonts w:eastAsiaTheme="majorEastAsia" w:cstheme="minorHAnsi"/>
-        </w:rPr>
-        <w:t xml:space="preserve"> linje:</w:t>
+        <w:t>’s skæring med y-aksen findes, da det er den eneste ting, der mangler i forskriften for en linær linje:</w:t>
       </w:r>
     </w:p>
     <w:p>
@@ -8329,7 +8250,6 @@
           <w:i/>
           <w:color w:val="808080"/>
           <w:sz w:val="16"/>
-          <w:lang w:val="en-US"/>
         </w:rPr>
       </w:pPr>
       <w:r>
@@ -8343,7 +8263,6 @@
           <w:rPr>
             <w:rFonts w:ascii="Cambria Math" w:eastAsiaTheme="majorEastAsia" w:hAnsi="Cambria Math" w:cstheme="minorHAnsi"/>
             <w:sz w:val="32"/>
-            <w:lang w:val="en-US"/>
           </w:rPr>
           <m:t>⇕</m:t>
         </m:r>
@@ -8352,7 +8271,6 @@
         <w:rPr>
           <w:rFonts w:eastAsiaTheme="majorEastAsia" w:cstheme="minorHAnsi"/>
           <w:sz w:val="32"/>
-          <w:lang w:val="en-US"/>
         </w:rPr>
         <w:tab/>
       </w:r>
@@ -8362,9 +8280,8 @@
           <w:i/>
           <w:color w:val="808080"/>
           <w:sz w:val="16"/>
-          <w:lang w:val="en-US"/>
-        </w:rPr>
-        <w:t xml:space="preserve">The equation is solved for b by </w:t>
+        </w:rPr>
+        <w:t xml:space="preserve">The </w:t>
       </w:r>
       <w:proofErr w:type="spellStart"/>
       <w:r>
@@ -8373,9 +8290,8 @@
           <w:i/>
           <w:color w:val="808080"/>
           <w:sz w:val="16"/>
-          <w:lang w:val="en-US"/>
-        </w:rPr>
-        <w:t>WordMat</w:t>
+        </w:rPr>
+        <w:t>equation</w:t>
       </w:r>
       <w:proofErr w:type="spellEnd"/>
       <w:r>
@@ -8384,7 +8300,46 @@
           <w:i/>
           <w:color w:val="808080"/>
           <w:sz w:val="16"/>
-          <w:lang w:val="en-US"/>
+        </w:rPr>
+        <w:t xml:space="preserve"> is </w:t>
+      </w:r>
+      <w:proofErr w:type="spellStart"/>
+      <w:r>
+        <w:rPr>
+          <w:rFonts w:eastAsiaTheme="majorEastAsia" w:cstheme="minorHAnsi"/>
+          <w:i/>
+          <w:color w:val="808080"/>
+          <w:sz w:val="16"/>
+        </w:rPr>
+        <w:t>solved</w:t>
+      </w:r>
+      <w:proofErr w:type="spellEnd"/>
+      <w:r>
+        <w:rPr>
+          <w:rFonts w:eastAsiaTheme="majorEastAsia" w:cstheme="minorHAnsi"/>
+          <w:i/>
+          <w:color w:val="808080"/>
+          <w:sz w:val="16"/>
+        </w:rPr>
+        <w:t xml:space="preserve"> for b by </w:t>
+      </w:r>
+      <w:proofErr w:type="spellStart"/>
+      <w:r>
+        <w:rPr>
+          <w:rFonts w:eastAsiaTheme="majorEastAsia" w:cstheme="minorHAnsi"/>
+          <w:i/>
+          <w:color w:val="808080"/>
+          <w:sz w:val="16"/>
+        </w:rPr>
+        <w:t>WordMat</w:t>
+      </w:r>
+      <w:proofErr w:type="spellEnd"/>
+      <w:r>
+        <w:rPr>
+          <w:rFonts w:eastAsiaTheme="majorEastAsia" w:cstheme="minorHAnsi"/>
+          <w:i/>
+          <w:color w:val="808080"/>
+          <w:sz w:val="16"/>
         </w:rPr>
         <w:t xml:space="preserve">. </w:t>
       </w:r>
@@ -10178,13 +10133,7 @@
             <w:rPr>
               <w:rFonts w:ascii="Cambria Math" w:eastAsiaTheme="minorEastAsia" w:hAnsi="Cambria Math" w:cstheme="minorHAnsi"/>
             </w:rPr>
-            <m:t>=</m:t>
-          </m:r>
-          <m:r>
-            <w:rPr>
-              <w:rFonts w:ascii="Cambria Math" w:eastAsiaTheme="minorEastAsia" w:hAnsi="Cambria Math" w:cstheme="minorHAnsi"/>
-            </w:rPr>
-            <m:t>10000</m:t>
+            <m:t>=10000</m:t>
           </m:r>
         </m:oMath>
       </m:oMathPara>
@@ -10207,14 +10156,7 @@
           <w:rFonts w:eastAsiaTheme="minorEastAsia"/>
           <w:b/>
         </w:rPr>
-        <w:t xml:space="preserve">Det kan på baggrund af ovenstående beregninger </w:t>
-      </w:r>
-      <w:r>
-        <w:rPr>
-          <w:rFonts w:eastAsiaTheme="minorEastAsia"/>
-          <w:b/>
-        </w:rPr>
-        <w:t xml:space="preserve">konkluderes at radius i cirklerne, </w:t>
+        <w:t xml:space="preserve">Det kan på baggrund af ovenstående beregninger konkluderes at radius i cirklerne, </w:t>
       </w:r>
       <m:oMath>
         <m:sSub>
@@ -10257,16 +10199,7 @@
           <w:rPr>
             <w:rFonts w:ascii="Cambria Math" w:eastAsiaTheme="minorEastAsia" w:hAnsi="Cambria Math"/>
           </w:rPr>
-          <m:t>=</m:t>
-        </m:r>
-        <m:r>
-          <m:rPr>
-            <m:sty m:val="bi"/>
-          </m:rPr>
-          <w:rPr>
-            <w:rFonts w:ascii="Cambria Math" w:eastAsiaTheme="minorEastAsia" w:hAnsi="Cambria Math"/>
-          </w:rPr>
-          <m:t>10000</m:t>
+          <m:t>=10000</m:t>
         </m:r>
       </m:oMath>
     </w:p>
@@ -13591,17 +13524,7 @@
               <w:szCs w:val="24"/>
               <w:lang w:eastAsia="da-DK"/>
             </w:rPr>
-            <m:t>=0,0340</m:t>
-          </m:r>
-          <m:r>
-            <w:rPr>
-              <w:rFonts w:ascii="Cambria Math" w:eastAsiaTheme="minorEastAsia" w:hAnsi="Cambria Math" w:cs="Times New Roman"/>
-              <w:color w:val="000000"/>
-              <w:sz w:val="24"/>
-              <w:szCs w:val="24"/>
-              <w:lang w:eastAsia="da-DK"/>
-            </w:rPr>
-            <m:t>2</m:t>
+            <m:t>=0,03402</m:t>
           </m:r>
         </m:oMath>
       </m:oMathPara>
@@ -13626,27 +13549,7 @@
               <w:szCs w:val="24"/>
               <w:lang w:eastAsia="da-DK"/>
             </w:rPr>
-            <m:t>G=</m:t>
-          </m:r>
-          <m:r>
-            <w:rPr>
-              <w:rFonts w:ascii="Cambria Math" w:eastAsiaTheme="minorEastAsia" w:hAnsi="Cambria Math" w:cs="Times New Roman"/>
-              <w:color w:val="000000"/>
-              <w:sz w:val="24"/>
-              <w:szCs w:val="24"/>
-              <w:lang w:eastAsia="da-DK"/>
-            </w:rPr>
-            <m:t>(x ;y)=</m:t>
-          </m:r>
-          <m:r>
-            <w:rPr>
-              <w:rFonts w:ascii="Cambria Math" w:eastAsiaTheme="minorEastAsia" w:hAnsi="Cambria Math" w:cs="Times New Roman"/>
-              <w:color w:val="000000"/>
-              <w:sz w:val="24"/>
-              <w:szCs w:val="24"/>
-              <w:lang w:eastAsia="da-DK"/>
-            </w:rPr>
-            <m:t>(1180 ;24.41)</m:t>
+            <m:t>G=(x ;y)=(1180 ;24.41)</m:t>
           </m:r>
         </m:oMath>
       </m:oMathPara>
@@ -13824,17 +13727,7 @@
               <w:szCs w:val="24"/>
               <w:lang w:eastAsia="da-DK"/>
             </w:rPr>
-            <m:t>b=-15,73</m:t>
-          </m:r>
-          <m:r>
-            <w:rPr>
-              <w:rFonts w:ascii="Cambria Math" w:eastAsiaTheme="minorEastAsia" w:hAnsi="Cambria Math" w:cs="Times New Roman"/>
-              <w:color w:val="000000"/>
-              <w:sz w:val="24"/>
-              <w:szCs w:val="24"/>
-              <w:lang w:eastAsia="da-DK"/>
-            </w:rPr>
-            <m:t>36</m:t>
+            <m:t>b=-15,7336</m:t>
           </m:r>
         </m:oMath>
       </m:oMathPara>
@@ -14560,27 +14453,7 @@
               <w:szCs w:val="24"/>
               <w:lang w:eastAsia="da-DK"/>
             </w:rPr>
-            <m:t>=544</m:t>
-          </m:r>
-          <m:r>
-            <w:rPr>
-              <w:rFonts w:ascii="Cambria Math" w:eastAsiaTheme="minorEastAsia" w:hAnsi="Cambria Math" w:cs="Times New Roman"/>
-              <w:color w:val="000000"/>
-              <w:sz w:val="24"/>
-              <w:szCs w:val="24"/>
-              <w:lang w:eastAsia="da-DK"/>
-            </w:rPr>
-            <m:t>.</m:t>
-          </m:r>
-          <m:r>
-            <w:rPr>
-              <w:rFonts w:ascii="Cambria Math" w:eastAsiaTheme="minorEastAsia" w:hAnsi="Cambria Math" w:cs="Times New Roman"/>
-              <w:color w:val="000000"/>
-              <w:sz w:val="24"/>
-              <w:szCs w:val="24"/>
-              <w:lang w:eastAsia="da-DK"/>
-            </w:rPr>
-            <m:t>1</m:t>
+            <m:t>=544.1</m:t>
           </m:r>
         </m:oMath>
       </m:oMathPara>
@@ -14650,19 +14523,7 @@
             <w:rPr>
               <w:rFonts w:ascii="Cambria Math" w:eastAsiaTheme="minorEastAsia" w:hAnsi="Cambria Math"/>
             </w:rPr>
-            <m:t>Buestykke FG=680</m:t>
-          </m:r>
-          <m:r>
-            <w:rPr>
-              <w:rFonts w:ascii="Cambria Math" w:eastAsiaTheme="minorEastAsia" w:hAnsi="Cambria Math"/>
-            </w:rPr>
-            <m:t>.</m:t>
-          </m:r>
-          <m:r>
-            <w:rPr>
-              <w:rFonts w:ascii="Cambria Math" w:eastAsiaTheme="minorEastAsia" w:hAnsi="Cambria Math"/>
-            </w:rPr>
-            <m:t>2</m:t>
+            <m:t>Buestykke FG=680.2</m:t>
           </m:r>
         </m:oMath>
       </m:oMathPara>
@@ -14715,27 +14576,7 @@
               <w:szCs w:val="24"/>
               <w:lang w:eastAsia="da-DK"/>
             </w:rPr>
-            <m:t>=220</m:t>
-          </m:r>
-          <m:r>
-            <w:rPr>
-              <w:rFonts w:ascii="Cambria Math" w:eastAsiaTheme="minorEastAsia" w:hAnsi="Cambria Math" w:cs="Times New Roman"/>
-              <w:color w:val="000000"/>
-              <w:sz w:val="24"/>
-              <w:szCs w:val="24"/>
-              <w:lang w:eastAsia="da-DK"/>
-            </w:rPr>
-            <m:t>.</m:t>
-          </m:r>
-          <m:r>
-            <w:rPr>
-              <w:rFonts w:ascii="Cambria Math" w:eastAsiaTheme="minorEastAsia" w:hAnsi="Cambria Math" w:cs="Times New Roman"/>
-              <w:color w:val="000000"/>
-              <w:sz w:val="24"/>
-              <w:szCs w:val="24"/>
-              <w:lang w:eastAsia="da-DK"/>
-            </w:rPr>
-            <m:t>13</m:t>
+            <m:t>=220.13</m:t>
           </m:r>
         </m:oMath>
       </m:oMathPara>
@@ -14760,8 +14601,6 @@
         </w:rPr>
         <w:t>De kendte værdier indsættes i formlen:</w:t>
       </w:r>
-      <w:bookmarkStart w:id="34" w:name="_GoBack"/>
-      <w:bookmarkEnd w:id="34"/>
     </w:p>
     <w:p>
       <w:pPr>
@@ -14773,7 +14612,7 @@
           <w:lang w:eastAsia="da-DK"/>
         </w:rPr>
       </w:pPr>
-      <w:bookmarkStart w:id="35" w:name="_Hlk6761212"/>
+      <w:bookmarkStart w:id="34" w:name="_Hlk6761212"/>
       <m:oMathPara>
         <m:oMath>
           <m:r>
@@ -14860,7 +14699,7 @@
             </w:rPr>
             <m:t xml:space="preserve">·2 </m:t>
           </m:r>
-          <w:bookmarkEnd w:id="35"/>
+          <w:bookmarkEnd w:id="34"/>
           <m:r>
             <w:rPr>
               <w:rFonts w:ascii="Cambria Math" w:hAnsi="Cambria Math" w:cs="Times New Roman"/>
@@ -14886,34 +14725,27 @@
           <w:rFonts w:eastAsiaTheme="minorEastAsia"/>
           <w:b/>
         </w:rPr>
-        <w:t xml:space="preserve">Det kan på baggrund af ovenstående beregninger </w:t>
+        <w:t>Det kan på baggrund af ovenstående beregninger konkluderes at længden</w:t>
       </w:r>
       <w:r>
         <w:rPr>
           <w:rFonts w:eastAsiaTheme="minorEastAsia"/>
           <w:b/>
         </w:rPr>
-        <w:t>konkluderes at længden</w:t>
+        <w:t xml:space="preserve"> af vejlinjen fra A til H er </w:t>
       </w:r>
       <w:r>
         <w:rPr>
           <w:rFonts w:eastAsiaTheme="minorEastAsia"/>
           <w:b/>
         </w:rPr>
-        <w:t xml:space="preserve"> af vejlinjen fra A til H er </w:t>
+        <w:t xml:space="preserve">ca. 2800.96 </w:t>
       </w:r>
       <w:r>
         <w:rPr>
           <w:rFonts w:eastAsiaTheme="minorEastAsia"/>
           <w:b/>
         </w:rPr>
-        <w:t xml:space="preserve">ca. 2800.96 </w:t>
-      </w:r>
-      <w:r>
-        <w:rPr>
-          <w:rFonts w:eastAsiaTheme="minorEastAsia"/>
-          <w:b/>
-        </w:rPr>
         <w:t>meter</w:t>
       </w:r>
     </w:p>
@@ -14944,6 +14776,11 @@
     </w:p>
     <w:p>
       <w:pPr>
+        <w:pStyle w:val="Listeafsnit"/>
+        <w:numPr>
+          <w:ilvl w:val="0"/>
+          <w:numId w:val="4"/>
+        </w:numPr>
         <w:rPr>
           <w:rFonts w:ascii="Times New Roman" w:hAnsi="Times New Roman" w:cs="Times New Roman"/>
           <w:color w:val="000000"/>
@@ -14952,116 +14789,19 @@
           <w:lang w:eastAsia="da-DK"/>
         </w:rPr>
       </w:pPr>
-    </w:p>
-    <w:p>
-      <w:pPr>
-        <w:pStyle w:val="Overskrift1"/>
-        <w:rPr>
-          <w:lang w:eastAsia="da-DK"/>
-        </w:rPr>
-      </w:pPr>
-      <w:r>
-        <w:rPr>
-          <w:lang w:eastAsia="da-DK"/>
-        </w:rPr>
-        <w:t>Konklusion</w:t>
-      </w:r>
-    </w:p>
-    <w:p>
-      <w:pPr>
-        <w:rPr>
-          <w:rFonts w:cstheme="minorHAnsi"/>
-          <w:color w:val="000000"/>
-          <w:sz w:val="24"/>
-          <w:szCs w:val="24"/>
-          <w:lang w:eastAsia="da-DK"/>
-        </w:rPr>
-      </w:pPr>
-      <w:r>
-        <w:rPr>
-          <w:rFonts w:cstheme="minorHAnsi"/>
-          <w:color w:val="000000"/>
-          <w:sz w:val="24"/>
-          <w:szCs w:val="24"/>
-          <w:lang w:eastAsia="da-DK"/>
-        </w:rPr>
-        <w:t>Vi fik, vha. analytisk plangeometri, regnet på 2 forskellige broer. Vi fandt</w:t>
-      </w:r>
-      <w:r>
-        <w:rPr>
-          <w:rFonts w:cstheme="minorHAnsi"/>
-          <w:color w:val="000000"/>
-          <w:sz w:val="24"/>
-          <w:szCs w:val="24"/>
-          <w:lang w:eastAsia="da-DK"/>
-        </w:rPr>
-        <w:t xml:space="preserve"> bl.a. frem til at længden af vejlinjen over</w:t>
-      </w:r>
-      <w:r>
-        <w:rPr>
-          <w:rFonts w:cstheme="minorHAnsi"/>
-          <w:color w:val="000000"/>
-          <w:sz w:val="24"/>
-          <w:szCs w:val="24"/>
-          <w:lang w:eastAsia="da-DK"/>
-        </w:rPr>
-        <w:t xml:space="preserve"> </w:t>
-      </w:r>
-      <w:proofErr w:type="spellStart"/>
-      <w:r>
-        <w:rPr>
-          <w:rFonts w:cstheme="minorHAnsi"/>
-          <w:color w:val="000000"/>
-          <w:sz w:val="24"/>
-          <w:szCs w:val="24"/>
-          <w:lang w:eastAsia="da-DK"/>
-        </w:rPr>
-        <w:t>Alssundbroen</w:t>
-      </w:r>
-      <w:proofErr w:type="spellEnd"/>
-      <w:r>
-        <w:rPr>
-          <w:rFonts w:cstheme="minorHAnsi"/>
-          <w:color w:val="000000"/>
-          <w:sz w:val="24"/>
-          <w:szCs w:val="24"/>
-          <w:lang w:eastAsia="da-DK"/>
-        </w:rPr>
-        <w:t xml:space="preserve"> er ca</w:t>
-      </w:r>
-      <w:r>
-        <w:rPr>
-          <w:rFonts w:cstheme="minorHAnsi"/>
-          <w:color w:val="000000"/>
-          <w:sz w:val="24"/>
-          <w:szCs w:val="24"/>
-          <w:lang w:eastAsia="da-DK"/>
-        </w:rPr>
-        <w:t>. 2800 meter.</w:t>
-      </w:r>
-      <w:r>
-        <w:rPr>
-          <w:rFonts w:cstheme="minorHAnsi"/>
-          <w:b/>
-          <w:color w:val="000000"/>
-          <w:sz w:val="24"/>
-          <w:szCs w:val="24"/>
-          <w:lang w:eastAsia="da-DK"/>
-        </w:rPr>
-        <w:t xml:space="preserve"> </w:t>
-      </w:r>
-    </w:p>
-    <w:p>
-      <w:pPr>
+      <w:r>
         <w:rPr>
           <w:rFonts w:ascii="Times New Roman" w:hAnsi="Times New Roman" w:cs="Times New Roman"/>
           <w:color w:val="000000"/>
-          <w:sz w:val="28"/>
-          <w:szCs w:val="28"/>
-          <w:lang w:eastAsia="da-DK"/>
-        </w:rPr>
-      </w:pPr>
-      <w:r>
+          <w:sz w:val="24"/>
+          <w:szCs w:val="24"/>
+          <w:lang w:eastAsia="da-DK"/>
+        </w:rPr>
+        <w:t>Udvælg en bro over Aarhus Å</w:t>
+      </w:r>
+    </w:p>
+    <w:p>
+      <w:pPr>
         <w:rPr>
           <w:rFonts w:ascii="Times New Roman" w:hAnsi="Times New Roman" w:cs="Times New Roman"/>
           <w:color w:val="000000"/>
@@ -15069,19 +14809,20 @@
           <w:szCs w:val="24"/>
           <w:lang w:eastAsia="da-DK"/>
         </w:rPr>
-        <w:t>-</w:t>
-      </w:r>
+      </w:pPr>
       <w:r>
         <w:rPr>
           <w:rFonts w:ascii="Times New Roman" w:hAnsi="Times New Roman" w:cs="Times New Roman"/>
           <w:color w:val="000000"/>
-          <w:sz w:val="14"/>
-          <w:szCs w:val="14"/>
-          <w:lang w:eastAsia="da-DK"/>
-        </w:rPr>
-        <w:t>         </w:t>
-      </w:r>
-      <w:r>
+          <w:sz w:val="24"/>
+          <w:szCs w:val="24"/>
+          <w:lang w:eastAsia="da-DK"/>
+        </w:rPr>
+        <w:t>Vi har udvalgt følgende bro over Aarhus Å:</w:t>
+      </w:r>
+    </w:p>
+    <w:p>
+      <w:pPr>
         <w:rPr>
           <w:rFonts w:ascii="Times New Roman" w:hAnsi="Times New Roman" w:cs="Times New Roman"/>
           <w:color w:val="000000"/>
@@ -15089,218 +14830,16 @@
           <w:szCs w:val="24"/>
           <w:lang w:eastAsia="da-DK"/>
         </w:rPr>
-        <w:t>En kort og overskuelig opsummering af de opnåede resultater</w:t>
-      </w:r>
-    </w:p>
-    <w:p>
-      <w:pPr>
-        <w:rPr>
-          <w:rFonts w:ascii="Times New Roman" w:hAnsi="Times New Roman" w:cs="Times New Roman"/>
-          <w:sz w:val="24"/>
-          <w:szCs w:val="24"/>
-          <w:lang w:eastAsia="da-DK"/>
-        </w:rPr>
-      </w:pPr>
-      <w:r>
-        <w:rPr>
-          <w:rFonts w:ascii="Times New Roman" w:hAnsi="Times New Roman" w:cs="Times New Roman"/>
-          <w:sz w:val="24"/>
-          <w:szCs w:val="24"/>
-          <w:lang w:eastAsia="da-DK"/>
-        </w:rPr>
-        <w:t>     (svarene på de spørgsmål du stillede i problemformuleringen).</w:t>
-      </w:r>
-    </w:p>
-    <w:p>
-      <w:pPr>
-        <w:rPr>
-          <w:rFonts w:ascii="Times New Roman" w:hAnsi="Times New Roman" w:cs="Times New Roman"/>
-          <w:sz w:val="24"/>
-          <w:szCs w:val="24"/>
-          <w:lang w:eastAsia="da-DK"/>
-        </w:rPr>
-      </w:pPr>
-      <w:r>
-        <w:rPr>
-          <w:rFonts w:ascii="Times New Roman" w:hAnsi="Times New Roman" w:cs="Times New Roman"/>
-          <w:sz w:val="24"/>
-          <w:szCs w:val="24"/>
-          <w:lang w:eastAsia="da-DK"/>
-        </w:rPr>
-        <w:t>-     Vurdering og kritik af resultaterne og metoderne der er brugt</w:t>
-      </w:r>
-    </w:p>
-    <w:p>
-      <w:pPr>
-        <w:rPr>
-          <w:rFonts w:ascii="Times New Roman" w:hAnsi="Times New Roman" w:cs="Times New Roman"/>
-          <w:color w:val="000000"/>
-          <w:sz w:val="28"/>
-          <w:szCs w:val="28"/>
-          <w:lang w:eastAsia="da-DK"/>
-        </w:rPr>
-      </w:pPr>
-      <w:r>
-        <w:rPr>
-          <w:rFonts w:ascii="Times New Roman" w:hAnsi="Times New Roman" w:cs="Times New Roman"/>
-          <w:color w:val="000000"/>
-          <w:sz w:val="24"/>
-          <w:szCs w:val="24"/>
-          <w:lang w:eastAsia="da-DK"/>
-        </w:rPr>
-        <w:t>-</w:t>
-      </w:r>
-      <w:r>
-        <w:rPr>
-          <w:rFonts w:ascii="Times New Roman" w:hAnsi="Times New Roman" w:cs="Times New Roman"/>
-          <w:color w:val="000000"/>
-          <w:sz w:val="14"/>
-          <w:szCs w:val="14"/>
-          <w:lang w:eastAsia="da-DK"/>
-        </w:rPr>
-        <w:t>         </w:t>
-      </w:r>
-      <w:r>
-        <w:rPr>
-          <w:rFonts w:ascii="Times New Roman" w:hAnsi="Times New Roman" w:cs="Times New Roman"/>
-          <w:color w:val="000000"/>
-          <w:sz w:val="24"/>
-          <w:szCs w:val="24"/>
-          <w:lang w:eastAsia="da-DK"/>
-        </w:rPr>
-        <w:t>Gerne udbygget med en vurdering af konsekvenserne af</w:t>
-      </w:r>
-    </w:p>
-    <w:p>
-      <w:pPr>
-        <w:rPr>
-          <w:rFonts w:ascii="Times New Roman" w:hAnsi="Times New Roman" w:cs="Times New Roman"/>
-          <w:color w:val="000000"/>
-          <w:sz w:val="28"/>
-          <w:szCs w:val="28"/>
-          <w:lang w:eastAsia="da-DK"/>
-        </w:rPr>
-      </w:pPr>
-      <w:r>
-        <w:rPr>
-          <w:rFonts w:ascii="Times New Roman" w:hAnsi="Times New Roman" w:cs="Times New Roman"/>
-          <w:color w:val="000000"/>
-          <w:sz w:val="24"/>
-          <w:szCs w:val="24"/>
-          <w:lang w:eastAsia="da-DK"/>
-        </w:rPr>
-        <w:t>     rapportens resultat (fører svarene nye spørgsmål med sig).</w:t>
-      </w:r>
-    </w:p>
-    <w:p>
-      <w:pPr>
-        <w:rPr>
-          <w:lang w:eastAsia="da-DK"/>
-        </w:rPr>
-      </w:pPr>
-      <w:r>
-        <w:rPr>
-          <w:rFonts w:ascii="Times New Roman" w:hAnsi="Times New Roman" w:cs="Times New Roman"/>
-          <w:color w:val="000000"/>
-          <w:sz w:val="24"/>
-          <w:szCs w:val="24"/>
-          <w:lang w:eastAsia="da-DK"/>
-        </w:rPr>
-        <w:t> </w:t>
-      </w:r>
-      <w:r>
-        <w:rPr>
-          <w:rFonts w:ascii="Times New Roman" w:hAnsi="Times New Roman" w:cs="Times New Roman"/>
-          <w:color w:val="000000"/>
-          <w:sz w:val="24"/>
-          <w:szCs w:val="24"/>
-          <w:lang w:eastAsia="da-DK"/>
-        </w:rPr>
-        <w:tab/>
-      </w:r>
-      <w:r>
-        <w:rPr>
-          <w:lang w:eastAsia="da-DK"/>
-        </w:rPr>
-        <w:t xml:space="preserve">Denne rapport indeholder besvarelser på en række spørgsmål om broer. I opgave 1 regner vi på </w:t>
-      </w:r>
-      <w:proofErr w:type="spellStart"/>
-      <w:r>
-        <w:rPr>
-          <w:lang w:eastAsia="da-DK"/>
-        </w:rPr>
-        <w:t>Alssundbroen</w:t>
-      </w:r>
-      <w:proofErr w:type="spellEnd"/>
-      <w:r>
-        <w:rPr>
-          <w:lang w:eastAsia="da-DK"/>
-        </w:rPr>
-        <w:t>, og i opgave 2 regner vi på en bro over Aarhus Å. Formål med rapporten er at anvende analytisk plangeometri til at besvare de givne spørgsmål.</w:t>
-      </w:r>
-    </w:p>
-    <w:p>
-      <w:pPr>
-        <w:rPr>
-          <w:lang w:eastAsia="da-DK"/>
-        </w:rPr>
-      </w:pPr>
-      <w:r>
-        <w:rPr>
-          <w:lang w:eastAsia="da-DK"/>
-        </w:rPr>
-        <w:t>Vi vil bl.a. opstille ligninger, længder og koordinatsæt til dele af broer. Med dette menes at vi vil opstille ligninger og radius for cirkler til broer, bestemme koordinatsæt til punkter på broer, bestemmer længder på broers sider med mere.</w:t>
-      </w:r>
-    </w:p>
-    <w:p>
-      <w:pPr>
-        <w:tabs>
-          <w:tab w:val="left" w:pos="1313"/>
-        </w:tabs>
-        <w:rPr>
-          <w:rFonts w:ascii="Times New Roman" w:hAnsi="Times New Roman" w:cs="Times New Roman"/>
-          <w:color w:val="000000"/>
-          <w:sz w:val="28"/>
-          <w:szCs w:val="28"/>
-          <w:lang w:eastAsia="da-DK"/>
-        </w:rPr>
-      </w:pPr>
-    </w:p>
-    <w:p>
-      <w:pPr>
-        <w:pStyle w:val="Overskrift1"/>
-        <w:rPr>
-          <w:lang w:eastAsia="da-DK"/>
-        </w:rPr>
-      </w:pPr>
-      <w:bookmarkStart w:id="36" w:name="_Toc6760818"/>
-      <w:r>
-        <w:rPr>
-          <w:lang w:eastAsia="da-DK"/>
-        </w:rPr>
-        <w:t>Formeloversigt</w:t>
-      </w:r>
-      <w:bookmarkEnd w:id="36"/>
-    </w:p>
-    <w:p>
-      <w:pPr>
-        <w:rPr>
-          <w:rFonts w:ascii="Times New Roman" w:hAnsi="Times New Roman" w:cs="Times New Roman"/>
-          <w:color w:val="000000"/>
-          <w:sz w:val="24"/>
-          <w:szCs w:val="24"/>
-          <w:lang w:eastAsia="da-DK"/>
-        </w:rPr>
       </w:pPr>
       <w:r>
         <w:rPr>
           <w:noProof/>
         </w:rPr>
         <w:drawing>
-          <wp:inline distT="0" distB="0" distL="0" distR="0" wp14:anchorId="3D8735A5" wp14:editId="61C76786">
-            <wp:extent cx="5731510" cy="944880"/>
-            <wp:effectExtent l="0" t="0" r="2540" b="7620"/>
-            <wp:docPr id="7" name="Billede 7"/>
+          <wp:inline distT="0" distB="0" distL="0" distR="0" wp14:anchorId="3361255C" wp14:editId="77EBF813">
+            <wp:extent cx="5731510" cy="2402205"/>
+            <wp:effectExtent l="0" t="0" r="2540" b="0"/>
+            <wp:docPr id="9" name="Billede 9"/>
             <wp:cNvGraphicFramePr>
               <a:graphicFrameLocks xmlns:a="http://schemas.openxmlformats.org/drawingml/2006/main" noChangeAspect="1"/>
             </wp:cNvGraphicFramePr>
@@ -15320,7 +14859,7 @@
                   <pic:spPr>
                     <a:xfrm>
                       <a:off x="0" y="0"/>
-                      <a:ext cx="5731510" cy="944880"/>
+                      <a:ext cx="5731510" cy="2402205"/>
                     </a:xfrm>
                     <a:prstGeom prst="rect">
                       <a:avLst/>
@@ -15332,7 +14871,9 @@
           </wp:inline>
         </w:drawing>
       </w:r>
-      <w:r>
+    </w:p>
+    <w:p>
+      <w:pPr>
         <w:rPr>
           <w:rFonts w:ascii="Times New Roman" w:hAnsi="Times New Roman" w:cs="Times New Roman"/>
           <w:color w:val="000000"/>
@@ -15340,17 +14881,1233 @@
           <w:szCs w:val="24"/>
           <w:lang w:eastAsia="da-DK"/>
         </w:rPr>
+      </w:pPr>
+      <w:r>
+        <w:rPr>
+          <w:rFonts w:ascii="Times New Roman" w:hAnsi="Times New Roman" w:cs="Times New Roman"/>
+          <w:color w:val="000000"/>
+          <w:sz w:val="24"/>
+          <w:szCs w:val="24"/>
+          <w:lang w:eastAsia="da-DK"/>
+        </w:rPr>
+        <w:t>Broen har følgende mål:</w:t>
+      </w:r>
+    </w:p>
+    <w:p>
+      <w:pPr>
+        <w:pStyle w:val="Listeafsnit"/>
+        <w:numPr>
+          <w:ilvl w:val="0"/>
+          <w:numId w:val="5"/>
+        </w:numPr>
+        <w:rPr>
+          <w:rFonts w:ascii="Times New Roman" w:hAnsi="Times New Roman" w:cs="Times New Roman"/>
+          <w:color w:val="000000"/>
+          <w:sz w:val="24"/>
+          <w:szCs w:val="24"/>
+          <w:lang w:eastAsia="da-DK"/>
+        </w:rPr>
+      </w:pPr>
+      <w:r>
+        <w:rPr>
+          <w:rFonts w:ascii="Times New Roman" w:hAnsi="Times New Roman" w:cs="Times New Roman"/>
+          <w:color w:val="000000"/>
+          <w:sz w:val="24"/>
+          <w:szCs w:val="24"/>
+          <w:lang w:eastAsia="da-DK"/>
+        </w:rPr>
+        <w:t>Træplader (man går på): 129 styk</w:t>
+      </w:r>
+    </w:p>
+    <w:p>
+      <w:pPr>
+        <w:pStyle w:val="Listeafsnit"/>
+        <w:numPr>
+          <w:ilvl w:val="0"/>
+          <w:numId w:val="5"/>
+        </w:numPr>
+        <w:rPr>
+          <w:rFonts w:ascii="Times New Roman" w:hAnsi="Times New Roman" w:cs="Times New Roman"/>
+          <w:color w:val="000000"/>
+          <w:sz w:val="24"/>
+          <w:szCs w:val="24"/>
+          <w:lang w:eastAsia="da-DK"/>
+        </w:rPr>
+      </w:pPr>
+      <w:r>
+        <w:rPr>
+          <w:rFonts w:ascii="Times New Roman" w:hAnsi="Times New Roman" w:cs="Times New Roman"/>
+          <w:color w:val="000000"/>
+          <w:sz w:val="24"/>
+          <w:szCs w:val="24"/>
+          <w:lang w:eastAsia="da-DK"/>
+        </w:rPr>
+        <w:t>Træstolper (som gelænder): 342 styk</w:t>
+      </w:r>
+    </w:p>
+    <w:p>
+      <w:pPr>
+        <w:pStyle w:val="Listeafsnit"/>
+        <w:numPr>
+          <w:ilvl w:val="1"/>
+          <w:numId w:val="5"/>
+        </w:numPr>
+        <w:rPr>
+          <w:rFonts w:ascii="Times New Roman" w:hAnsi="Times New Roman" w:cs="Times New Roman"/>
+          <w:color w:val="000000"/>
+          <w:sz w:val="24"/>
+          <w:szCs w:val="24"/>
+          <w:lang w:eastAsia="da-DK"/>
+        </w:rPr>
+      </w:pPr>
+      <w:r>
+        <w:rPr>
+          <w:rFonts w:ascii="Times New Roman" w:hAnsi="Times New Roman" w:cs="Times New Roman"/>
+          <w:color w:val="000000"/>
+          <w:sz w:val="24"/>
+          <w:szCs w:val="24"/>
+          <w:lang w:eastAsia="da-DK"/>
+        </w:rPr>
+        <w:lastRenderedPageBreak/>
+        <w:t xml:space="preserve">Højde på stolperne: </w:t>
+      </w:r>
+      <w:r>
+        <w:rPr>
+          <w:rFonts w:ascii="Times New Roman" w:hAnsi="Times New Roman" w:cs="Times New Roman"/>
+          <w:color w:val="000000"/>
+          <w:sz w:val="24"/>
+          <w:szCs w:val="24"/>
+          <w:lang w:eastAsia="da-DK"/>
+        </w:rPr>
+        <w:t>1,32 meter</w:t>
+      </w:r>
+    </w:p>
+    <w:p>
+      <w:pPr>
+        <w:pStyle w:val="Listeafsnit"/>
+        <w:numPr>
+          <w:ilvl w:val="0"/>
+          <w:numId w:val="5"/>
+        </w:numPr>
+        <w:rPr>
+          <w:rFonts w:ascii="Times New Roman" w:hAnsi="Times New Roman" w:cs="Times New Roman"/>
+          <w:color w:val="000000"/>
+          <w:sz w:val="24"/>
+          <w:szCs w:val="24"/>
+          <w:lang w:eastAsia="da-DK"/>
+        </w:rPr>
+      </w:pPr>
+      <w:r>
+        <w:rPr>
+          <w:rFonts w:ascii="Times New Roman" w:hAnsi="Times New Roman" w:cs="Times New Roman"/>
+          <w:color w:val="000000"/>
+          <w:sz w:val="24"/>
+          <w:szCs w:val="24"/>
+          <w:lang w:eastAsia="da-DK"/>
+        </w:rPr>
+        <w:t>Broen</w:t>
+      </w:r>
+    </w:p>
+    <w:p>
+      <w:pPr>
+        <w:pStyle w:val="Listeafsnit"/>
+        <w:numPr>
+          <w:ilvl w:val="1"/>
+          <w:numId w:val="5"/>
+        </w:numPr>
+        <w:rPr>
+          <w:rFonts w:ascii="Times New Roman" w:hAnsi="Times New Roman" w:cs="Times New Roman"/>
+          <w:color w:val="000000"/>
+          <w:sz w:val="24"/>
+          <w:szCs w:val="24"/>
+          <w:lang w:eastAsia="da-DK"/>
+        </w:rPr>
+      </w:pPr>
+      <w:r>
+        <w:rPr>
+          <w:rFonts w:ascii="Times New Roman" w:hAnsi="Times New Roman" w:cs="Times New Roman"/>
+          <w:color w:val="000000"/>
+          <w:sz w:val="24"/>
+          <w:szCs w:val="24"/>
+          <w:lang w:eastAsia="da-DK"/>
+        </w:rPr>
+        <w:t>Længde: 29,3 meter</w:t>
+      </w:r>
+    </w:p>
+    <w:p>
+      <w:pPr>
+        <w:pStyle w:val="Listeafsnit"/>
+        <w:numPr>
+          <w:ilvl w:val="1"/>
+          <w:numId w:val="5"/>
+        </w:numPr>
+        <w:rPr>
+          <w:rFonts w:ascii="Times New Roman" w:hAnsi="Times New Roman" w:cs="Times New Roman"/>
+          <w:color w:val="000000"/>
+          <w:sz w:val="24"/>
+          <w:szCs w:val="24"/>
+          <w:lang w:eastAsia="da-DK"/>
+        </w:rPr>
+      </w:pPr>
+      <w:r>
+        <w:rPr>
+          <w:rFonts w:ascii="Times New Roman" w:hAnsi="Times New Roman" w:cs="Times New Roman"/>
+          <w:color w:val="000000"/>
+          <w:sz w:val="24"/>
+          <w:szCs w:val="24"/>
+          <w:lang w:eastAsia="da-DK"/>
+        </w:rPr>
+        <w:t>Bredde: 3,1 meter</w:t>
+      </w:r>
+    </w:p>
+    <w:p>
+      <w:pPr>
+        <w:pStyle w:val="Listeafsnit"/>
+        <w:numPr>
+          <w:ilvl w:val="1"/>
+          <w:numId w:val="5"/>
+        </w:numPr>
+        <w:rPr>
+          <w:rFonts w:ascii="Times New Roman" w:hAnsi="Times New Roman" w:cs="Times New Roman"/>
+          <w:color w:val="000000"/>
+          <w:sz w:val="24"/>
+          <w:szCs w:val="24"/>
+          <w:lang w:eastAsia="da-DK"/>
+        </w:rPr>
+      </w:pPr>
+      <w:r>
+        <w:rPr>
+          <w:rFonts w:ascii="Times New Roman" w:hAnsi="Times New Roman" w:cs="Times New Roman"/>
+          <w:color w:val="000000"/>
+          <w:sz w:val="24"/>
+          <w:szCs w:val="24"/>
+          <w:lang w:eastAsia="da-DK"/>
+        </w:rPr>
+        <w:t>Over vandoverfladen (højeste punkt): 3,45 meter</w:t>
+      </w:r>
+    </w:p>
+    <w:p>
+      <w:pPr>
+        <w:rPr>
+          <w:rFonts w:ascii="Times New Roman" w:hAnsi="Times New Roman" w:cs="Times New Roman"/>
+          <w:color w:val="000000"/>
+          <w:sz w:val="24"/>
+          <w:szCs w:val="24"/>
+          <w:lang w:eastAsia="da-DK"/>
+        </w:rPr>
+      </w:pPr>
+    </w:p>
+    <w:p>
+      <w:pPr>
+        <w:pStyle w:val="Listeafsnit"/>
+        <w:numPr>
+          <w:ilvl w:val="0"/>
+          <w:numId w:val="4"/>
+        </w:numPr>
+        <w:rPr>
+          <w:rFonts w:ascii="Times New Roman" w:hAnsi="Times New Roman" w:cs="Times New Roman"/>
+          <w:color w:val="000000"/>
+          <w:sz w:val="24"/>
+          <w:szCs w:val="24"/>
+          <w:lang w:eastAsia="da-DK"/>
+        </w:rPr>
+      </w:pPr>
+      <w:r>
+        <w:rPr>
+          <w:rFonts w:ascii="Times New Roman" w:hAnsi="Times New Roman" w:cs="Times New Roman"/>
+          <w:color w:val="000000"/>
+          <w:sz w:val="24"/>
+          <w:szCs w:val="24"/>
+          <w:lang w:eastAsia="da-DK"/>
+        </w:rPr>
+        <w:t>Diskuter hvilke spørgsmål man kan stille sig, hvis man vil beskrive broen matematisk</w:t>
+      </w:r>
+    </w:p>
+    <w:p>
+      <w:pPr>
+        <w:rPr>
+          <w:rFonts w:ascii="Times New Roman" w:hAnsi="Times New Roman" w:cs="Times New Roman"/>
+          <w:color w:val="000000"/>
+          <w:sz w:val="24"/>
+          <w:szCs w:val="24"/>
+          <w:lang w:eastAsia="da-DK"/>
+        </w:rPr>
+      </w:pPr>
+      <w:r>
+        <w:rPr>
+          <w:rFonts w:ascii="Times New Roman" w:hAnsi="Times New Roman" w:cs="Times New Roman"/>
+          <w:color w:val="000000"/>
+          <w:sz w:val="24"/>
+          <w:szCs w:val="24"/>
+          <w:lang w:eastAsia="da-DK"/>
+        </w:rPr>
+        <w:t>Vi har snakket om følgende spørgsmål, det ville være interessant at besvare:</w:t>
+      </w:r>
+    </w:p>
+    <w:p>
+      <w:pPr>
+        <w:pStyle w:val="Listeafsnit"/>
+        <w:numPr>
+          <w:ilvl w:val="0"/>
+          <w:numId w:val="9"/>
+        </w:numPr>
+        <w:rPr>
+          <w:rFonts w:ascii="Times New Roman" w:hAnsi="Times New Roman" w:cs="Times New Roman"/>
+          <w:color w:val="000000"/>
+          <w:sz w:val="24"/>
+          <w:szCs w:val="24"/>
+          <w:lang w:eastAsia="da-DK"/>
+        </w:rPr>
+      </w:pPr>
+      <w:r>
+        <w:rPr>
+          <w:rFonts w:ascii="Times New Roman" w:hAnsi="Times New Roman" w:cs="Times New Roman"/>
+          <w:color w:val="000000"/>
+          <w:sz w:val="24"/>
+          <w:szCs w:val="24"/>
+          <w:lang w:eastAsia="da-DK"/>
+        </w:rPr>
+        <w:t>Hvor meget kostede det at skabe broen?</w:t>
+      </w:r>
+    </w:p>
+    <w:p>
+      <w:pPr>
+        <w:pStyle w:val="Listeafsnit"/>
+        <w:numPr>
+          <w:ilvl w:val="0"/>
+          <w:numId w:val="9"/>
+        </w:numPr>
+        <w:rPr>
+          <w:rFonts w:ascii="Times New Roman" w:hAnsi="Times New Roman" w:cs="Times New Roman"/>
+          <w:color w:val="000000"/>
+          <w:sz w:val="24"/>
+          <w:szCs w:val="24"/>
+          <w:lang w:eastAsia="da-DK"/>
+        </w:rPr>
+      </w:pPr>
+      <w:r>
+        <w:rPr>
+          <w:rFonts w:ascii="Times New Roman" w:hAnsi="Times New Roman" w:cs="Times New Roman"/>
+          <w:color w:val="000000"/>
+          <w:sz w:val="24"/>
+          <w:szCs w:val="24"/>
+          <w:lang w:eastAsia="da-DK"/>
+        </w:rPr>
+        <w:t>Hvor meget kostede materialerne?</w:t>
+      </w:r>
+    </w:p>
+    <w:p>
+      <w:pPr>
+        <w:pStyle w:val="Listeafsnit"/>
+        <w:numPr>
+          <w:ilvl w:val="0"/>
+          <w:numId w:val="9"/>
+        </w:numPr>
+        <w:rPr>
+          <w:rFonts w:ascii="Times New Roman" w:hAnsi="Times New Roman" w:cs="Times New Roman"/>
+          <w:color w:val="000000"/>
+          <w:sz w:val="24"/>
+          <w:szCs w:val="24"/>
+          <w:lang w:eastAsia="da-DK"/>
+        </w:rPr>
+      </w:pPr>
+      <w:r>
+        <w:rPr>
+          <w:rFonts w:ascii="Times New Roman" w:hAnsi="Times New Roman" w:cs="Times New Roman"/>
+          <w:color w:val="000000"/>
+          <w:sz w:val="24"/>
+          <w:szCs w:val="24"/>
+          <w:lang w:eastAsia="da-DK"/>
+        </w:rPr>
+        <w:t>Hvor meget buer broen?</w:t>
+      </w:r>
+    </w:p>
+    <w:p>
+      <w:pPr>
+        <w:pStyle w:val="Listeafsnit"/>
+        <w:numPr>
+          <w:ilvl w:val="0"/>
+          <w:numId w:val="9"/>
+        </w:numPr>
+        <w:rPr>
+          <w:rFonts w:ascii="Times New Roman" w:hAnsi="Times New Roman" w:cs="Times New Roman"/>
+          <w:color w:val="000000"/>
+          <w:sz w:val="24"/>
+          <w:szCs w:val="24"/>
+          <w:lang w:eastAsia="da-DK"/>
+        </w:rPr>
+      </w:pPr>
+      <w:r>
+        <w:rPr>
+          <w:rFonts w:ascii="Times New Roman" w:hAnsi="Times New Roman" w:cs="Times New Roman"/>
+          <w:color w:val="000000"/>
+          <w:sz w:val="24"/>
+          <w:szCs w:val="24"/>
+          <w:lang w:eastAsia="da-DK"/>
+        </w:rPr>
+        <w:t>Er der plads nok til at en båd kan sejle under b</w:t>
+      </w:r>
+      <w:r>
+        <w:rPr>
+          <w:rFonts w:ascii="Times New Roman" w:hAnsi="Times New Roman" w:cs="Times New Roman"/>
+          <w:color w:val="000000"/>
+          <w:sz w:val="24"/>
+          <w:szCs w:val="24"/>
+          <w:lang w:eastAsia="da-DK"/>
+        </w:rPr>
+        <w:t>r</w:t>
+      </w:r>
+      <w:r>
+        <w:rPr>
+          <w:rFonts w:ascii="Times New Roman" w:hAnsi="Times New Roman" w:cs="Times New Roman"/>
+          <w:color w:val="000000"/>
+          <w:sz w:val="24"/>
+          <w:szCs w:val="24"/>
+          <w:lang w:eastAsia="da-DK"/>
+        </w:rPr>
+        <w:t>oen? En kano?</w:t>
+      </w:r>
+    </w:p>
+    <w:p>
+      <w:pPr>
+        <w:rPr>
+          <w:rFonts w:ascii="Times New Roman" w:hAnsi="Times New Roman" w:cs="Times New Roman"/>
+          <w:color w:val="000000"/>
+          <w:sz w:val="24"/>
+          <w:szCs w:val="24"/>
+          <w:lang w:eastAsia="da-DK"/>
+        </w:rPr>
+      </w:pPr>
+    </w:p>
+    <w:p>
+      <w:pPr>
+        <w:pStyle w:val="Listeafsnit"/>
+        <w:numPr>
+          <w:ilvl w:val="0"/>
+          <w:numId w:val="4"/>
+        </w:numPr>
+        <w:rPr>
+          <w:rFonts w:ascii="Times New Roman" w:hAnsi="Times New Roman" w:cs="Times New Roman"/>
+          <w:color w:val="000000"/>
+          <w:sz w:val="24"/>
+          <w:szCs w:val="24"/>
+          <w:lang w:eastAsia="da-DK"/>
+        </w:rPr>
+      </w:pPr>
+      <w:r>
+        <w:rPr>
+          <w:rFonts w:ascii="Times New Roman" w:hAnsi="Times New Roman" w:cs="Times New Roman"/>
+          <w:color w:val="000000"/>
+          <w:sz w:val="24"/>
+          <w:szCs w:val="24"/>
+          <w:lang w:eastAsia="da-DK"/>
+        </w:rPr>
+        <w:t>Diskuter om og hvordan spørgsmålene kan besvares</w:t>
+      </w:r>
+    </w:p>
+    <w:p>
+      <w:pPr>
+        <w:rPr>
+          <w:rFonts w:ascii="Times New Roman" w:hAnsi="Times New Roman" w:cs="Times New Roman"/>
+          <w:i/>
+          <w:color w:val="000000"/>
+          <w:sz w:val="24"/>
+          <w:szCs w:val="24"/>
+          <w:lang w:eastAsia="da-DK"/>
+        </w:rPr>
+      </w:pPr>
+      <w:r>
+        <w:rPr>
+          <w:rFonts w:ascii="Times New Roman" w:hAnsi="Times New Roman" w:cs="Times New Roman"/>
+          <w:i/>
+          <w:color w:val="000000"/>
+          <w:sz w:val="24"/>
+          <w:szCs w:val="24"/>
+          <w:lang w:eastAsia="da-DK"/>
+        </w:rPr>
+        <w:t>(Diskussion i samme rækkefølge som spørgsmålene er skrevet i opgave b))</w:t>
+      </w:r>
+    </w:p>
+    <w:p>
+      <w:pPr>
+        <w:pStyle w:val="Listeafsnit"/>
+        <w:numPr>
+          <w:ilvl w:val="0"/>
+          <w:numId w:val="11"/>
+        </w:numPr>
+        <w:rPr>
+          <w:rFonts w:ascii="Times New Roman" w:hAnsi="Times New Roman" w:cs="Times New Roman"/>
+          <w:color w:val="000000"/>
+          <w:sz w:val="24"/>
+          <w:szCs w:val="24"/>
+          <w:lang w:eastAsia="da-DK"/>
+        </w:rPr>
+      </w:pPr>
+      <w:r>
+        <w:rPr>
+          <w:rFonts w:ascii="Times New Roman" w:hAnsi="Times New Roman" w:cs="Times New Roman"/>
+          <w:color w:val="000000"/>
+          <w:sz w:val="24"/>
+          <w:szCs w:val="24"/>
+          <w:lang w:eastAsia="da-DK"/>
+        </w:rPr>
+        <w:t>Vi kan kun give et kvalificeret gæt, da der er et hav af faktorer, vi ikke kender. Vi ved f.eks. ikke hvor meget det kostede i arbejdskraft at bygge broen, at designe broen og at ryde naturen væk for at kunne lave plads til broen. Vi kan dog finde ud af hvilke fagpersoner, der skal bruges til at lave en bro og finde deres gennemsnittelige lønningerne online. Vi ville dog være på ret dybt vand, da vi ingen idé har om hvor lang tid det ville tage at bygge og designe broen</w:t>
+      </w:r>
+      <w:r>
+        <w:rPr>
+          <w:rFonts w:ascii="Times New Roman" w:hAnsi="Times New Roman" w:cs="Times New Roman"/>
+          <w:color w:val="000000"/>
+          <w:sz w:val="24"/>
+          <w:szCs w:val="24"/>
+          <w:lang w:eastAsia="da-DK"/>
+        </w:rPr>
+        <w:t>, medmindre vi spurgte fagpersonerne.</w:t>
+      </w:r>
+    </w:p>
+    <w:p>
+      <w:pPr>
+        <w:pStyle w:val="Listeafsnit"/>
+        <w:numPr>
+          <w:ilvl w:val="0"/>
+          <w:numId w:val="11"/>
+        </w:numPr>
+        <w:rPr>
+          <w:rFonts w:ascii="Times New Roman" w:hAnsi="Times New Roman" w:cs="Times New Roman"/>
+          <w:color w:val="000000"/>
+          <w:sz w:val="24"/>
+          <w:szCs w:val="24"/>
+          <w:lang w:eastAsia="da-DK"/>
+        </w:rPr>
+      </w:pPr>
+      <w:r>
+        <w:rPr>
+          <w:rFonts w:ascii="Times New Roman" w:hAnsi="Times New Roman" w:cs="Times New Roman"/>
+          <w:color w:val="000000"/>
+          <w:sz w:val="24"/>
+          <w:szCs w:val="24"/>
+          <w:lang w:eastAsia="da-DK"/>
+        </w:rPr>
+        <w:t xml:space="preserve">Da vi har antal på alle materialerne af træ, </w:t>
+      </w:r>
+      <w:r>
+        <w:rPr>
+          <w:rFonts w:ascii="Times New Roman" w:hAnsi="Times New Roman" w:cs="Times New Roman"/>
+          <w:color w:val="000000"/>
+          <w:sz w:val="24"/>
+          <w:szCs w:val="24"/>
+          <w:lang w:eastAsia="da-DK"/>
+        </w:rPr>
+        <w:t>ville vi kunne give et bud. Men da vi hverken kender træsorten eller det egentlige rumfang af træet ville det blive svært. Derudover målte vi ikke på betonen, fundamentet til broen.</w:t>
+      </w:r>
+    </w:p>
+    <w:p>
+      <w:pPr>
+        <w:pStyle w:val="Listeafsnit"/>
+        <w:numPr>
+          <w:ilvl w:val="0"/>
+          <w:numId w:val="11"/>
+        </w:numPr>
+        <w:rPr>
+          <w:rFonts w:ascii="Times New Roman" w:hAnsi="Times New Roman" w:cs="Times New Roman"/>
+          <w:color w:val="000000"/>
+          <w:sz w:val="24"/>
+          <w:szCs w:val="24"/>
+          <w:lang w:eastAsia="da-DK"/>
+        </w:rPr>
+      </w:pPr>
+      <w:r>
+        <w:rPr>
+          <w:rFonts w:ascii="Times New Roman" w:hAnsi="Times New Roman" w:cs="Times New Roman"/>
+          <w:color w:val="000000"/>
+          <w:sz w:val="24"/>
+          <w:szCs w:val="24"/>
+          <w:lang w:eastAsia="da-DK"/>
+        </w:rPr>
+        <w:t>For at bestemme hvor meget broen buer,</w:t>
+      </w:r>
+      <w:r>
+        <w:rPr>
+          <w:rFonts w:ascii="Times New Roman" w:hAnsi="Times New Roman" w:cs="Times New Roman"/>
+          <w:color w:val="000000"/>
+          <w:sz w:val="24"/>
+          <w:szCs w:val="24"/>
+          <w:lang w:eastAsia="da-DK"/>
+        </w:rPr>
+        <w:t xml:space="preserve"> skal vi først antage at broen buer lige meget alle stedet, altså at broen er en del af en cirkel.</w:t>
+      </w:r>
+      <w:r>
+        <w:rPr>
+          <w:rFonts w:ascii="Times New Roman" w:hAnsi="Times New Roman" w:cs="Times New Roman"/>
+          <w:color w:val="000000"/>
+          <w:sz w:val="24"/>
+          <w:szCs w:val="24"/>
+          <w:lang w:eastAsia="da-DK"/>
+        </w:rPr>
+        <w:t xml:space="preserve"> </w:t>
+      </w:r>
+      <w:r>
+        <w:rPr>
+          <w:rFonts w:ascii="Times New Roman" w:hAnsi="Times New Roman" w:cs="Times New Roman"/>
+          <w:color w:val="000000"/>
+          <w:sz w:val="24"/>
+          <w:szCs w:val="24"/>
+          <w:lang w:eastAsia="da-DK"/>
+        </w:rPr>
+        <w:t xml:space="preserve">Derudover </w:t>
+      </w:r>
+      <w:r>
+        <w:rPr>
+          <w:rFonts w:ascii="Times New Roman" w:hAnsi="Times New Roman" w:cs="Times New Roman"/>
+          <w:color w:val="000000"/>
+          <w:sz w:val="24"/>
+          <w:szCs w:val="24"/>
+          <w:lang w:eastAsia="da-DK"/>
+        </w:rPr>
+        <w:t xml:space="preserve">skal vi kende til </w:t>
+      </w:r>
+      <w:r>
+        <w:rPr>
+          <w:rFonts w:ascii="Times New Roman" w:hAnsi="Times New Roman" w:cs="Times New Roman"/>
+          <w:color w:val="000000"/>
+          <w:sz w:val="24"/>
+          <w:szCs w:val="24"/>
+          <w:lang w:eastAsia="da-DK"/>
+        </w:rPr>
+        <w:t>den fiktive radius, broen ville have hvis den var en reel cirkel. Vi skulle også kende til broens længde</w:t>
+      </w:r>
+      <w:r>
+        <w:rPr>
+          <w:rFonts w:ascii="Times New Roman" w:hAnsi="Times New Roman" w:cs="Times New Roman"/>
+          <w:color w:val="000000"/>
+          <w:sz w:val="24"/>
+          <w:szCs w:val="24"/>
+          <w:lang w:eastAsia="da-DK"/>
+        </w:rPr>
+        <w:t>, hvilket vi gør - 29,3 meter,</w:t>
+      </w:r>
+      <w:r>
+        <w:rPr>
+          <w:rFonts w:ascii="Times New Roman" w:hAnsi="Times New Roman" w:cs="Times New Roman"/>
+          <w:color w:val="000000"/>
+          <w:sz w:val="24"/>
+          <w:szCs w:val="24"/>
+          <w:lang w:eastAsia="da-DK"/>
+        </w:rPr>
+        <w:t xml:space="preserve"> </w:t>
+      </w:r>
+      <w:r>
+        <w:rPr>
+          <w:rFonts w:ascii="Times New Roman" w:hAnsi="Times New Roman" w:cs="Times New Roman"/>
+          <w:i/>
+          <w:color w:val="000000"/>
+          <w:sz w:val="24"/>
+          <w:szCs w:val="24"/>
+          <w:lang w:eastAsia="da-DK"/>
+        </w:rPr>
+        <w:t>eller</w:t>
+      </w:r>
+      <w:r>
+        <w:rPr>
+          <w:rFonts w:ascii="Times New Roman" w:hAnsi="Times New Roman" w:cs="Times New Roman"/>
+          <w:color w:val="000000"/>
+          <w:sz w:val="24"/>
+          <w:szCs w:val="24"/>
+          <w:lang w:eastAsia="da-DK"/>
+        </w:rPr>
+        <w:t xml:space="preserve"> broens korde. Da ville vi kunne bruge</w:t>
+      </w:r>
+      <w:r>
+        <w:rPr>
+          <w:rFonts w:ascii="Times New Roman" w:hAnsi="Times New Roman" w:cs="Times New Roman"/>
+          <w:color w:val="000000"/>
+          <w:sz w:val="24"/>
+          <w:szCs w:val="24"/>
+          <w:lang w:eastAsia="da-DK"/>
+        </w:rPr>
+        <w:t xml:space="preserve"> hhv.</w:t>
+      </w:r>
+      <w:r>
+        <w:rPr>
+          <w:rFonts w:ascii="Times New Roman" w:hAnsi="Times New Roman" w:cs="Times New Roman"/>
+          <w:color w:val="000000"/>
+          <w:sz w:val="24"/>
+          <w:szCs w:val="24"/>
+          <w:lang w:eastAsia="da-DK"/>
+        </w:rPr>
+        <w:t xml:space="preserve"> formlen for</w:t>
+      </w:r>
+      <w:r>
+        <w:rPr>
+          <w:rFonts w:ascii="Times New Roman" w:hAnsi="Times New Roman" w:cs="Times New Roman"/>
+          <w:color w:val="000000"/>
+          <w:sz w:val="24"/>
+          <w:szCs w:val="24"/>
+          <w:lang w:eastAsia="da-DK"/>
+        </w:rPr>
+        <w:t xml:space="preserve"> </w:t>
+      </w:r>
+      <w:r>
+        <w:rPr>
+          <w:rFonts w:ascii="Times New Roman" w:hAnsi="Times New Roman" w:cs="Times New Roman"/>
+          <w:color w:val="000000"/>
+          <w:sz w:val="24"/>
+          <w:szCs w:val="24"/>
+          <w:lang w:eastAsia="da-DK"/>
+        </w:rPr>
+        <w:t xml:space="preserve">længden af en cirkelbue med </w:t>
+      </w:r>
+      <m:oMath>
+        <m:r>
+          <w:rPr>
+            <w:rFonts w:ascii="Cambria Math" w:hAnsi="Cambria Math" w:cs="Times New Roman"/>
+            <w:color w:val="000000"/>
+            <w:sz w:val="24"/>
+            <w:szCs w:val="24"/>
+            <w:lang w:eastAsia="da-DK"/>
+          </w:rPr>
+          <m:t>v</m:t>
+        </m:r>
+      </m:oMath>
+      <w:r>
+        <w:rPr>
+          <w:rFonts w:ascii="Times New Roman" w:eastAsiaTheme="minorEastAsia" w:hAnsi="Times New Roman" w:cs="Times New Roman"/>
+          <w:color w:val="000000"/>
+          <w:sz w:val="24"/>
+          <w:szCs w:val="24"/>
+          <w:lang w:eastAsia="da-DK"/>
+        </w:rPr>
+        <w:t xml:space="preserve"> isoleret</w:t>
+      </w:r>
+      <w:r>
+        <w:rPr>
+          <w:rFonts w:ascii="Times New Roman" w:eastAsiaTheme="minorEastAsia" w:hAnsi="Times New Roman" w:cs="Times New Roman"/>
+          <w:color w:val="000000"/>
+          <w:sz w:val="24"/>
+          <w:szCs w:val="24"/>
+          <w:lang w:eastAsia="da-DK"/>
+        </w:rPr>
+        <w:t xml:space="preserve"> eller formlen for kordelængden med </w:t>
+      </w:r>
+      <m:oMath>
+        <m:r>
+          <w:rPr>
+            <w:rFonts w:ascii="Cambria Math" w:eastAsiaTheme="minorEastAsia" w:hAnsi="Cambria Math" w:cs="Times New Roman"/>
+            <w:color w:val="000000"/>
+            <w:sz w:val="24"/>
+            <w:szCs w:val="24"/>
+            <w:lang w:eastAsia="da-DK"/>
+          </w:rPr>
+          <m:t>v</m:t>
+        </m:r>
+      </m:oMath>
+      <w:r>
+        <w:rPr>
+          <w:rFonts w:ascii="Times New Roman" w:eastAsiaTheme="minorEastAsia" w:hAnsi="Times New Roman" w:cs="Times New Roman"/>
+          <w:color w:val="000000"/>
+          <w:sz w:val="24"/>
+          <w:szCs w:val="24"/>
+          <w:lang w:eastAsia="da-DK"/>
+        </w:rPr>
+        <w:t xml:space="preserve"> is</w:t>
+      </w:r>
+      <w:proofErr w:type="spellStart"/>
+      <w:r>
+        <w:rPr>
+          <w:rFonts w:ascii="Times New Roman" w:eastAsiaTheme="minorEastAsia" w:hAnsi="Times New Roman" w:cs="Times New Roman"/>
+          <w:color w:val="000000"/>
+          <w:sz w:val="24"/>
+          <w:szCs w:val="24"/>
+          <w:lang w:eastAsia="da-DK"/>
+        </w:rPr>
+        <w:t>oleret</w:t>
+      </w:r>
+      <w:proofErr w:type="spellEnd"/>
+      <w:r>
+        <w:rPr>
+          <w:rFonts w:ascii="Times New Roman" w:eastAsiaTheme="minorEastAsia" w:hAnsi="Times New Roman" w:cs="Times New Roman"/>
+          <w:color w:val="000000"/>
+          <w:sz w:val="24"/>
+          <w:szCs w:val="24"/>
+          <w:lang w:eastAsia="da-DK"/>
+        </w:rPr>
+        <w:t>.</w:t>
+      </w:r>
+    </w:p>
+    <w:p>
+      <w:pPr>
+        <w:pStyle w:val="Listeafsnit"/>
+        <w:numPr>
+          <w:ilvl w:val="0"/>
+          <w:numId w:val="11"/>
+        </w:numPr>
+        <w:rPr>
+          <w:rFonts w:ascii="Times New Roman" w:hAnsi="Times New Roman" w:cs="Times New Roman"/>
+          <w:color w:val="000000"/>
+          <w:sz w:val="24"/>
+          <w:szCs w:val="24"/>
+          <w:lang w:eastAsia="da-DK"/>
+        </w:rPr>
+      </w:pPr>
+      <w:r>
+        <w:rPr>
+          <w:rFonts w:ascii="Times New Roman" w:hAnsi="Times New Roman" w:cs="Times New Roman"/>
+          <w:color w:val="000000"/>
+          <w:sz w:val="24"/>
+          <w:szCs w:val="24"/>
+          <w:lang w:eastAsia="da-DK"/>
+        </w:rPr>
+        <w:t>Først og fremmest skal vi vide hvor langt broen er fra vandoverfladen, hvilket vi gør - 3.45 meter</w:t>
+      </w:r>
+      <w:r>
+        <w:rPr>
+          <w:rFonts w:ascii="Times New Roman" w:hAnsi="Times New Roman" w:cs="Times New Roman"/>
+          <w:color w:val="000000"/>
+          <w:sz w:val="24"/>
+          <w:szCs w:val="24"/>
+          <w:lang w:eastAsia="da-DK"/>
+        </w:rPr>
+        <w:t xml:space="preserve"> (på det højeste punkt)</w:t>
+      </w:r>
+      <w:r>
+        <w:rPr>
+          <w:rFonts w:ascii="Times New Roman" w:hAnsi="Times New Roman" w:cs="Times New Roman"/>
+          <w:color w:val="000000"/>
+          <w:sz w:val="24"/>
+          <w:szCs w:val="24"/>
+          <w:lang w:eastAsia="da-DK"/>
+        </w:rPr>
+        <w:t>. Vi ville også skulle finde ud af hvor meget en gennemsnittelig båd og kano stikker op over vandet</w:t>
+      </w:r>
+      <w:r>
+        <w:rPr>
+          <w:rFonts w:ascii="Times New Roman" w:hAnsi="Times New Roman" w:cs="Times New Roman"/>
+          <w:color w:val="000000"/>
+          <w:sz w:val="24"/>
+          <w:szCs w:val="24"/>
+          <w:lang w:eastAsia="da-DK"/>
+        </w:rPr>
+        <w:t xml:space="preserve"> og hvor meget af kroppen ville stille op over båden/kanoen. Det ville også komme an på hvor der blev sejlet under. </w:t>
+      </w:r>
+    </w:p>
+    <w:p>
+      <w:pPr>
+        <w:rPr>
+          <w:rFonts w:ascii="Times New Roman" w:hAnsi="Times New Roman" w:cs="Times New Roman"/>
+          <w:color w:val="000000"/>
+          <w:sz w:val="24"/>
+          <w:szCs w:val="24"/>
+          <w:lang w:eastAsia="da-DK"/>
+        </w:rPr>
+      </w:pPr>
+    </w:p>
+    <w:p>
+      <w:pPr>
+        <w:pStyle w:val="Listeafsnit"/>
+        <w:numPr>
+          <w:ilvl w:val="0"/>
+          <w:numId w:val="4"/>
+        </w:numPr>
+        <w:rPr>
+          <w:rFonts w:ascii="Times New Roman" w:hAnsi="Times New Roman" w:cs="Times New Roman"/>
+          <w:color w:val="000000"/>
+          <w:sz w:val="24"/>
+          <w:szCs w:val="24"/>
+          <w:lang w:eastAsia="da-DK"/>
+        </w:rPr>
+      </w:pPr>
+      <w:r>
+        <w:rPr>
+          <w:rFonts w:ascii="Times New Roman" w:hAnsi="Times New Roman" w:cs="Times New Roman"/>
+          <w:color w:val="000000"/>
+          <w:sz w:val="24"/>
+          <w:szCs w:val="24"/>
+          <w:lang w:eastAsia="da-DK"/>
+        </w:rPr>
+        <w:t>Udvælg nogle af spørgsmålene, oversæt dem til matematik og besvar dem</w:t>
+      </w:r>
+    </w:p>
+    <w:p>
+      <w:pPr>
+        <w:rPr>
+          <w:rFonts w:ascii="Times New Roman" w:hAnsi="Times New Roman" w:cs="Times New Roman"/>
+          <w:color w:val="000000"/>
+          <w:sz w:val="24"/>
+          <w:szCs w:val="24"/>
+          <w:lang w:eastAsia="da-DK"/>
+        </w:rPr>
+      </w:pPr>
+      <w:r>
+        <w:rPr>
+          <w:rFonts w:ascii="Times New Roman" w:hAnsi="Times New Roman" w:cs="Times New Roman"/>
+          <w:color w:val="000000"/>
+          <w:sz w:val="24"/>
+          <w:szCs w:val="24"/>
+          <w:lang w:eastAsia="da-DK"/>
+        </w:rPr>
+        <w:t>Vi har udvalgt spørgsmål 2 og 4.</w:t>
+      </w:r>
+      <w:bookmarkStart w:id="35" w:name="_GoBack"/>
+      <w:bookmarkEnd w:id="35"/>
+    </w:p>
+    <w:p>
+      <w:pPr>
+        <w:pStyle w:val="Overskrift1"/>
+        <w:rPr>
+          <w:lang w:eastAsia="da-DK"/>
+        </w:rPr>
+      </w:pPr>
+      <w:r>
+        <w:rPr>
+          <w:lang w:eastAsia="da-DK"/>
+        </w:rPr>
+        <w:lastRenderedPageBreak/>
+        <w:t>Konklusion</w:t>
+      </w:r>
+    </w:p>
+    <w:p>
+      <w:pPr>
+        <w:rPr>
+          <w:rFonts w:cstheme="minorHAnsi"/>
+          <w:color w:val="FF0000"/>
+          <w:sz w:val="24"/>
+          <w:szCs w:val="24"/>
+          <w:lang w:eastAsia="da-DK"/>
+        </w:rPr>
+      </w:pPr>
+      <w:r>
+        <w:rPr>
+          <w:rFonts w:cstheme="minorHAnsi"/>
+          <w:color w:val="FF0000"/>
+          <w:sz w:val="24"/>
+          <w:szCs w:val="24"/>
+          <w:lang w:eastAsia="da-DK"/>
+        </w:rPr>
+        <w:t>Vi fik, vha. analytisk plangeometri, regnet på 2 forskellige broer. Vi fandt</w:t>
+      </w:r>
+      <w:r>
+        <w:rPr>
+          <w:rFonts w:cstheme="minorHAnsi"/>
+          <w:color w:val="FF0000"/>
+          <w:sz w:val="24"/>
+          <w:szCs w:val="24"/>
+          <w:lang w:eastAsia="da-DK"/>
+        </w:rPr>
+        <w:t xml:space="preserve"> bl.a. frem til at længden af vejlinjen over</w:t>
+      </w:r>
+      <w:r>
+        <w:rPr>
+          <w:rFonts w:cstheme="minorHAnsi"/>
+          <w:color w:val="FF0000"/>
+          <w:sz w:val="24"/>
+          <w:szCs w:val="24"/>
+          <w:lang w:eastAsia="da-DK"/>
+        </w:rPr>
+        <w:t xml:space="preserve"> </w:t>
+      </w:r>
+      <w:proofErr w:type="spellStart"/>
+      <w:r>
+        <w:rPr>
+          <w:rFonts w:cstheme="minorHAnsi"/>
+          <w:color w:val="FF0000"/>
+          <w:sz w:val="24"/>
+          <w:szCs w:val="24"/>
+          <w:lang w:eastAsia="da-DK"/>
+        </w:rPr>
+        <w:t>Alssundbroen</w:t>
+      </w:r>
+      <w:proofErr w:type="spellEnd"/>
+      <w:r>
+        <w:rPr>
+          <w:rFonts w:cstheme="minorHAnsi"/>
+          <w:color w:val="FF0000"/>
+          <w:sz w:val="24"/>
+          <w:szCs w:val="24"/>
+          <w:lang w:eastAsia="da-DK"/>
+        </w:rPr>
+        <w:t xml:space="preserve"> er ca</w:t>
+      </w:r>
+      <w:r>
+        <w:rPr>
+          <w:rFonts w:cstheme="minorHAnsi"/>
+          <w:color w:val="FF0000"/>
+          <w:sz w:val="24"/>
+          <w:szCs w:val="24"/>
+          <w:lang w:eastAsia="da-DK"/>
+        </w:rPr>
+        <w:t>. 2800 meter.</w:t>
+      </w:r>
+      <w:r>
+        <w:rPr>
+          <w:rFonts w:cstheme="minorHAnsi"/>
+          <w:b/>
+          <w:color w:val="FF0000"/>
+          <w:sz w:val="24"/>
+          <w:szCs w:val="24"/>
+          <w:lang w:eastAsia="da-DK"/>
+        </w:rPr>
+        <w:t xml:space="preserve"> </w:t>
+      </w:r>
+    </w:p>
+    <w:p>
+      <w:pPr>
+        <w:rPr>
+          <w:rFonts w:ascii="Times New Roman" w:hAnsi="Times New Roman" w:cs="Times New Roman"/>
+          <w:color w:val="FF0000"/>
+          <w:sz w:val="28"/>
+          <w:szCs w:val="28"/>
+          <w:lang w:eastAsia="da-DK"/>
+        </w:rPr>
+      </w:pPr>
+      <w:r>
+        <w:rPr>
+          <w:rFonts w:ascii="Times New Roman" w:hAnsi="Times New Roman" w:cs="Times New Roman"/>
+          <w:color w:val="FF0000"/>
+          <w:sz w:val="24"/>
+          <w:szCs w:val="24"/>
+          <w:lang w:eastAsia="da-DK"/>
+        </w:rPr>
+        <w:t>-</w:t>
+      </w:r>
+      <w:r>
+        <w:rPr>
+          <w:rFonts w:ascii="Times New Roman" w:hAnsi="Times New Roman" w:cs="Times New Roman"/>
+          <w:color w:val="FF0000"/>
+          <w:sz w:val="14"/>
+          <w:szCs w:val="14"/>
+          <w:lang w:eastAsia="da-DK"/>
+        </w:rPr>
+        <w:t>         </w:t>
+      </w:r>
+      <w:r>
+        <w:rPr>
+          <w:rFonts w:ascii="Times New Roman" w:hAnsi="Times New Roman" w:cs="Times New Roman"/>
+          <w:color w:val="FF0000"/>
+          <w:sz w:val="24"/>
+          <w:szCs w:val="24"/>
+          <w:lang w:eastAsia="da-DK"/>
+        </w:rPr>
+        <w:t>En kort og overskuelig opsummering af de opnåede resultater</w:t>
+      </w:r>
+    </w:p>
+    <w:p>
+      <w:pPr>
+        <w:rPr>
+          <w:rFonts w:ascii="Times New Roman" w:hAnsi="Times New Roman" w:cs="Times New Roman"/>
+          <w:color w:val="FF0000"/>
+          <w:sz w:val="24"/>
+          <w:szCs w:val="24"/>
+          <w:lang w:eastAsia="da-DK"/>
+        </w:rPr>
+      </w:pPr>
+      <w:r>
+        <w:rPr>
+          <w:rFonts w:ascii="Times New Roman" w:hAnsi="Times New Roman" w:cs="Times New Roman"/>
+          <w:color w:val="FF0000"/>
+          <w:sz w:val="24"/>
+          <w:szCs w:val="24"/>
+          <w:lang w:eastAsia="da-DK"/>
+        </w:rPr>
+        <w:t>     (svarene på de spørgsmål du stillede i problemformuleringen).</w:t>
+      </w:r>
+    </w:p>
+    <w:p>
+      <w:pPr>
+        <w:rPr>
+          <w:rFonts w:ascii="Times New Roman" w:hAnsi="Times New Roman" w:cs="Times New Roman"/>
+          <w:color w:val="FF0000"/>
+          <w:sz w:val="24"/>
+          <w:szCs w:val="24"/>
+          <w:lang w:eastAsia="da-DK"/>
+        </w:rPr>
+      </w:pPr>
+      <w:r>
+        <w:rPr>
+          <w:rFonts w:ascii="Times New Roman" w:hAnsi="Times New Roman" w:cs="Times New Roman"/>
+          <w:color w:val="FF0000"/>
+          <w:sz w:val="24"/>
+          <w:szCs w:val="24"/>
+          <w:lang w:eastAsia="da-DK"/>
+        </w:rPr>
+        <w:t>-     Vurdering og kritik af resultaterne og metoderne der er brugt</w:t>
+      </w:r>
+    </w:p>
+    <w:p>
+      <w:pPr>
+        <w:rPr>
+          <w:rFonts w:ascii="Times New Roman" w:hAnsi="Times New Roman" w:cs="Times New Roman"/>
+          <w:color w:val="FF0000"/>
+          <w:sz w:val="28"/>
+          <w:szCs w:val="28"/>
+          <w:lang w:eastAsia="da-DK"/>
+        </w:rPr>
+      </w:pPr>
+      <w:r>
+        <w:rPr>
+          <w:rFonts w:ascii="Times New Roman" w:hAnsi="Times New Roman" w:cs="Times New Roman"/>
+          <w:color w:val="FF0000"/>
+          <w:sz w:val="24"/>
+          <w:szCs w:val="24"/>
+          <w:lang w:eastAsia="da-DK"/>
+        </w:rPr>
+        <w:t>-</w:t>
+      </w:r>
+      <w:r>
+        <w:rPr>
+          <w:rFonts w:ascii="Times New Roman" w:hAnsi="Times New Roman" w:cs="Times New Roman"/>
+          <w:color w:val="FF0000"/>
+          <w:sz w:val="14"/>
+          <w:szCs w:val="14"/>
+          <w:lang w:eastAsia="da-DK"/>
+        </w:rPr>
+        <w:t>         </w:t>
+      </w:r>
+      <w:r>
+        <w:rPr>
+          <w:rFonts w:ascii="Times New Roman" w:hAnsi="Times New Roman" w:cs="Times New Roman"/>
+          <w:color w:val="FF0000"/>
+          <w:sz w:val="24"/>
+          <w:szCs w:val="24"/>
+          <w:lang w:eastAsia="da-DK"/>
+        </w:rPr>
+        <w:t>Gerne udbygget med en vurdering af konsekvenserne af</w:t>
+      </w:r>
+    </w:p>
+    <w:p>
+      <w:pPr>
+        <w:rPr>
+          <w:rFonts w:ascii="Times New Roman" w:hAnsi="Times New Roman" w:cs="Times New Roman"/>
+          <w:color w:val="FF0000"/>
+          <w:sz w:val="28"/>
+          <w:szCs w:val="28"/>
+          <w:lang w:eastAsia="da-DK"/>
+        </w:rPr>
+      </w:pPr>
+      <w:r>
+        <w:rPr>
+          <w:rFonts w:ascii="Times New Roman" w:hAnsi="Times New Roman" w:cs="Times New Roman"/>
+          <w:color w:val="FF0000"/>
+          <w:sz w:val="24"/>
+          <w:szCs w:val="24"/>
+          <w:lang w:eastAsia="da-DK"/>
+        </w:rPr>
+        <w:t>     rapportens resultat (fører svarene nye spørgsmål med sig).</w:t>
+      </w:r>
+    </w:p>
+    <w:p>
+      <w:pPr>
+        <w:rPr>
+          <w:color w:val="FF0000"/>
+          <w:lang w:eastAsia="da-DK"/>
+        </w:rPr>
+      </w:pPr>
+      <w:r>
+        <w:rPr>
+          <w:rFonts w:ascii="Times New Roman" w:hAnsi="Times New Roman" w:cs="Times New Roman"/>
+          <w:color w:val="FF0000"/>
+          <w:sz w:val="24"/>
+          <w:szCs w:val="24"/>
+          <w:lang w:eastAsia="da-DK"/>
+        </w:rPr>
         <w:t> </w:t>
       </w:r>
       <w:r>
         <w:rPr>
+          <w:rFonts w:ascii="Times New Roman" w:hAnsi="Times New Roman" w:cs="Times New Roman"/>
+          <w:color w:val="FF0000"/>
+          <w:sz w:val="24"/>
+          <w:szCs w:val="24"/>
+          <w:lang w:eastAsia="da-DK"/>
+        </w:rPr>
+        <w:tab/>
+      </w:r>
+      <w:r>
+        <w:rPr>
+          <w:color w:val="FF0000"/>
+          <w:lang w:eastAsia="da-DK"/>
+        </w:rPr>
+        <w:t xml:space="preserve">Denne rapport indeholder besvarelser på en række spørgsmål om broer. I opgave 1 regner vi på </w:t>
+      </w:r>
+      <w:proofErr w:type="spellStart"/>
+      <w:r>
+        <w:rPr>
+          <w:color w:val="FF0000"/>
+          <w:lang w:eastAsia="da-DK"/>
+        </w:rPr>
+        <w:t>Alssundbroen</w:t>
+      </w:r>
+      <w:proofErr w:type="spellEnd"/>
+      <w:r>
+        <w:rPr>
+          <w:color w:val="FF0000"/>
+          <w:lang w:eastAsia="da-DK"/>
+        </w:rPr>
+        <w:t>, og i opgave 2 regner vi på en bro over Aarhus Å. Formål med rapporten er at anvende analytisk plangeometri til at besvare de givne spørgsmål.</w:t>
+      </w:r>
+    </w:p>
+    <w:p>
+      <w:pPr>
+        <w:rPr>
+          <w:color w:val="FF0000"/>
+          <w:lang w:eastAsia="da-DK"/>
+        </w:rPr>
+      </w:pPr>
+      <w:r>
+        <w:rPr>
+          <w:color w:val="FF0000"/>
+          <w:lang w:eastAsia="da-DK"/>
+        </w:rPr>
+        <w:t>Vi vil bl.a. opstille ligninger, længder og koordinatsæt til dele af broer. Med dette menes at vi vil opstille ligninger og radius for cirkler til broer, bestemme koordinatsæt til punkter på broer, bestemmer længder på broers sider med mere.</w:t>
+      </w:r>
+    </w:p>
+    <w:p>
+      <w:pPr>
+        <w:tabs>
+          <w:tab w:val="left" w:pos="1313"/>
+        </w:tabs>
+        <w:rPr>
+          <w:rFonts w:ascii="Times New Roman" w:hAnsi="Times New Roman" w:cs="Times New Roman"/>
+          <w:color w:val="000000"/>
+          <w:sz w:val="28"/>
+          <w:szCs w:val="28"/>
+          <w:lang w:eastAsia="da-DK"/>
+        </w:rPr>
+      </w:pPr>
+    </w:p>
+    <w:p>
+      <w:pPr>
+        <w:pStyle w:val="Overskrift1"/>
+        <w:rPr>
+          <w:lang w:eastAsia="da-DK"/>
+        </w:rPr>
+      </w:pPr>
+      <w:bookmarkStart w:id="36" w:name="_Toc6760818"/>
+      <w:r>
+        <w:rPr>
+          <w:lang w:eastAsia="da-DK"/>
+        </w:rPr>
+        <w:t>Formeloversigt</w:t>
+      </w:r>
+      <w:bookmarkEnd w:id="36"/>
+    </w:p>
+    <w:p>
+      <w:pPr>
+        <w:rPr>
+          <w:rFonts w:ascii="Times New Roman" w:hAnsi="Times New Roman" w:cs="Times New Roman"/>
+          <w:color w:val="000000"/>
+          <w:sz w:val="24"/>
+          <w:szCs w:val="24"/>
+          <w:lang w:eastAsia="da-DK"/>
+        </w:rPr>
+      </w:pPr>
+      <w:r>
+        <w:rPr>
           <w:noProof/>
         </w:rPr>
         <w:drawing>
-          <wp:inline distT="0" distB="0" distL="0" distR="0" wp14:anchorId="484D945D" wp14:editId="4EA39500">
-            <wp:extent cx="3429000" cy="619125"/>
-            <wp:effectExtent l="0" t="0" r="0" b="9525"/>
-            <wp:docPr id="6" name="Billede 6"/>
+          <wp:inline distT="0" distB="0" distL="0" distR="0" wp14:anchorId="3D8735A5" wp14:editId="61C76786">
+            <wp:extent cx="5731510" cy="944880"/>
+            <wp:effectExtent l="0" t="0" r="2540" b="7620"/>
+            <wp:docPr id="7" name="Billede 7"/>
             <wp:cNvGraphicFramePr>
               <a:graphicFrameLocks xmlns:a="http://schemas.openxmlformats.org/drawingml/2006/main" noChangeAspect="1"/>
             </wp:cNvGraphicFramePr>
@@ -15370,7 +16127,7 @@
                   <pic:spPr>
                     <a:xfrm>
                       <a:off x="0" y="0"/>
-                      <a:ext cx="3429000" cy="619125"/>
+                      <a:ext cx="5731510" cy="944880"/>
                     </a:xfrm>
                     <a:prstGeom prst="rect">
                       <a:avLst/>
@@ -15382,22 +16139,25 @@
           </wp:inline>
         </w:drawing>
       </w:r>
-    </w:p>
-    <w:p>
-      <w:pPr>
-        <w:rPr>
-          <w:lang w:eastAsia="da-DK"/>
-        </w:rPr>
-      </w:pPr>
+      <w:r>
+        <w:rPr>
+          <w:rFonts w:ascii="Times New Roman" w:hAnsi="Times New Roman" w:cs="Times New Roman"/>
+          <w:color w:val="000000"/>
+          <w:sz w:val="24"/>
+          <w:szCs w:val="24"/>
+          <w:lang w:eastAsia="da-DK"/>
+        </w:rPr>
+        <w:t> </w:t>
+      </w:r>
       <w:r>
         <w:rPr>
           <w:noProof/>
         </w:rPr>
         <w:drawing>
-          <wp:inline distT="0" distB="0" distL="0" distR="0" wp14:anchorId="4E2B1839" wp14:editId="0E982C53">
-            <wp:extent cx="3514725" cy="962025"/>
-            <wp:effectExtent l="0" t="0" r="9525" b="9525"/>
-            <wp:docPr id="2" name="Billede 2"/>
+          <wp:inline distT="0" distB="0" distL="0" distR="0" wp14:anchorId="484D945D" wp14:editId="4EA39500">
+            <wp:extent cx="3429000" cy="619125"/>
+            <wp:effectExtent l="0" t="0" r="0" b="9525"/>
+            <wp:docPr id="6" name="Billede 6"/>
             <wp:cNvGraphicFramePr>
               <a:graphicFrameLocks xmlns:a="http://schemas.openxmlformats.org/drawingml/2006/main" noChangeAspect="1"/>
             </wp:cNvGraphicFramePr>
@@ -15417,7 +16177,7 @@
                   <pic:spPr>
                     <a:xfrm>
                       <a:off x="0" y="0"/>
-                      <a:ext cx="3514725" cy="962025"/>
+                      <a:ext cx="3429000" cy="619125"/>
                     </a:xfrm>
                     <a:prstGeom prst="rect">
                       <a:avLst/>
@@ -15441,10 +16201,10 @@
           <w:noProof/>
         </w:rPr>
         <w:drawing>
-          <wp:inline distT="0" distB="0" distL="0" distR="0" wp14:anchorId="005B7FCC" wp14:editId="53BCAC9E">
-            <wp:extent cx="3028950" cy="1057275"/>
-            <wp:effectExtent l="0" t="0" r="0" b="9525"/>
-            <wp:docPr id="8" name="Billede 8"/>
+          <wp:inline distT="0" distB="0" distL="0" distR="0" wp14:anchorId="4E2B1839" wp14:editId="0E982C53">
+            <wp:extent cx="3514725" cy="962025"/>
+            <wp:effectExtent l="0" t="0" r="9525" b="9525"/>
+            <wp:docPr id="2" name="Billede 2"/>
             <wp:cNvGraphicFramePr>
               <a:graphicFrameLocks xmlns:a="http://schemas.openxmlformats.org/drawingml/2006/main" noChangeAspect="1"/>
             </wp:cNvGraphicFramePr>
@@ -15464,6 +16224,53 @@
                   <pic:spPr>
                     <a:xfrm>
                       <a:off x="0" y="0"/>
+                      <a:ext cx="3514725" cy="962025"/>
+                    </a:xfrm>
+                    <a:prstGeom prst="rect">
+                      <a:avLst/>
+                    </a:prstGeom>
+                  </pic:spPr>
+                </pic:pic>
+              </a:graphicData>
+            </a:graphic>
+          </wp:inline>
+        </w:drawing>
+      </w:r>
+    </w:p>
+    <w:p>
+      <w:pPr>
+        <w:rPr>
+          <w:lang w:eastAsia="da-DK"/>
+        </w:rPr>
+      </w:pPr>
+      <w:r>
+        <w:rPr>
+          <w:noProof/>
+        </w:rPr>
+        <w:drawing>
+          <wp:inline distT="0" distB="0" distL="0" distR="0" wp14:anchorId="005B7FCC" wp14:editId="53BCAC9E">
+            <wp:extent cx="3028950" cy="1057275"/>
+            <wp:effectExtent l="0" t="0" r="0" b="9525"/>
+            <wp:docPr id="8" name="Billede 8"/>
+            <wp:cNvGraphicFramePr>
+              <a:graphicFrameLocks xmlns:a="http://schemas.openxmlformats.org/drawingml/2006/main" noChangeAspect="1"/>
+            </wp:cNvGraphicFramePr>
+            <a:graphic xmlns:a="http://schemas.openxmlformats.org/drawingml/2006/main">
+              <a:graphicData uri="http://schemas.openxmlformats.org/drawingml/2006/picture">
+                <pic:pic xmlns:pic="http://schemas.openxmlformats.org/drawingml/2006/picture">
+                  <pic:nvPicPr>
+                    <pic:cNvPr id="1" name=""/>
+                    <pic:cNvPicPr/>
+                  </pic:nvPicPr>
+                  <pic:blipFill>
+                    <a:blip r:embed="rId18"/>
+                    <a:stretch>
+                      <a:fillRect/>
+                    </a:stretch>
+                  </pic:blipFill>
+                  <pic:spPr>
+                    <a:xfrm>
+                      <a:off x="0" y="0"/>
                       <a:ext cx="3028950" cy="1057275"/>
                     </a:xfrm>
                     <a:prstGeom prst="rect">
@@ -15495,19 +16302,62 @@
     </w:p>
     <w:p>
       <w:pPr>
-        <w:rPr>
-          <w:lang w:eastAsia="da-DK"/>
-        </w:rPr>
-      </w:pPr>
-      <w:r>
-        <w:rPr>
-          <w:lang w:eastAsia="da-DK"/>
-        </w:rPr>
-        <w:t>”Kapitel 4 - Analytisk Plangeometri” i ”MAT B htx (Læreplan 2017)”</w:t>
+        <w:jc w:val="both"/>
+        <w:rPr>
+          <w:i/>
+          <w:sz w:val="20"/>
+          <w:szCs w:val="20"/>
+          <w:lang w:eastAsia="da-DK"/>
+        </w:rPr>
+      </w:pPr>
+      <w:r>
+        <w:rPr>
+          <w:i/>
+          <w:sz w:val="20"/>
+          <w:szCs w:val="20"/>
+          <w:lang w:eastAsia="da-DK"/>
+        </w:rPr>
+        <w:t xml:space="preserve">Kapitel </w:t>
+      </w:r>
+      <w:r>
+        <w:rPr>
+          <w:i/>
+          <w:sz w:val="20"/>
+          <w:szCs w:val="20"/>
+          <w:lang w:eastAsia="da-DK"/>
+        </w:rPr>
+        <w:t>3 &amp; 4</w:t>
+      </w:r>
+      <w:r>
+        <w:rPr>
+          <w:i/>
+          <w:sz w:val="20"/>
+          <w:szCs w:val="20"/>
+          <w:lang w:eastAsia="da-DK"/>
+        </w:rPr>
+        <w:t xml:space="preserve"> - </w:t>
+      </w:r>
+      <w:r>
+        <w:rPr>
+          <w:i/>
+          <w:sz w:val="20"/>
+          <w:szCs w:val="20"/>
+          <w:lang w:eastAsia="da-DK"/>
+        </w:rPr>
+        <w:t>”Geometri og Trigonometri” og ”</w:t>
+      </w:r>
+      <w:r>
+        <w:rPr>
+          <w:i/>
+          <w:sz w:val="20"/>
+          <w:szCs w:val="20"/>
+          <w:lang w:eastAsia="da-DK"/>
+        </w:rPr>
+        <w:t>Analytisk Plangeometri” i ”MAT B htx (Læreplan 2017)”</w:t>
       </w:r>
     </w:p>
     <w:sectPr>
-      <w:headerReference w:type="default" r:id="rId18"/>
+      <w:headerReference w:type="default" r:id="rId19"/>
       <w:pgSz w:w="11906" w:h="16838"/>
       <w:pgMar w:top="1440" w:right="1440" w:bottom="1440" w:left="1440" w:header="708" w:footer="708" w:gutter="0"/>
       <w:pgNumType w:start="0"/>
@@ -15703,6 +16553,386 @@
     </w:lvl>
   </w:abstractNum>
   <w:abstractNum w:abstractNumId="1" w15:restartNumberingAfterBreak="0">
+    <w:nsid w:val="06A33BB9"/>
+    <w:multiLevelType w:val="hybridMultilevel"/>
+    <w:tmpl w:val="C804F75C"/>
+    <w:lvl w:ilvl="0" w:tplc="04060011">
+      <w:start w:val="1"/>
+      <w:numFmt w:val="decimal"/>
+      <w:lvlText w:val="%1)"/>
+      <w:lvlJc w:val="left"/>
+      <w:pPr>
+        <w:ind w:left="1080" w:hanging="360"/>
+      </w:pPr>
+      <w:rPr>
+        <w:rFonts w:hint="default"/>
+      </w:rPr>
+    </w:lvl>
+    <w:lvl w:ilvl="1" w:tplc="04060019" w:tentative="1">
+      <w:start w:val="1"/>
+      <w:numFmt w:val="lowerLetter"/>
+      <w:lvlText w:val="%2."/>
+      <w:lvlJc w:val="left"/>
+      <w:pPr>
+        <w:ind w:left="1800" w:hanging="360"/>
+      </w:pPr>
+    </w:lvl>
+    <w:lvl w:ilvl="2" w:tplc="0406001B" w:tentative="1">
+      <w:start w:val="1"/>
+      <w:numFmt w:val="lowerRoman"/>
+      <w:lvlText w:val="%3."/>
+      <w:lvlJc w:val="right"/>
+      <w:pPr>
+        <w:ind w:left="2520" w:hanging="180"/>
+      </w:pPr>
+    </w:lvl>
+    <w:lvl w:ilvl="3" w:tplc="0406000F" w:tentative="1">
+      <w:start w:val="1"/>
+      <w:numFmt w:val="decimal"/>
+      <w:lvlText w:val="%4."/>
+      <w:lvlJc w:val="left"/>
+      <w:pPr>
+        <w:ind w:left="3240" w:hanging="360"/>
+      </w:pPr>
+    </w:lvl>
+    <w:lvl w:ilvl="4" w:tplc="04060019" w:tentative="1">
+      <w:start w:val="1"/>
+      <w:numFmt w:val="lowerLetter"/>
+      <w:lvlText w:val="%5."/>
+      <w:lvlJc w:val="left"/>
+      <w:pPr>
+        <w:ind w:left="3960" w:hanging="360"/>
+      </w:pPr>
+    </w:lvl>
+    <w:lvl w:ilvl="5" w:tplc="0406001B" w:tentative="1">
+      <w:start w:val="1"/>
+      <w:numFmt w:val="lowerRoman"/>
+      <w:lvlText w:val="%6."/>
+      <w:lvlJc w:val="right"/>
+      <w:pPr>
+        <w:ind w:left="4680" w:hanging="180"/>
+      </w:pPr>
+    </w:lvl>
+    <w:lvl w:ilvl="6" w:tplc="0406000F" w:tentative="1">
+      <w:start w:val="1"/>
+      <w:numFmt w:val="decimal"/>
+      <w:lvlText w:val="%7."/>
+      <w:lvlJc w:val="left"/>
+      <w:pPr>
+        <w:ind w:left="5400" w:hanging="360"/>
+      </w:pPr>
+    </w:lvl>
+    <w:lvl w:ilvl="7" w:tplc="04060019" w:tentative="1">
+      <w:start w:val="1"/>
+      <w:numFmt w:val="lowerLetter"/>
+      <w:lvlText w:val="%8."/>
+      <w:lvlJc w:val="left"/>
+      <w:pPr>
+        <w:ind w:left="6120" w:hanging="360"/>
+      </w:pPr>
+    </w:lvl>
+    <w:lvl w:ilvl="8" w:tplc="0406001B" w:tentative="1">
+      <w:start w:val="1"/>
+      <w:numFmt w:val="lowerRoman"/>
+      <w:lvlText w:val="%9."/>
+      <w:lvlJc w:val="right"/>
+      <w:pPr>
+        <w:ind w:left="6840" w:hanging="180"/>
+      </w:pPr>
+    </w:lvl>
+  </w:abstractNum>
+  <w:abstractNum w:abstractNumId="2" w15:restartNumberingAfterBreak="0">
+    <w:nsid w:val="0DD01EA6"/>
+    <w:multiLevelType w:val="hybridMultilevel"/>
+    <w:tmpl w:val="131C6A9A"/>
+    <w:lvl w:ilvl="0" w:tplc="04060011">
+      <w:start w:val="1"/>
+      <w:numFmt w:val="decimal"/>
+      <w:lvlText w:val="%1)"/>
+      <w:lvlJc w:val="left"/>
+      <w:pPr>
+        <w:ind w:left="720" w:hanging="360"/>
+      </w:pPr>
+      <w:rPr>
+        <w:rFonts w:hint="default"/>
+      </w:rPr>
+    </w:lvl>
+    <w:lvl w:ilvl="1" w:tplc="04060019" w:tentative="1">
+      <w:start w:val="1"/>
+      <w:numFmt w:val="lowerLetter"/>
+      <w:lvlText w:val="%2."/>
+      <w:lvlJc w:val="left"/>
+      <w:pPr>
+        <w:ind w:left="1440" w:hanging="360"/>
+      </w:pPr>
+    </w:lvl>
+    <w:lvl w:ilvl="2" w:tplc="0406001B" w:tentative="1">
+      <w:start w:val="1"/>
+      <w:numFmt w:val="lowerRoman"/>
+      <w:lvlText w:val="%3."/>
+      <w:lvlJc w:val="right"/>
+      <w:pPr>
+        <w:ind w:left="2160" w:hanging="180"/>
+      </w:pPr>
+    </w:lvl>
+    <w:lvl w:ilvl="3" w:tplc="0406000F" w:tentative="1">
+      <w:start w:val="1"/>
+      <w:numFmt w:val="decimal"/>
+      <w:lvlText w:val="%4."/>
+      <w:lvlJc w:val="left"/>
+      <w:pPr>
+        <w:ind w:left="2880" w:hanging="360"/>
+      </w:pPr>
+    </w:lvl>
+    <w:lvl w:ilvl="4" w:tplc="04060019" w:tentative="1">
+      <w:start w:val="1"/>
+      <w:numFmt w:val="lowerLetter"/>
+      <w:lvlText w:val="%5."/>
+      <w:lvlJc w:val="left"/>
+      <w:pPr>
+        <w:ind w:left="3600" w:hanging="360"/>
+      </w:pPr>
+    </w:lvl>
+    <w:lvl w:ilvl="5" w:tplc="0406001B" w:tentative="1">
+      <w:start w:val="1"/>
+      <w:numFmt w:val="lowerRoman"/>
+      <w:lvlText w:val="%6."/>
+      <w:lvlJc w:val="right"/>
+      <w:pPr>
+        <w:ind w:left="4320" w:hanging="180"/>
+      </w:pPr>
+    </w:lvl>
+    <w:lvl w:ilvl="6" w:tplc="0406000F" w:tentative="1">
+      <w:start w:val="1"/>
+      <w:numFmt w:val="decimal"/>
+      <w:lvlText w:val="%7."/>
+      <w:lvlJc w:val="left"/>
+      <w:pPr>
+        <w:ind w:left="5040" w:hanging="360"/>
+      </w:pPr>
+    </w:lvl>
+    <w:lvl w:ilvl="7" w:tplc="04060019" w:tentative="1">
+      <w:start w:val="1"/>
+      <w:numFmt w:val="lowerLetter"/>
+      <w:lvlText w:val="%8."/>
+      <w:lvlJc w:val="left"/>
+      <w:pPr>
+        <w:ind w:left="5760" w:hanging="360"/>
+      </w:pPr>
+    </w:lvl>
+    <w:lvl w:ilvl="8" w:tplc="0406001B" w:tentative="1">
+      <w:start w:val="1"/>
+      <w:numFmt w:val="lowerRoman"/>
+      <w:lvlText w:val="%9."/>
+      <w:lvlJc w:val="right"/>
+      <w:pPr>
+        <w:ind w:left="6480" w:hanging="180"/>
+      </w:pPr>
+    </w:lvl>
+  </w:abstractNum>
+  <w:abstractNum w:abstractNumId="3" w15:restartNumberingAfterBreak="0">
+    <w:nsid w:val="16613C02"/>
+    <w:multiLevelType w:val="hybridMultilevel"/>
+    <w:tmpl w:val="1BD87BEA"/>
+    <w:lvl w:ilvl="0" w:tplc="04060017">
+      <w:start w:val="1"/>
+      <w:numFmt w:val="lowerLetter"/>
+      <w:lvlText w:val="%1)"/>
+      <w:lvlJc w:val="left"/>
+      <w:pPr>
+        <w:ind w:left="720" w:hanging="360"/>
+      </w:pPr>
+      <w:rPr>
+        <w:rFonts w:hint="default"/>
+      </w:rPr>
+    </w:lvl>
+    <w:lvl w:ilvl="1" w:tplc="04060019" w:tentative="1">
+      <w:start w:val="1"/>
+      <w:numFmt w:val="lowerLetter"/>
+      <w:lvlText w:val="%2."/>
+      <w:lvlJc w:val="left"/>
+      <w:pPr>
+        <w:ind w:left="1440" w:hanging="360"/>
+      </w:pPr>
+    </w:lvl>
+    <w:lvl w:ilvl="2" w:tplc="0406001B" w:tentative="1">
+      <w:start w:val="1"/>
+      <w:numFmt w:val="lowerRoman"/>
+      <w:lvlText w:val="%3."/>
+      <w:lvlJc w:val="right"/>
+      <w:pPr>
+        <w:ind w:left="2160" w:hanging="180"/>
+      </w:pPr>
+    </w:lvl>
+    <w:lvl w:ilvl="3" w:tplc="0406000F" w:tentative="1">
+      <w:start w:val="1"/>
+      <w:numFmt w:val="decimal"/>
+      <w:lvlText w:val="%4."/>
+      <w:lvlJc w:val="left"/>
+      <w:pPr>
+        <w:ind w:left="2880" w:hanging="360"/>
+      </w:pPr>
+    </w:lvl>
+    <w:lvl w:ilvl="4" w:tplc="04060019" w:tentative="1">
+      <w:start w:val="1"/>
+      <w:numFmt w:val="lowerLetter"/>
+      <w:lvlText w:val="%5."/>
+      <w:lvlJc w:val="left"/>
+      <w:pPr>
+        <w:ind w:left="3600" w:hanging="360"/>
+      </w:pPr>
+    </w:lvl>
+    <w:lvl w:ilvl="5" w:tplc="0406001B" w:tentative="1">
+      <w:start w:val="1"/>
+      <w:numFmt w:val="lowerRoman"/>
+      <w:lvlText w:val="%6."/>
+      <w:lvlJc w:val="right"/>
+      <w:pPr>
+        <w:ind w:left="4320" w:hanging="180"/>
+      </w:pPr>
+    </w:lvl>
+    <w:lvl w:ilvl="6" w:tplc="0406000F" w:tentative="1">
+      <w:start w:val="1"/>
+      <w:numFmt w:val="decimal"/>
+      <w:lvlText w:val="%7."/>
+      <w:lvlJc w:val="left"/>
+      <w:pPr>
+        <w:ind w:left="5040" w:hanging="360"/>
+      </w:pPr>
+    </w:lvl>
+    <w:lvl w:ilvl="7" w:tplc="04060019" w:tentative="1">
+      <w:start w:val="1"/>
+      <w:numFmt w:val="lowerLetter"/>
+      <w:lvlText w:val="%8."/>
+      <w:lvlJc w:val="left"/>
+      <w:pPr>
+        <w:ind w:left="5760" w:hanging="360"/>
+      </w:pPr>
+    </w:lvl>
+    <w:lvl w:ilvl="8" w:tplc="0406001B" w:tentative="1">
+      <w:start w:val="1"/>
+      <w:numFmt w:val="lowerRoman"/>
+      <w:lvlText w:val="%9."/>
+      <w:lvlJc w:val="right"/>
+      <w:pPr>
+        <w:ind w:left="6480" w:hanging="180"/>
+      </w:pPr>
+    </w:lvl>
+  </w:abstractNum>
+  <w:abstractNum w:abstractNumId="4" w15:restartNumberingAfterBreak="0">
+    <w:nsid w:val="27EC3400"/>
+    <w:multiLevelType w:val="hybridMultilevel"/>
+    <w:tmpl w:val="3B6024F8"/>
+    <w:lvl w:ilvl="0" w:tplc="04060017">
+      <w:start w:val="1"/>
+      <w:numFmt w:val="lowerLetter"/>
+      <w:lvlText w:val="%1)"/>
+      <w:lvlJc w:val="left"/>
+      <w:pPr>
+        <w:ind w:left="720" w:hanging="360"/>
+      </w:pPr>
+      <w:rPr>
+        <w:rFonts w:hint="default"/>
+      </w:rPr>
+    </w:lvl>
+    <w:lvl w:ilvl="1" w:tplc="04060003">
+      <w:start w:val="1"/>
+      <w:numFmt w:val="bullet"/>
+      <w:lvlText w:val="o"/>
+      <w:lvlJc w:val="left"/>
+      <w:pPr>
+        <w:ind w:left="1440" w:hanging="360"/>
+      </w:pPr>
+      <w:rPr>
+        <w:rFonts w:ascii="Courier New" w:hAnsi="Courier New" w:cs="Courier New" w:hint="default"/>
+      </w:rPr>
+    </w:lvl>
+    <w:lvl w:ilvl="2" w:tplc="04060005" w:tentative="1">
+      <w:start w:val="1"/>
+      <w:numFmt w:val="bullet"/>
+      <w:lvlText w:val=""/>
+      <w:lvlJc w:val="left"/>
+      <w:pPr>
+        <w:ind w:left="2160" w:hanging="360"/>
+      </w:pPr>
+      <w:rPr>
+        <w:rFonts w:ascii="Wingdings" w:hAnsi="Wingdings" w:hint="default"/>
+      </w:rPr>
+    </w:lvl>
+    <w:lvl w:ilvl="3" w:tplc="04060001" w:tentative="1">
+      <w:start w:val="1"/>
+      <w:numFmt w:val="bullet"/>
+      <w:lvlText w:val=""/>
+      <w:lvlJc w:val="left"/>
+      <w:pPr>
+        <w:ind w:left="2880" w:hanging="360"/>
+      </w:pPr>
+      <w:rPr>
+        <w:rFonts w:ascii="Symbol" w:hAnsi="Symbol" w:hint="default"/>
+      </w:rPr>
+    </w:lvl>
+    <w:lvl w:ilvl="4" w:tplc="04060003" w:tentative="1">
+      <w:start w:val="1"/>
+      <w:numFmt w:val="bullet"/>
+      <w:lvlText w:val="o"/>
+      <w:lvlJc w:val="left"/>
+      <w:pPr>
+        <w:ind w:left="3600" w:hanging="360"/>
+      </w:pPr>
+      <w:rPr>
+        <w:rFonts w:ascii="Courier New" w:hAnsi="Courier New" w:cs="Courier New" w:hint="default"/>
+      </w:rPr>
+    </w:lvl>
+    <w:lvl w:ilvl="5" w:tplc="04060005" w:tentative="1">
+      <w:start w:val="1"/>
+      <w:numFmt w:val="bullet"/>
+      <w:lvlText w:val=""/>
+      <w:lvlJc w:val="left"/>
+      <w:pPr>
+        <w:ind w:left="4320" w:hanging="360"/>
+      </w:pPr>
+      <w:rPr>
+        <w:rFonts w:ascii="Wingdings" w:hAnsi="Wingdings" w:hint="default"/>
+      </w:rPr>
+    </w:lvl>
+    <w:lvl w:ilvl="6" w:tplc="04060001" w:tentative="1">
+      <w:start w:val="1"/>
+      <w:numFmt w:val="bullet"/>
+      <w:lvlText w:val=""/>
+      <w:lvlJc w:val="left"/>
+      <w:pPr>
+        <w:ind w:left="5040" w:hanging="360"/>
+      </w:pPr>
+      <w:rPr>
+        <w:rFonts w:ascii="Symbol" w:hAnsi="Symbol" w:hint="default"/>
+      </w:rPr>
+    </w:lvl>
+    <w:lvl w:ilvl="7" w:tplc="04060003" w:tentative="1">
+      <w:start w:val="1"/>
+      <w:numFmt w:val="bullet"/>
+      <w:lvlText w:val="o"/>
+      <w:lvlJc w:val="left"/>
+      <w:pPr>
+        <w:ind w:left="5760" w:hanging="360"/>
+      </w:pPr>
+      <w:rPr>
+        <w:rFonts w:ascii="Courier New" w:hAnsi="Courier New" w:cs="Courier New" w:hint="default"/>
+      </w:rPr>
+    </w:lvl>
+    <w:lvl w:ilvl="8" w:tplc="04060005" w:tentative="1">
+      <w:start w:val="1"/>
+      <w:numFmt w:val="bullet"/>
+      <w:lvlText w:val=""/>
+      <w:lvlJc w:val="left"/>
+      <w:pPr>
+        <w:ind w:left="6480" w:hanging="360"/>
+      </w:pPr>
+      <w:rPr>
+        <w:rFonts w:ascii="Wingdings" w:hAnsi="Wingdings" w:hint="default"/>
+      </w:rPr>
+    </w:lvl>
+  </w:abstractNum>
+  <w:abstractNum w:abstractNumId="5" w15:restartNumberingAfterBreak="0">
     <w:nsid w:val="295F5D7E"/>
     <w:multiLevelType w:val="hybridMultilevel"/>
     <w:tmpl w:val="BC162B4E"/>
@@ -15791,7 +17021,120 @@
       </w:pPr>
     </w:lvl>
   </w:abstractNum>
-  <w:abstractNum w:abstractNumId="2" w15:restartNumberingAfterBreak="0">
+  <w:abstractNum w:abstractNumId="6" w15:restartNumberingAfterBreak="0">
+    <w:nsid w:val="2A540760"/>
+    <w:multiLevelType w:val="hybridMultilevel"/>
+    <w:tmpl w:val="3BBC0CBA"/>
+    <w:lvl w:ilvl="0" w:tplc="04060011">
+      <w:start w:val="1"/>
+      <w:numFmt w:val="decimal"/>
+      <w:lvlText w:val="%1)"/>
+      <w:lvlJc w:val="left"/>
+      <w:pPr>
+        <w:ind w:left="1080" w:hanging="360"/>
+      </w:pPr>
+      <w:rPr>
+        <w:rFonts w:hint="default"/>
+      </w:rPr>
+    </w:lvl>
+    <w:lvl w:ilvl="1" w:tplc="04060003">
+      <w:start w:val="1"/>
+      <w:numFmt w:val="bullet"/>
+      <w:lvlText w:val="o"/>
+      <w:lvlJc w:val="left"/>
+      <w:pPr>
+        <w:ind w:left="1800" w:hanging="360"/>
+      </w:pPr>
+      <w:rPr>
+        <w:rFonts w:ascii="Courier New" w:hAnsi="Courier New" w:cs="Courier New" w:hint="default"/>
+      </w:rPr>
+    </w:lvl>
+    <w:lvl w:ilvl="2" w:tplc="04060005" w:tentative="1">
+      <w:start w:val="1"/>
+      <w:numFmt w:val="bullet"/>
+      <w:lvlText w:val=""/>
+      <w:lvlJc w:val="left"/>
+      <w:pPr>
+        <w:ind w:left="2520" w:hanging="360"/>
+      </w:pPr>
+      <w:rPr>
+        <w:rFonts w:ascii="Wingdings" w:hAnsi="Wingdings" w:hint="default"/>
+      </w:rPr>
+    </w:lvl>
+    <w:lvl w:ilvl="3" w:tplc="04060001" w:tentative="1">
+      <w:start w:val="1"/>
+      <w:numFmt w:val="bullet"/>
+      <w:lvlText w:val=""/>
+      <w:lvlJc w:val="left"/>
+      <w:pPr>
+        <w:ind w:left="3240" w:hanging="360"/>
+      </w:pPr>
+      <w:rPr>
+        <w:rFonts w:ascii="Symbol" w:hAnsi="Symbol" w:hint="default"/>
+      </w:rPr>
+    </w:lvl>
+    <w:lvl w:ilvl="4" w:tplc="04060003" w:tentative="1">
+      <w:start w:val="1"/>
+      <w:numFmt w:val="bullet"/>
+      <w:lvlText w:val="o"/>
+      <w:lvlJc w:val="left"/>
+      <w:pPr>
+        <w:ind w:left="3960" w:hanging="360"/>
+      </w:pPr>
+      <w:rPr>
+        <w:rFonts w:ascii="Courier New" w:hAnsi="Courier New" w:cs="Courier New" w:hint="default"/>
+      </w:rPr>
+    </w:lvl>
+    <w:lvl w:ilvl="5" w:tplc="04060005" w:tentative="1">
+      <w:start w:val="1"/>
+      <w:numFmt w:val="bullet"/>
+      <w:lvlText w:val=""/>
+      <w:lvlJc w:val="left"/>
+      <w:pPr>
+        <w:ind w:left="4680" w:hanging="360"/>
+      </w:pPr>
+      <w:rPr>
+        <w:rFonts w:ascii="Wingdings" w:hAnsi="Wingdings" w:hint="default"/>
+      </w:rPr>
+    </w:lvl>
+    <w:lvl w:ilvl="6" w:tplc="04060001" w:tentative="1">
+      <w:start w:val="1"/>
+      <w:numFmt w:val="bullet"/>
+      <w:lvlText w:val=""/>
+      <w:lvlJc w:val="left"/>
+      <w:pPr>
+        <w:ind w:left="5400" w:hanging="360"/>
+      </w:pPr>
+      <w:rPr>
+        <w:rFonts w:ascii="Symbol" w:hAnsi="Symbol" w:hint="default"/>
+      </w:rPr>
+    </w:lvl>
+    <w:lvl w:ilvl="7" w:tplc="04060003" w:tentative="1">
+      <w:start w:val="1"/>
+      <w:numFmt w:val="bullet"/>
+      <w:lvlText w:val="o"/>
+      <w:lvlJc w:val="left"/>
+      <w:pPr>
+        <w:ind w:left="6120" w:hanging="360"/>
+      </w:pPr>
+      <w:rPr>
+        <w:rFonts w:ascii="Courier New" w:hAnsi="Courier New" w:cs="Courier New" w:hint="default"/>
+      </w:rPr>
+    </w:lvl>
+    <w:lvl w:ilvl="8" w:tplc="04060005" w:tentative="1">
+      <w:start w:val="1"/>
+      <w:numFmt w:val="bullet"/>
+      <w:lvlText w:val=""/>
+      <w:lvlJc w:val="left"/>
+      <w:pPr>
+        <w:ind w:left="6840" w:hanging="360"/>
+      </w:pPr>
+      <w:rPr>
+        <w:rFonts w:ascii="Wingdings" w:hAnsi="Wingdings" w:hint="default"/>
+      </w:rPr>
+    </w:lvl>
+  </w:abstractNum>
+  <w:abstractNum w:abstractNumId="7" w15:restartNumberingAfterBreak="0">
     <w:nsid w:val="5BDC5618"/>
     <w:multiLevelType w:val="hybridMultilevel"/>
     <w:tmpl w:val="AD146A50"/>
@@ -15880,14 +17223,377 @@
       </w:pPr>
     </w:lvl>
   </w:abstractNum>
+  <w:abstractNum w:abstractNumId="8" w15:restartNumberingAfterBreak="0">
+    <w:nsid w:val="5EC57280"/>
+    <w:multiLevelType w:val="hybridMultilevel"/>
+    <w:tmpl w:val="EF30AB50"/>
+    <w:lvl w:ilvl="0" w:tplc="04060001">
+      <w:start w:val="1"/>
+      <w:numFmt w:val="bullet"/>
+      <w:lvlText w:val=""/>
+      <w:lvlJc w:val="left"/>
+      <w:pPr>
+        <w:ind w:left="720" w:hanging="360"/>
+      </w:pPr>
+      <w:rPr>
+        <w:rFonts w:ascii="Symbol" w:hAnsi="Symbol" w:hint="default"/>
+      </w:rPr>
+    </w:lvl>
+    <w:lvl w:ilvl="1" w:tplc="04060003">
+      <w:start w:val="1"/>
+      <w:numFmt w:val="bullet"/>
+      <w:lvlText w:val="o"/>
+      <w:lvlJc w:val="left"/>
+      <w:pPr>
+        <w:ind w:left="1440" w:hanging="360"/>
+      </w:pPr>
+      <w:rPr>
+        <w:rFonts w:ascii="Courier New" w:hAnsi="Courier New" w:cs="Courier New" w:hint="default"/>
+      </w:rPr>
+    </w:lvl>
+    <w:lvl w:ilvl="2" w:tplc="04060005" w:tentative="1">
+      <w:start w:val="1"/>
+      <w:numFmt w:val="bullet"/>
+      <w:lvlText w:val=""/>
+      <w:lvlJc w:val="left"/>
+      <w:pPr>
+        <w:ind w:left="2160" w:hanging="360"/>
+      </w:pPr>
+      <w:rPr>
+        <w:rFonts w:ascii="Wingdings" w:hAnsi="Wingdings" w:hint="default"/>
+      </w:rPr>
+    </w:lvl>
+    <w:lvl w:ilvl="3" w:tplc="04060001" w:tentative="1">
+      <w:start w:val="1"/>
+      <w:numFmt w:val="bullet"/>
+      <w:lvlText w:val=""/>
+      <w:lvlJc w:val="left"/>
+      <w:pPr>
+        <w:ind w:left="2880" w:hanging="360"/>
+      </w:pPr>
+      <w:rPr>
+        <w:rFonts w:ascii="Symbol" w:hAnsi="Symbol" w:hint="default"/>
+      </w:rPr>
+    </w:lvl>
+    <w:lvl w:ilvl="4" w:tplc="04060003" w:tentative="1">
+      <w:start w:val="1"/>
+      <w:numFmt w:val="bullet"/>
+      <w:lvlText w:val="o"/>
+      <w:lvlJc w:val="left"/>
+      <w:pPr>
+        <w:ind w:left="3600" w:hanging="360"/>
+      </w:pPr>
+      <w:rPr>
+        <w:rFonts w:ascii="Courier New" w:hAnsi="Courier New" w:cs="Courier New" w:hint="default"/>
+      </w:rPr>
+    </w:lvl>
+    <w:lvl w:ilvl="5" w:tplc="04060005" w:tentative="1">
+      <w:start w:val="1"/>
+      <w:numFmt w:val="bullet"/>
+      <w:lvlText w:val=""/>
+      <w:lvlJc w:val="left"/>
+      <w:pPr>
+        <w:ind w:left="4320" w:hanging="360"/>
+      </w:pPr>
+      <w:rPr>
+        <w:rFonts w:ascii="Wingdings" w:hAnsi="Wingdings" w:hint="default"/>
+      </w:rPr>
+    </w:lvl>
+    <w:lvl w:ilvl="6" w:tplc="04060001" w:tentative="1">
+      <w:start w:val="1"/>
+      <w:numFmt w:val="bullet"/>
+      <w:lvlText w:val=""/>
+      <w:lvlJc w:val="left"/>
+      <w:pPr>
+        <w:ind w:left="5040" w:hanging="360"/>
+      </w:pPr>
+      <w:rPr>
+        <w:rFonts w:ascii="Symbol" w:hAnsi="Symbol" w:hint="default"/>
+      </w:rPr>
+    </w:lvl>
+    <w:lvl w:ilvl="7" w:tplc="04060003" w:tentative="1">
+      <w:start w:val="1"/>
+      <w:numFmt w:val="bullet"/>
+      <w:lvlText w:val="o"/>
+      <w:lvlJc w:val="left"/>
+      <w:pPr>
+        <w:ind w:left="5760" w:hanging="360"/>
+      </w:pPr>
+      <w:rPr>
+        <w:rFonts w:ascii="Courier New" w:hAnsi="Courier New" w:cs="Courier New" w:hint="default"/>
+      </w:rPr>
+    </w:lvl>
+    <w:lvl w:ilvl="8" w:tplc="04060005" w:tentative="1">
+      <w:start w:val="1"/>
+      <w:numFmt w:val="bullet"/>
+      <w:lvlText w:val=""/>
+      <w:lvlJc w:val="left"/>
+      <w:pPr>
+        <w:ind w:left="6480" w:hanging="360"/>
+      </w:pPr>
+      <w:rPr>
+        <w:rFonts w:ascii="Wingdings" w:hAnsi="Wingdings" w:hint="default"/>
+      </w:rPr>
+    </w:lvl>
+  </w:abstractNum>
+  <w:abstractNum w:abstractNumId="9" w15:restartNumberingAfterBreak="0">
+    <w:nsid w:val="632423C8"/>
+    <w:multiLevelType w:val="hybridMultilevel"/>
+    <w:tmpl w:val="7A880F2C"/>
+    <w:lvl w:ilvl="0" w:tplc="04060001">
+      <w:start w:val="1"/>
+      <w:numFmt w:val="bullet"/>
+      <w:lvlText w:val=""/>
+      <w:lvlJc w:val="left"/>
+      <w:pPr>
+        <w:ind w:left="720" w:hanging="360"/>
+      </w:pPr>
+      <w:rPr>
+        <w:rFonts w:ascii="Symbol" w:hAnsi="Symbol" w:hint="default"/>
+      </w:rPr>
+    </w:lvl>
+    <w:lvl w:ilvl="1" w:tplc="04060003">
+      <w:start w:val="1"/>
+      <w:numFmt w:val="bullet"/>
+      <w:lvlText w:val="o"/>
+      <w:lvlJc w:val="left"/>
+      <w:pPr>
+        <w:ind w:left="1440" w:hanging="360"/>
+      </w:pPr>
+      <w:rPr>
+        <w:rFonts w:ascii="Courier New" w:hAnsi="Courier New" w:cs="Courier New" w:hint="default"/>
+      </w:rPr>
+    </w:lvl>
+    <w:lvl w:ilvl="2" w:tplc="04060005">
+      <w:start w:val="1"/>
+      <w:numFmt w:val="bullet"/>
+      <w:lvlText w:val=""/>
+      <w:lvlJc w:val="left"/>
+      <w:pPr>
+        <w:ind w:left="2160" w:hanging="360"/>
+      </w:pPr>
+      <w:rPr>
+        <w:rFonts w:ascii="Wingdings" w:hAnsi="Wingdings" w:hint="default"/>
+      </w:rPr>
+    </w:lvl>
+    <w:lvl w:ilvl="3" w:tplc="04060001" w:tentative="1">
+      <w:start w:val="1"/>
+      <w:numFmt w:val="bullet"/>
+      <w:lvlText w:val=""/>
+      <w:lvlJc w:val="left"/>
+      <w:pPr>
+        <w:ind w:left="2880" w:hanging="360"/>
+      </w:pPr>
+      <w:rPr>
+        <w:rFonts w:ascii="Symbol" w:hAnsi="Symbol" w:hint="default"/>
+      </w:rPr>
+    </w:lvl>
+    <w:lvl w:ilvl="4" w:tplc="04060003" w:tentative="1">
+      <w:start w:val="1"/>
+      <w:numFmt w:val="bullet"/>
+      <w:lvlText w:val="o"/>
+      <w:lvlJc w:val="left"/>
+      <w:pPr>
+        <w:ind w:left="3600" w:hanging="360"/>
+      </w:pPr>
+      <w:rPr>
+        <w:rFonts w:ascii="Courier New" w:hAnsi="Courier New" w:cs="Courier New" w:hint="default"/>
+      </w:rPr>
+    </w:lvl>
+    <w:lvl w:ilvl="5" w:tplc="04060005" w:tentative="1">
+      <w:start w:val="1"/>
+      <w:numFmt w:val="bullet"/>
+      <w:lvlText w:val=""/>
+      <w:lvlJc w:val="left"/>
+      <w:pPr>
+        <w:ind w:left="4320" w:hanging="360"/>
+      </w:pPr>
+      <w:rPr>
+        <w:rFonts w:ascii="Wingdings" w:hAnsi="Wingdings" w:hint="default"/>
+      </w:rPr>
+    </w:lvl>
+    <w:lvl w:ilvl="6" w:tplc="04060001" w:tentative="1">
+      <w:start w:val="1"/>
+      <w:numFmt w:val="bullet"/>
+      <w:lvlText w:val=""/>
+      <w:lvlJc w:val="left"/>
+      <w:pPr>
+        <w:ind w:left="5040" w:hanging="360"/>
+      </w:pPr>
+      <w:rPr>
+        <w:rFonts w:ascii="Symbol" w:hAnsi="Symbol" w:hint="default"/>
+      </w:rPr>
+    </w:lvl>
+    <w:lvl w:ilvl="7" w:tplc="04060003" w:tentative="1">
+      <w:start w:val="1"/>
+      <w:numFmt w:val="bullet"/>
+      <w:lvlText w:val="o"/>
+      <w:lvlJc w:val="left"/>
+      <w:pPr>
+        <w:ind w:left="5760" w:hanging="360"/>
+      </w:pPr>
+      <w:rPr>
+        <w:rFonts w:ascii="Courier New" w:hAnsi="Courier New" w:cs="Courier New" w:hint="default"/>
+      </w:rPr>
+    </w:lvl>
+    <w:lvl w:ilvl="8" w:tplc="04060005" w:tentative="1">
+      <w:start w:val="1"/>
+      <w:numFmt w:val="bullet"/>
+      <w:lvlText w:val=""/>
+      <w:lvlJc w:val="left"/>
+      <w:pPr>
+        <w:ind w:left="6480" w:hanging="360"/>
+      </w:pPr>
+      <w:rPr>
+        <w:rFonts w:ascii="Wingdings" w:hAnsi="Wingdings" w:hint="default"/>
+      </w:rPr>
+    </w:lvl>
+  </w:abstractNum>
+  <w:abstractNum w:abstractNumId="10" w15:restartNumberingAfterBreak="0">
+    <w:nsid w:val="78EE13B8"/>
+    <w:multiLevelType w:val="hybridMultilevel"/>
+    <w:tmpl w:val="365A85FE"/>
+    <w:lvl w:ilvl="0" w:tplc="0406000F">
+      <w:start w:val="1"/>
+      <w:numFmt w:val="decimal"/>
+      <w:lvlText w:val="%1."/>
+      <w:lvlJc w:val="left"/>
+      <w:pPr>
+        <w:ind w:left="720" w:hanging="360"/>
+      </w:pPr>
+      <w:rPr>
+        <w:rFonts w:hint="default"/>
+      </w:rPr>
+    </w:lvl>
+    <w:lvl w:ilvl="1" w:tplc="04060003">
+      <w:start w:val="1"/>
+      <w:numFmt w:val="bullet"/>
+      <w:lvlText w:val="o"/>
+      <w:lvlJc w:val="left"/>
+      <w:pPr>
+        <w:ind w:left="1440" w:hanging="360"/>
+      </w:pPr>
+      <w:rPr>
+        <w:rFonts w:ascii="Courier New" w:hAnsi="Courier New" w:cs="Courier New" w:hint="default"/>
+      </w:rPr>
+    </w:lvl>
+    <w:lvl w:ilvl="2" w:tplc="04060005" w:tentative="1">
+      <w:start w:val="1"/>
+      <w:numFmt w:val="bullet"/>
+      <w:lvlText w:val=""/>
+      <w:lvlJc w:val="left"/>
+      <w:pPr>
+        <w:ind w:left="2160" w:hanging="360"/>
+      </w:pPr>
+      <w:rPr>
+        <w:rFonts w:ascii="Wingdings" w:hAnsi="Wingdings" w:hint="default"/>
+      </w:rPr>
+    </w:lvl>
+    <w:lvl w:ilvl="3" w:tplc="04060001" w:tentative="1">
+      <w:start w:val="1"/>
+      <w:numFmt w:val="bullet"/>
+      <w:lvlText w:val=""/>
+      <w:lvlJc w:val="left"/>
+      <w:pPr>
+        <w:ind w:left="2880" w:hanging="360"/>
+      </w:pPr>
+      <w:rPr>
+        <w:rFonts w:ascii="Symbol" w:hAnsi="Symbol" w:hint="default"/>
+      </w:rPr>
+    </w:lvl>
+    <w:lvl w:ilvl="4" w:tplc="04060003" w:tentative="1">
+      <w:start w:val="1"/>
+      <w:numFmt w:val="bullet"/>
+      <w:lvlText w:val="o"/>
+      <w:lvlJc w:val="left"/>
+      <w:pPr>
+        <w:ind w:left="3600" w:hanging="360"/>
+      </w:pPr>
+      <w:rPr>
+        <w:rFonts w:ascii="Courier New" w:hAnsi="Courier New" w:cs="Courier New" w:hint="default"/>
+      </w:rPr>
+    </w:lvl>
+    <w:lvl w:ilvl="5" w:tplc="04060005" w:tentative="1">
+      <w:start w:val="1"/>
+      <w:numFmt w:val="bullet"/>
+      <w:lvlText w:val=""/>
+      <w:lvlJc w:val="left"/>
+      <w:pPr>
+        <w:ind w:left="4320" w:hanging="360"/>
+      </w:pPr>
+      <w:rPr>
+        <w:rFonts w:ascii="Wingdings" w:hAnsi="Wingdings" w:hint="default"/>
+      </w:rPr>
+    </w:lvl>
+    <w:lvl w:ilvl="6" w:tplc="04060001" w:tentative="1">
+      <w:start w:val="1"/>
+      <w:numFmt w:val="bullet"/>
+      <w:lvlText w:val=""/>
+      <w:lvlJc w:val="left"/>
+      <w:pPr>
+        <w:ind w:left="5040" w:hanging="360"/>
+      </w:pPr>
+      <w:rPr>
+        <w:rFonts w:ascii="Symbol" w:hAnsi="Symbol" w:hint="default"/>
+      </w:rPr>
+    </w:lvl>
+    <w:lvl w:ilvl="7" w:tplc="04060003" w:tentative="1">
+      <w:start w:val="1"/>
+      <w:numFmt w:val="bullet"/>
+      <w:lvlText w:val="o"/>
+      <w:lvlJc w:val="left"/>
+      <w:pPr>
+        <w:ind w:left="5760" w:hanging="360"/>
+      </w:pPr>
+      <w:rPr>
+        <w:rFonts w:ascii="Courier New" w:hAnsi="Courier New" w:cs="Courier New" w:hint="default"/>
+      </w:rPr>
+    </w:lvl>
+    <w:lvl w:ilvl="8" w:tplc="04060005" w:tentative="1">
+      <w:start w:val="1"/>
+      <w:numFmt w:val="bullet"/>
+      <w:lvlText w:val=""/>
+      <w:lvlJc w:val="left"/>
+      <w:pPr>
+        <w:ind w:left="6480" w:hanging="360"/>
+      </w:pPr>
+      <w:rPr>
+        <w:rFonts w:ascii="Wingdings" w:hAnsi="Wingdings" w:hint="default"/>
+      </w:rPr>
+    </w:lvl>
+  </w:abstractNum>
   <w:num w:numId="1">
     <w:abstractNumId w:val="0"/>
   </w:num>
   <w:num w:numId="2">
-    <w:abstractNumId w:val="1"/>
+    <w:abstractNumId w:val="5"/>
   </w:num>
   <w:num w:numId="3">
+    <w:abstractNumId w:val="7"/>
+  </w:num>
+  <w:num w:numId="4">
+    <w:abstractNumId w:val="3"/>
+  </w:num>
+  <w:num w:numId="5">
+    <w:abstractNumId w:val="9"/>
+  </w:num>
+  <w:num w:numId="6">
+    <w:abstractNumId w:val="8"/>
+  </w:num>
+  <w:num w:numId="7">
+    <w:abstractNumId w:val="4"/>
+  </w:num>
+  <w:num w:numId="8">
+    <w:abstractNumId w:val="10"/>
+  </w:num>
+  <w:num w:numId="9">
+    <w:abstractNumId w:val="6"/>
+  </w:num>
+  <w:num w:numId="10">
     <w:abstractNumId w:val="2"/>
+  </w:num>
+  <w:num w:numId="11">
+    <w:abstractNumId w:val="1"/>
   </w:num>
 </w:numbering>
 </file>
@@ -17011,7 +18717,7 @@
 </file>
 
 <file path=customXml/itemProps2.xml><?xml version="1.0" encoding="utf-8"?>
-<ds:datastoreItem xmlns:ds="http://schemas.openxmlformats.org/officeDocument/2006/customXml" ds:itemID="{A974845C-FC37-4461-8D12-9C52D411F00E}">
+<ds:datastoreItem xmlns:ds="http://schemas.openxmlformats.org/officeDocument/2006/customXml" ds:itemID="{57C0F3E0-CCF2-43C2-A2A5-2DB3BCD17B4D}">
   <ds:schemaRefs>
     <ds:schemaRef ds:uri="http://schemas.openxmlformats.org/officeDocument/2006/bibliography"/>
   </ds:schemaRefs>

</xml_diff>